<commit_message>
Changed the IS Commissioning scripts word file
</commit_message>
<xml_diff>
--- a/IS Commissioning scripts.docx
+++ b/IS Commissioning scripts.docx
@@ -756,7 +756,14 @@
           <w:rFonts w:ascii="Calibri" w:eastAsia="Times New Roman" w:hAnsi="Calibri" w:cs="Calibri"/>
           <w:color w:val="0000FF"/>
         </w:rPr>
-        <w:t xml:space="preserve"> ??</w:t>
+        <w:t xml:space="preserve"> </w:t>
+      </w:r>
+      <w:r>
+        <w:rPr>
+          <w:rFonts w:ascii="Calibri" w:eastAsia="Times New Roman" w:hAnsi="Calibri" w:cs="Calibri"/>
+          <w:color w:val="0000FF"/>
+        </w:rPr>
+        <w:t>(Contingency mode, try putting S/C in SAFE mode)</w:t>
       </w:r>
     </w:p>
     <w:p>
@@ -1050,6 +1057,7 @@
           <w:ilvl w:val="1"/>
           <w:numId w:val="14"/>
         </w:numPr>
+        <w:ind w:left="1440" w:hanging="360"/>
         <w:textAlignment w:val="baseline"/>
         <w:rPr>
           <w:rFonts w:ascii="Calibri" w:eastAsia="Times New Roman" w:hAnsi="Calibri" w:cs="Calibri"/>
@@ -1067,8 +1075,8 @@
     <w:p>
       <w:pPr>
         <w:numPr>
-          <w:ilvl w:val="2"/>
-          <w:numId w:val="15"/>
+          <w:ilvl w:val="3"/>
+          <w:numId w:val="14"/>
         </w:numPr>
         <w:textAlignment w:val="baseline"/>
         <w:rPr>
@@ -1089,7 +1097,21 @@
           <w:rFonts w:ascii="Calibri" w:eastAsia="Times New Roman" w:hAnsi="Calibri" w:cs="Calibri"/>
           <w:color w:val="0000FF"/>
         </w:rPr>
-        <w:t>Mode_HK</w:t>
+        <w:t>m</w:t>
+      </w:r>
+      <w:r>
+        <w:rPr>
+          <w:rFonts w:ascii="Calibri" w:eastAsia="Times New Roman" w:hAnsi="Calibri" w:cs="Calibri"/>
+          <w:color w:val="0000FF"/>
+        </w:rPr>
+        <w:t>ode_</w:t>
+      </w:r>
+      <w:r>
+        <w:rPr>
+          <w:rFonts w:ascii="Calibri" w:eastAsia="Times New Roman" w:hAnsi="Calibri" w:cs="Calibri"/>
+          <w:color w:val="0000FF"/>
+        </w:rPr>
+        <w:t>hk</w:t>
       </w:r>
       <w:proofErr w:type="spellEnd"/>
       <w:r>
@@ -1098,46 +1120,6 @@
           <w:color w:val="0000FF"/>
         </w:rPr>
         <w:t xml:space="preserve"> packet to verify status of deployments.</w:t>
-      </w:r>
-    </w:p>
-    <w:p>
-      <w:pPr>
-        <w:numPr>
-          <w:ilvl w:val="2"/>
-          <w:numId w:val="15"/>
-        </w:numPr>
-        <w:textAlignment w:val="baseline"/>
-        <w:rPr>
-          <w:rFonts w:ascii="Calibri" w:eastAsia="Times New Roman" w:hAnsi="Calibri" w:cs="Calibri"/>
-          <w:color w:val="0000FF"/>
-        </w:rPr>
-      </w:pPr>
-      <w:r>
-        <w:rPr>
-          <w:rFonts w:ascii="Calibri" w:eastAsia="Times New Roman" w:hAnsi="Calibri" w:cs="Calibri"/>
-          <w:color w:val="0000FF"/>
-        </w:rPr>
-        <w:t>UHF Deployment: Can be cancelled since deployments are being received </w:t>
-      </w:r>
-    </w:p>
-    <w:p>
-      <w:pPr>
-        <w:numPr>
-          <w:ilvl w:val="2"/>
-          <w:numId w:val="15"/>
-        </w:numPr>
-        <w:textAlignment w:val="baseline"/>
-        <w:rPr>
-          <w:rFonts w:ascii="Calibri" w:eastAsia="Times New Roman" w:hAnsi="Calibri" w:cs="Calibri"/>
-          <w:color w:val="0000FF"/>
-        </w:rPr>
-      </w:pPr>
-      <w:r>
-        <w:rPr>
-          <w:rFonts w:ascii="Calibri" w:eastAsia="Times New Roman" w:hAnsi="Calibri" w:cs="Calibri"/>
-          <w:color w:val="0000FF"/>
-        </w:rPr>
-        <w:t>Solar Panel Deployments: </w:t>
       </w:r>
     </w:p>
     <w:p>
@@ -1157,13 +1139,77 @@
           <w:rFonts w:ascii="Calibri" w:eastAsia="Times New Roman" w:hAnsi="Calibri" w:cs="Calibri"/>
           <w:color w:val="0000FF"/>
         </w:rPr>
-        <w:t>Check Panel Voltages: IF voltages are above (??), Cancel the deployments </w:t>
-      </w:r>
-    </w:p>
-    <w:p>
-      <w:pPr>
-        <w:numPr>
-          <w:ilvl w:val="2"/>
+        <w:t>UHF Deployment: Can be cancelled since deployments are being received </w:t>
+      </w:r>
+    </w:p>
+    <w:p>
+      <w:pPr>
+        <w:numPr>
+          <w:ilvl w:val="3"/>
+          <w:numId w:val="15"/>
+        </w:numPr>
+        <w:textAlignment w:val="baseline"/>
+        <w:rPr>
+          <w:rFonts w:ascii="Calibri" w:eastAsia="Times New Roman" w:hAnsi="Calibri" w:cs="Calibri"/>
+          <w:color w:val="0000FF"/>
+        </w:rPr>
+      </w:pPr>
+      <w:r>
+        <w:rPr>
+          <w:rFonts w:ascii="Calibri" w:eastAsia="Times New Roman" w:hAnsi="Calibri" w:cs="Calibri"/>
+          <w:color w:val="0000FF"/>
+        </w:rPr>
+        <w:t xml:space="preserve">Solar Panel Deployments: Check Panel </w:t>
+      </w:r>
+      <w:r>
+        <w:rPr>
+          <w:rFonts w:ascii="Calibri" w:eastAsia="Times New Roman" w:hAnsi="Calibri" w:cs="Calibri"/>
+          <w:color w:val="0000FF"/>
+        </w:rPr>
+        <w:t>Current (display the currents and operator can proceed accordingly),</w:t>
+      </w:r>
+      <w:r>
+        <w:rPr>
+          <w:rFonts w:ascii="Calibri" w:eastAsia="Times New Roman" w:hAnsi="Calibri" w:cs="Calibri"/>
+          <w:color w:val="0000FF"/>
+        </w:rPr>
+        <w:t xml:space="preserve"> IF </w:t>
+      </w:r>
+      <w:r>
+        <w:rPr>
+          <w:rFonts w:ascii="Calibri" w:eastAsia="Times New Roman" w:hAnsi="Calibri" w:cs="Calibri"/>
+          <w:color w:val="0000FF"/>
+        </w:rPr>
+        <w:t>current</w:t>
+      </w:r>
+      <w:r>
+        <w:rPr>
+          <w:rFonts w:ascii="Calibri" w:eastAsia="Times New Roman" w:hAnsi="Calibri" w:cs="Calibri"/>
+          <w:color w:val="0000FF"/>
+        </w:rPr>
+        <w:t xml:space="preserve"> </w:t>
+      </w:r>
+      <w:proofErr w:type="gramStart"/>
+      <w:r>
+        <w:rPr>
+          <w:rFonts w:ascii="Calibri" w:eastAsia="Times New Roman" w:hAnsi="Calibri" w:cs="Calibri"/>
+          <w:color w:val="0000FF"/>
+        </w:rPr>
+        <w:t>are</w:t>
+      </w:r>
+      <w:proofErr w:type="gramEnd"/>
+      <w:r>
+        <w:rPr>
+          <w:rFonts w:ascii="Calibri" w:eastAsia="Times New Roman" w:hAnsi="Calibri" w:cs="Calibri"/>
+          <w:color w:val="0000FF"/>
+        </w:rPr>
+        <w:t xml:space="preserve"> above (??), Cancel the deployments </w:t>
+      </w:r>
+    </w:p>
+    <w:p>
+      <w:pPr>
+        <w:numPr>
+          <w:ilvl w:val="3"/>
           <w:numId w:val="15"/>
         </w:numPr>
         <w:textAlignment w:val="baseline"/>
@@ -1219,31 +1265,43 @@
     <w:p>
       <w:pPr>
         <w:numPr>
-          <w:ilvl w:val="2"/>
-          <w:numId w:val="16"/>
-        </w:numPr>
-        <w:ind w:left="2340"/>
-        <w:textAlignment w:val="baseline"/>
-        <w:rPr>
-          <w:rFonts w:ascii="Calibri" w:eastAsia="Times New Roman" w:hAnsi="Calibri" w:cs="Calibri"/>
-          <w:color w:val="0000FF"/>
-        </w:rPr>
-      </w:pPr>
-      <w:r>
-        <w:rPr>
-          <w:rFonts w:ascii="Calibri" w:eastAsia="Times New Roman" w:hAnsi="Calibri" w:cs="Calibri"/>
-          <w:color w:val="0000FF"/>
-        </w:rPr>
-        <w:t>Once the s/c has launched and the initial long delay has elapsed, ground should send a command to set the delay to zero to prevent another delay upon s/c reset.</w:t>
-      </w:r>
-    </w:p>
-    <w:p>
-      <w:pPr>
-        <w:numPr>
-          <w:ilvl w:val="2"/>
-          <w:numId w:val="16"/>
-        </w:numPr>
-        <w:ind w:left="2340"/>
+          <w:ilvl w:val="3"/>
+          <w:numId w:val="15"/>
+        </w:numPr>
+        <w:textAlignment w:val="baseline"/>
+        <w:rPr>
+          <w:rFonts w:ascii="Calibri" w:eastAsia="Times New Roman" w:hAnsi="Calibri" w:cs="Calibri"/>
+          <w:color w:val="0000FF"/>
+        </w:rPr>
+      </w:pPr>
+      <w:r>
+        <w:rPr>
+          <w:rFonts w:ascii="Calibri" w:eastAsia="Times New Roman" w:hAnsi="Calibri" w:cs="Calibri"/>
+          <w:color w:val="0000FF"/>
+        </w:rPr>
+        <w:t xml:space="preserve">Once the s/c has launched and the initial long delay has elapsed, ground should send a command to set the delay to </w:t>
+      </w:r>
+      <w:r>
+        <w:rPr>
+          <w:rFonts w:ascii="Calibri" w:eastAsia="Times New Roman" w:hAnsi="Calibri" w:cs="Calibri"/>
+          <w:color w:val="FF0000"/>
+        </w:rPr>
+        <w:t xml:space="preserve">zero </w:t>
+      </w:r>
+      <w:r>
+        <w:rPr>
+          <w:rFonts w:ascii="Calibri" w:eastAsia="Times New Roman" w:hAnsi="Calibri" w:cs="Calibri"/>
+          <w:color w:val="0000FF"/>
+        </w:rPr>
+        <w:t>to prevent another delay upon s/c reset.</w:t>
+      </w:r>
+    </w:p>
+    <w:p>
+      <w:pPr>
+        <w:numPr>
+          <w:ilvl w:val="3"/>
+          <w:numId w:val="15"/>
+        </w:numPr>
         <w:textAlignment w:val="baseline"/>
         <w:rPr>
           <w:rFonts w:ascii="Calibri" w:eastAsia="Times New Roman" w:hAnsi="Calibri" w:cs="Calibri"/>

</xml_diff>

<commit_message>
Added commission playback deployment data script
</commit_message>
<xml_diff>
--- a/IS Commissioning scripts.docx
+++ b/IS Commissioning scripts.docx
@@ -432,11 +432,42 @@
           <w:rFonts w:ascii="Calibri" w:eastAsia="Times New Roman" w:hAnsi="Calibri" w:cs="Calibri"/>
           <w:color w:val="0000FF"/>
         </w:rPr>
-        <w:t>Scenarios for Turning ON/OF any particular subsystem. Following subsystems can be turned OFF via command:</w:t>
-      </w:r>
-    </w:p>
-    <w:p>
-      <w:pPr>
+        <w:t>Scenarios for Turning ON/O</w:t>
+      </w:r>
+      <w:r>
+        <w:rPr>
+          <w:rFonts w:ascii="Calibri" w:eastAsia="Times New Roman" w:hAnsi="Calibri" w:cs="Calibri"/>
+          <w:color w:val="0000FF"/>
+        </w:rPr>
+        <w:t>F</w:t>
+      </w:r>
+      <w:r>
+        <w:rPr>
+          <w:rFonts w:ascii="Calibri" w:eastAsia="Times New Roman" w:hAnsi="Calibri" w:cs="Calibri"/>
+          <w:color w:val="0000FF"/>
+        </w:rPr>
+        <w:t xml:space="preserve">F any </w:t>
+      </w:r>
+      <w:proofErr w:type="gramStart"/>
+      <w:r>
+        <w:rPr>
+          <w:rFonts w:ascii="Calibri" w:eastAsia="Times New Roman" w:hAnsi="Calibri" w:cs="Calibri"/>
+          <w:color w:val="0000FF"/>
+        </w:rPr>
+        <w:t>particular subsystem</w:t>
+      </w:r>
+      <w:proofErr w:type="gramEnd"/>
+      <w:r>
+        <w:rPr>
+          <w:rFonts w:ascii="Calibri" w:eastAsia="Times New Roman" w:hAnsi="Calibri" w:cs="Calibri"/>
+          <w:color w:val="0000FF"/>
+        </w:rPr>
+        <w:t>. Following subsystems can be turned OFF via command:</w:t>
+      </w:r>
+    </w:p>
+    <w:p>
+      <w:pPr>
+        <w:pStyle w:val="ListParagraph"/>
         <w:numPr>
           <w:ilvl w:val="1"/>
           <w:numId w:val="8"/>
@@ -452,7 +483,7 @@
           <w:rFonts w:ascii="Calibri" w:eastAsia="Times New Roman" w:hAnsi="Calibri" w:cs="Calibri"/>
           <w:color w:val="0000FF"/>
         </w:rPr>
-        <w:t>ADCS</w:t>
+        <w:t>DAXSS</w:t>
       </w:r>
     </w:p>
     <w:p>
@@ -472,7 +503,7 @@
           <w:rFonts w:ascii="Calibri" w:eastAsia="Times New Roman" w:hAnsi="Calibri" w:cs="Calibri"/>
           <w:color w:val="0000FF"/>
         </w:rPr>
-        <w:t>S-Band </w:t>
+        <w:t>CIP</w:t>
       </w:r>
     </w:p>
     <w:p>
@@ -492,7 +523,14 @@
           <w:rFonts w:ascii="Calibri" w:eastAsia="Times New Roman" w:hAnsi="Calibri" w:cs="Calibri"/>
           <w:color w:val="0000FF"/>
         </w:rPr>
-        <w:t>CIP </w:t>
+        <w:t>ADCS</w:t>
+      </w:r>
+      <w:r>
+        <w:rPr>
+          <w:rFonts w:ascii="Calibri" w:eastAsia="Times New Roman" w:hAnsi="Calibri" w:cs="Calibri"/>
+          <w:color w:val="0000FF"/>
+        </w:rPr>
+        <w:t> </w:t>
       </w:r>
     </w:p>
     <w:p>
@@ -512,7 +550,34 @@
           <w:rFonts w:ascii="Calibri" w:eastAsia="Times New Roman" w:hAnsi="Calibri" w:cs="Calibri"/>
           <w:color w:val="0000FF"/>
         </w:rPr>
-        <w:t>DAXSS </w:t>
+        <w:t>S-BAND</w:t>
+      </w:r>
+    </w:p>
+    <w:p>
+      <w:pPr>
+        <w:numPr>
+          <w:ilvl w:val="1"/>
+          <w:numId w:val="8"/>
+        </w:numPr>
+        <w:textAlignment w:val="baseline"/>
+        <w:rPr>
+          <w:rFonts w:ascii="Calibri" w:eastAsia="Times New Roman" w:hAnsi="Calibri" w:cs="Calibri"/>
+          <w:color w:val="0000FF"/>
+        </w:rPr>
+      </w:pPr>
+      <w:r>
+        <w:rPr>
+          <w:rFonts w:ascii="Calibri" w:eastAsia="Times New Roman" w:hAnsi="Calibri" w:cs="Calibri"/>
+          <w:color w:val="0000FF"/>
+        </w:rPr>
+        <w:t>Heater</w:t>
+      </w:r>
+      <w:r>
+        <w:rPr>
+          <w:rFonts w:ascii="Calibri" w:eastAsia="Times New Roman" w:hAnsi="Calibri" w:cs="Calibri"/>
+          <w:color w:val="0000FF"/>
+        </w:rPr>
+        <w:t> </w:t>
       </w:r>
     </w:p>
     <w:p>
@@ -710,6 +775,7 @@
           <w:rFonts w:ascii="Calibri" w:eastAsia="Times New Roman" w:hAnsi="Calibri" w:cs="Calibri"/>
           <w:color w:val="0000FF"/>
         </w:rPr>
+        <w:lastRenderedPageBreak/>
         <w:t xml:space="preserve">If Phoenix: Run </w:t>
       </w:r>
       <w:proofErr w:type="spellStart"/>
@@ -739,7 +805,6 @@
           <w:rFonts w:ascii="Calibri" w:eastAsia="Times New Roman" w:hAnsi="Calibri" w:cs="Calibri"/>
           <w:color w:val="0000FF"/>
         </w:rPr>
-        <w:lastRenderedPageBreak/>
         <w:t xml:space="preserve">If </w:t>
       </w:r>
       <w:proofErr w:type="gramStart"/>
@@ -949,7 +1014,186 @@
           <w:rFonts w:ascii="Calibri" w:eastAsia="Times New Roman" w:hAnsi="Calibri" w:cs="Calibri"/>
           <w:color w:val="0000FF"/>
         </w:rPr>
-        <w:t>Perform Telemetry Checks </w:t>
+        <w:t>Perform Telemetry Checks</w:t>
+      </w:r>
+    </w:p>
+    <w:p>
+      <w:pPr>
+        <w:numPr>
+          <w:ilvl w:val="2"/>
+          <w:numId w:val="13"/>
+        </w:numPr>
+        <w:textAlignment w:val="baseline"/>
+        <w:rPr>
+          <w:rFonts w:ascii="Calibri" w:eastAsia="Times New Roman" w:hAnsi="Calibri" w:cs="Calibri"/>
+          <w:color w:val="0000FF"/>
+        </w:rPr>
+      </w:pPr>
+      <w:proofErr w:type="spellStart"/>
+      <w:r>
+        <w:rPr>
+          <w:rFonts w:ascii="Calibri" w:eastAsia="Times New Roman" w:hAnsi="Calibri" w:cs="Calibri"/>
+          <w:color w:val="0000FF"/>
+        </w:rPr>
+        <w:t>commission_cdh_tlm_check</w:t>
+      </w:r>
+      <w:proofErr w:type="spellEnd"/>
+    </w:p>
+    <w:p>
+      <w:pPr>
+        <w:numPr>
+          <w:ilvl w:val="2"/>
+          <w:numId w:val="13"/>
+        </w:numPr>
+        <w:textAlignment w:val="baseline"/>
+        <w:rPr>
+          <w:rFonts w:ascii="Calibri" w:eastAsia="Times New Roman" w:hAnsi="Calibri" w:cs="Calibri"/>
+          <w:color w:val="0000FF"/>
+        </w:rPr>
+      </w:pPr>
+      <w:proofErr w:type="spellStart"/>
+      <w:r>
+        <w:rPr>
+          <w:rFonts w:ascii="Calibri" w:eastAsia="Times New Roman" w:hAnsi="Calibri" w:cs="Calibri"/>
+          <w:color w:val="0000FF"/>
+        </w:rPr>
+        <w:t>commission_eps_tlm_check</w:t>
+      </w:r>
+      <w:proofErr w:type="spellEnd"/>
+    </w:p>
+    <w:p>
+      <w:pPr>
+        <w:numPr>
+          <w:ilvl w:val="2"/>
+          <w:numId w:val="13"/>
+        </w:numPr>
+        <w:textAlignment w:val="baseline"/>
+        <w:rPr>
+          <w:rFonts w:ascii="Calibri" w:eastAsia="Times New Roman" w:hAnsi="Calibri" w:cs="Calibri"/>
+          <w:color w:val="0000FF"/>
+        </w:rPr>
+      </w:pPr>
+      <w:proofErr w:type="spellStart"/>
+      <w:r>
+        <w:rPr>
+          <w:rFonts w:ascii="Calibri" w:eastAsia="Times New Roman" w:hAnsi="Calibri" w:cs="Calibri"/>
+          <w:color w:val="0000FF"/>
+        </w:rPr>
+        <w:t>commission_comm_tlm_check</w:t>
+      </w:r>
+      <w:proofErr w:type="spellEnd"/>
+    </w:p>
+    <w:p>
+      <w:pPr>
+        <w:numPr>
+          <w:ilvl w:val="2"/>
+          <w:numId w:val="13"/>
+        </w:numPr>
+        <w:textAlignment w:val="baseline"/>
+        <w:rPr>
+          <w:rFonts w:ascii="Calibri" w:eastAsia="Times New Roman" w:hAnsi="Calibri" w:cs="Calibri"/>
+          <w:color w:val="0000FF"/>
+        </w:rPr>
+      </w:pPr>
+      <w:proofErr w:type="spellStart"/>
+      <w:r>
+        <w:rPr>
+          <w:rFonts w:ascii="Calibri" w:eastAsia="Times New Roman" w:hAnsi="Calibri" w:cs="Calibri"/>
+          <w:color w:val="0000FF"/>
+        </w:rPr>
+        <w:t>commission_adcs_tlm_check</w:t>
+      </w:r>
+      <w:proofErr w:type="spellEnd"/>
+      <w:r>
+        <w:rPr>
+          <w:rFonts w:ascii="Calibri" w:eastAsia="Times New Roman" w:hAnsi="Calibri" w:cs="Calibri"/>
+          <w:color w:val="0000FF"/>
+        </w:rPr>
+        <w:t> </w:t>
+      </w:r>
+    </w:p>
+    <w:p>
+      <w:pPr>
+        <w:numPr>
+          <w:ilvl w:val="1"/>
+          <w:numId w:val="13"/>
+        </w:numPr>
+        <w:textAlignment w:val="baseline"/>
+        <w:rPr>
+          <w:rFonts w:ascii="Calibri" w:eastAsia="Times New Roman" w:hAnsi="Calibri" w:cs="Calibri"/>
+          <w:color w:val="0000FF"/>
+        </w:rPr>
+      </w:pPr>
+      <w:r>
+        <w:rPr>
+          <w:rFonts w:ascii="Calibri" w:eastAsia="Times New Roman" w:hAnsi="Calibri" w:cs="Calibri"/>
+          <w:color w:val="0000FF"/>
+        </w:rPr>
+        <w:t xml:space="preserve">Reset launch delay </w:t>
+      </w:r>
+      <w:proofErr w:type="gramStart"/>
+      <w:r>
+        <w:rPr>
+          <w:rFonts w:ascii="Calibri" w:eastAsia="Times New Roman" w:hAnsi="Calibri" w:cs="Calibri"/>
+          <w:color w:val="0000FF"/>
+        </w:rPr>
+        <w:t>counter</w:t>
+      </w:r>
+      <w:proofErr w:type="gramEnd"/>
+    </w:p>
+    <w:p>
+      <w:pPr>
+        <w:numPr>
+          <w:ilvl w:val="3"/>
+          <w:numId w:val="14"/>
+        </w:numPr>
+        <w:tabs>
+          <w:tab w:val="clear" w:pos="2880"/>
+          <w:tab w:val="num" w:pos="2160"/>
+        </w:tabs>
+        <w:ind w:left="2160"/>
+        <w:textAlignment w:val="baseline"/>
+        <w:rPr>
+          <w:rFonts w:ascii="Calibri" w:eastAsia="Times New Roman" w:hAnsi="Calibri" w:cs="Calibri"/>
+          <w:color w:val="0000FF"/>
+        </w:rPr>
+      </w:pPr>
+      <w:r>
+        <w:rPr>
+          <w:rFonts w:ascii="Calibri" w:eastAsia="Times New Roman" w:hAnsi="Calibri" w:cs="Calibri"/>
+          <w:color w:val="0000FF"/>
+        </w:rPr>
+        <w:t xml:space="preserve">First Enable </w:t>
+      </w:r>
+      <w:proofErr w:type="spellStart"/>
+      <w:r>
+        <w:rPr>
+          <w:rFonts w:ascii="Calibri" w:eastAsia="Times New Roman" w:hAnsi="Calibri" w:cs="Calibri"/>
+          <w:color w:val="0000FF"/>
+        </w:rPr>
+        <w:t>m</w:t>
+      </w:r>
+      <w:r>
+        <w:rPr>
+          <w:rFonts w:ascii="Calibri" w:eastAsia="Times New Roman" w:hAnsi="Calibri" w:cs="Calibri"/>
+          <w:color w:val="0000FF"/>
+        </w:rPr>
+        <w:t>ode_</w:t>
+      </w:r>
+      <w:r>
+        <w:rPr>
+          <w:rFonts w:ascii="Calibri" w:eastAsia="Times New Roman" w:hAnsi="Calibri" w:cs="Calibri"/>
+          <w:color w:val="0000FF"/>
+        </w:rPr>
+        <w:t>hk</w:t>
+      </w:r>
+      <w:proofErr w:type="spellEnd"/>
+      <w:r>
+        <w:rPr>
+          <w:rFonts w:ascii="Calibri" w:eastAsia="Times New Roman" w:hAnsi="Calibri" w:cs="Calibri"/>
+          <w:color w:val="0000FF"/>
+        </w:rPr>
+        <w:t xml:space="preserve"> packet to verify status of deployments.</w:t>
       </w:r>
     </w:p>
     <w:p>
@@ -958,22 +1202,54 @@
           <w:ilvl w:val="2"/>
           <w:numId w:val="14"/>
         </w:numPr>
-        <w:ind w:left="2340"/>
-        <w:textAlignment w:val="baseline"/>
-        <w:rPr>
-          <w:rFonts w:ascii="Calibri" w:eastAsia="Times New Roman" w:hAnsi="Calibri" w:cs="Calibri"/>
-          <w:color w:val="0000FF"/>
-        </w:rPr>
-      </w:pPr>
-      <w:proofErr w:type="spellStart"/>
-      <w:r>
-        <w:rPr>
-          <w:rFonts w:ascii="Calibri" w:eastAsia="Times New Roman" w:hAnsi="Calibri" w:cs="Calibri"/>
-          <w:color w:val="0000FF"/>
-        </w:rPr>
-        <w:t>commission_cdh_tlm_check</w:t>
-      </w:r>
-      <w:proofErr w:type="spellEnd"/>
+        <w:textAlignment w:val="baseline"/>
+        <w:rPr>
+          <w:rFonts w:ascii="Calibri" w:eastAsia="Times New Roman" w:hAnsi="Calibri" w:cs="Calibri"/>
+          <w:color w:val="0000FF"/>
+        </w:rPr>
+      </w:pPr>
+      <w:r>
+        <w:rPr>
+          <w:rFonts w:ascii="Calibri" w:eastAsia="Times New Roman" w:hAnsi="Calibri" w:cs="Calibri"/>
+          <w:color w:val="0000FF"/>
+        </w:rPr>
+        <w:t xml:space="preserve">Once the s/c has launched and the initial long delay has elapsed, ground should send a command to set the delay to </w:t>
+      </w:r>
+      <w:r>
+        <w:rPr>
+          <w:rFonts w:ascii="Calibri" w:eastAsia="Times New Roman" w:hAnsi="Calibri" w:cs="Calibri"/>
+          <w:color w:val="FF0000"/>
+        </w:rPr>
+        <w:t>ten seconds</w:t>
+      </w:r>
+      <w:r>
+        <w:rPr>
+          <w:rFonts w:ascii="Calibri" w:eastAsia="Times New Roman" w:hAnsi="Calibri" w:cs="Calibri"/>
+          <w:color w:val="FF0000"/>
+        </w:rPr>
+        <w:t xml:space="preserve"> </w:t>
+      </w:r>
+      <w:r>
+        <w:rPr>
+          <w:rFonts w:ascii="Calibri" w:eastAsia="Times New Roman" w:hAnsi="Calibri" w:cs="Calibri"/>
+          <w:color w:val="0000FF"/>
+        </w:rPr>
+        <w:t xml:space="preserve">to prevent another </w:t>
+      </w:r>
+      <w:r>
+        <w:rPr>
+          <w:rFonts w:ascii="Calibri" w:eastAsia="Times New Roman" w:hAnsi="Calibri" w:cs="Calibri"/>
+          <w:color w:val="0000FF"/>
+        </w:rPr>
+        <w:t xml:space="preserve">large </w:t>
+      </w:r>
+      <w:r>
+        <w:rPr>
+          <w:rFonts w:ascii="Calibri" w:eastAsia="Times New Roman" w:hAnsi="Calibri" w:cs="Calibri"/>
+          <w:color w:val="0000FF"/>
+        </w:rPr>
+        <w:t>delay upon s/c reset.</w:t>
+      </w:r>
     </w:p>
     <w:p>
       <w:pPr>
@@ -981,66 +1257,257 @@
           <w:ilvl w:val="2"/>
           <w:numId w:val="14"/>
         </w:numPr>
-        <w:ind w:left="2340"/>
-        <w:textAlignment w:val="baseline"/>
-        <w:rPr>
-          <w:rFonts w:ascii="Calibri" w:eastAsia="Times New Roman" w:hAnsi="Calibri" w:cs="Calibri"/>
-          <w:color w:val="0000FF"/>
-        </w:rPr>
-      </w:pPr>
+        <w:textAlignment w:val="baseline"/>
+        <w:rPr>
+          <w:rFonts w:ascii="Calibri" w:eastAsia="Times New Roman" w:hAnsi="Calibri" w:cs="Calibri"/>
+          <w:color w:val="0000FF"/>
+        </w:rPr>
+      </w:pPr>
+      <w:r>
+        <w:rPr>
+          <w:rFonts w:ascii="Calibri" w:eastAsia="Times New Roman" w:hAnsi="Calibri" w:cs="Calibri"/>
+          <w:color w:val="0000FF"/>
+        </w:rPr>
+        <w:t xml:space="preserve">Verify launch delay from </w:t>
+      </w:r>
       <w:proofErr w:type="spellStart"/>
       <w:r>
         <w:rPr>
           <w:rFonts w:ascii="Calibri" w:eastAsia="Times New Roman" w:hAnsi="Calibri" w:cs="Calibri"/>
           <w:color w:val="0000FF"/>
         </w:rPr>
-        <w:t>commission_eps_tlm_check</w:t>
+        <w:t>mode_hk</w:t>
       </w:r>
       <w:proofErr w:type="spellEnd"/>
+      <w:r>
+        <w:rPr>
+          <w:rFonts w:ascii="Calibri" w:eastAsia="Times New Roman" w:hAnsi="Calibri" w:cs="Calibri"/>
+          <w:color w:val="0000FF"/>
+        </w:rPr>
+        <w:t xml:space="preserve"> </w:t>
+      </w:r>
+      <w:proofErr w:type="gramStart"/>
+      <w:r>
+        <w:rPr>
+          <w:rFonts w:ascii="Calibri" w:eastAsia="Times New Roman" w:hAnsi="Calibri" w:cs="Calibri"/>
+          <w:color w:val="0000FF"/>
+        </w:rPr>
+        <w:t>packet</w:t>
+      </w:r>
+      <w:proofErr w:type="gramEnd"/>
+    </w:p>
+    <w:p>
+      <w:pPr>
+        <w:numPr>
+          <w:ilvl w:val="1"/>
+          <w:numId w:val="13"/>
+        </w:numPr>
+        <w:textAlignment w:val="baseline"/>
+        <w:rPr>
+          <w:rFonts w:ascii="Calibri" w:eastAsia="Times New Roman" w:hAnsi="Calibri" w:cs="Calibri"/>
+          <w:color w:val="0000FF"/>
+        </w:rPr>
+      </w:pPr>
+      <w:r>
+        <w:rPr>
+          <w:rFonts w:ascii="Calibri" w:eastAsia="Times New Roman" w:hAnsi="Calibri" w:cs="Calibri"/>
+          <w:color w:val="0000FF"/>
+        </w:rPr>
+        <w:t>Set Launch Delay Counter </w:t>
+      </w:r>
     </w:p>
     <w:p>
       <w:pPr>
         <w:numPr>
           <w:ilvl w:val="2"/>
-          <w:numId w:val="14"/>
-        </w:numPr>
-        <w:ind w:left="2340"/>
-        <w:textAlignment w:val="baseline"/>
-        <w:rPr>
-          <w:rFonts w:ascii="Calibri" w:eastAsia="Times New Roman" w:hAnsi="Calibri" w:cs="Calibri"/>
-          <w:color w:val="0000FF"/>
-        </w:rPr>
-      </w:pPr>
+          <w:numId w:val="13"/>
+        </w:numPr>
+        <w:textAlignment w:val="baseline"/>
+        <w:rPr>
+          <w:rFonts w:ascii="Calibri" w:eastAsia="Times New Roman" w:hAnsi="Calibri" w:cs="Calibri"/>
+          <w:color w:val="0000FF"/>
+        </w:rPr>
+      </w:pPr>
+      <w:r>
+        <w:rPr>
+          <w:rFonts w:ascii="Calibri" w:eastAsia="Times New Roman" w:hAnsi="Calibri" w:cs="Calibri"/>
+          <w:color w:val="0000FF"/>
+        </w:rPr>
+        <w:t xml:space="preserve">UHF Deployment: Can be cancelled since </w:t>
+      </w:r>
+      <w:r>
+        <w:rPr>
+          <w:rFonts w:ascii="Calibri" w:eastAsia="Times New Roman" w:hAnsi="Calibri" w:cs="Calibri"/>
+          <w:color w:val="0000FF"/>
+        </w:rPr>
+        <w:t>beacons</w:t>
+      </w:r>
+      <w:r>
+        <w:rPr>
+          <w:rFonts w:ascii="Calibri" w:eastAsia="Times New Roman" w:hAnsi="Calibri" w:cs="Calibri"/>
+          <w:color w:val="0000FF"/>
+        </w:rPr>
+        <w:t xml:space="preserve"> are being </w:t>
+      </w:r>
+      <w:proofErr w:type="gramStart"/>
+      <w:r>
+        <w:rPr>
+          <w:rFonts w:ascii="Calibri" w:eastAsia="Times New Roman" w:hAnsi="Calibri" w:cs="Calibri"/>
+          <w:color w:val="0000FF"/>
+        </w:rPr>
+        <w:t>received</w:t>
+      </w:r>
+      <w:proofErr w:type="gramEnd"/>
+      <w:r>
+        <w:rPr>
+          <w:rFonts w:ascii="Calibri" w:eastAsia="Times New Roman" w:hAnsi="Calibri" w:cs="Calibri"/>
+          <w:color w:val="0000FF"/>
+        </w:rPr>
+        <w:t> </w:t>
+      </w:r>
+    </w:p>
+    <w:p>
+      <w:pPr>
+        <w:numPr>
+          <w:ilvl w:val="2"/>
+          <w:numId w:val="13"/>
+        </w:numPr>
+        <w:textAlignment w:val="baseline"/>
+        <w:rPr>
+          <w:rFonts w:ascii="Calibri" w:eastAsia="Times New Roman" w:hAnsi="Calibri" w:cs="Calibri"/>
+          <w:color w:val="0000FF"/>
+        </w:rPr>
+      </w:pPr>
+      <w:r>
+        <w:rPr>
+          <w:rFonts w:ascii="Calibri" w:eastAsia="Times New Roman" w:hAnsi="Calibri" w:cs="Calibri"/>
+          <w:color w:val="0000FF"/>
+        </w:rPr>
+        <w:t xml:space="preserve">Solar Panel Deployments: Check Panel </w:t>
+      </w:r>
+      <w:r>
+        <w:rPr>
+          <w:rFonts w:ascii="Calibri" w:eastAsia="Times New Roman" w:hAnsi="Calibri" w:cs="Calibri"/>
+          <w:color w:val="0000FF"/>
+        </w:rPr>
+        <w:t>Current (display the currents and operator can proceed accordingly),</w:t>
+      </w:r>
+      <w:r>
+        <w:rPr>
+          <w:rFonts w:ascii="Calibri" w:eastAsia="Times New Roman" w:hAnsi="Calibri" w:cs="Calibri"/>
+          <w:color w:val="0000FF"/>
+        </w:rPr>
+        <w:t xml:space="preserve"> IF </w:t>
+      </w:r>
+      <w:r>
+        <w:rPr>
+          <w:rFonts w:ascii="Calibri" w:eastAsia="Times New Roman" w:hAnsi="Calibri" w:cs="Calibri"/>
+          <w:color w:val="0000FF"/>
+        </w:rPr>
+        <w:t>current</w:t>
+      </w:r>
+      <w:r>
+        <w:rPr>
+          <w:rFonts w:ascii="Calibri" w:eastAsia="Times New Roman" w:hAnsi="Calibri" w:cs="Calibri"/>
+          <w:color w:val="0000FF"/>
+        </w:rPr>
+        <w:t xml:space="preserve"> </w:t>
+      </w:r>
+      <w:proofErr w:type="gramStart"/>
+      <w:r>
+        <w:rPr>
+          <w:rFonts w:ascii="Calibri" w:eastAsia="Times New Roman" w:hAnsi="Calibri" w:cs="Calibri"/>
+          <w:color w:val="0000FF"/>
+        </w:rPr>
+        <w:t>are</w:t>
+      </w:r>
+      <w:proofErr w:type="gramEnd"/>
+      <w:r>
+        <w:rPr>
+          <w:rFonts w:ascii="Calibri" w:eastAsia="Times New Roman" w:hAnsi="Calibri" w:cs="Calibri"/>
+          <w:color w:val="0000FF"/>
+        </w:rPr>
+        <w:t xml:space="preserve"> above (??), Cancel the deployments </w:t>
+      </w:r>
+    </w:p>
+    <w:p>
+      <w:pPr>
+        <w:numPr>
+          <w:ilvl w:val="2"/>
+          <w:numId w:val="13"/>
+        </w:numPr>
+        <w:textAlignment w:val="baseline"/>
+        <w:rPr>
+          <w:rFonts w:ascii="Calibri" w:eastAsia="Times New Roman" w:hAnsi="Calibri" w:cs="Calibri"/>
+          <w:color w:val="0000FF"/>
+        </w:rPr>
+      </w:pPr>
+      <w:r>
+        <w:rPr>
+          <w:rFonts w:ascii="Calibri" w:eastAsia="Times New Roman" w:hAnsi="Calibri" w:cs="Calibri"/>
+          <w:color w:val="0000FF"/>
+        </w:rPr>
+        <w:t xml:space="preserve">Verify deployment flags from the </w:t>
+      </w:r>
       <w:proofErr w:type="spellStart"/>
       <w:r>
         <w:rPr>
           <w:rFonts w:ascii="Calibri" w:eastAsia="Times New Roman" w:hAnsi="Calibri" w:cs="Calibri"/>
           <w:color w:val="0000FF"/>
         </w:rPr>
-        <w:t>commission_comm_tlm_check</w:t>
+        <w:t>mode_hk</w:t>
       </w:r>
       <w:proofErr w:type="spellEnd"/>
+      <w:r>
+        <w:rPr>
+          <w:rFonts w:ascii="Calibri" w:eastAsia="Times New Roman" w:hAnsi="Calibri" w:cs="Calibri"/>
+          <w:color w:val="0000FF"/>
+        </w:rPr>
+        <w:t xml:space="preserve"> </w:t>
+      </w:r>
+      <w:proofErr w:type="gramStart"/>
+      <w:r>
+        <w:rPr>
+          <w:rFonts w:ascii="Calibri" w:eastAsia="Times New Roman" w:hAnsi="Calibri" w:cs="Calibri"/>
+          <w:color w:val="0000FF"/>
+        </w:rPr>
+        <w:t>packet</w:t>
+      </w:r>
+      <w:proofErr w:type="gramEnd"/>
+      <w:r>
+        <w:rPr>
+          <w:rFonts w:ascii="Calibri" w:eastAsia="Times New Roman" w:hAnsi="Calibri" w:cs="Calibri"/>
+          <w:color w:val="0000FF"/>
+        </w:rPr>
+        <w:t> </w:t>
+      </w:r>
     </w:p>
     <w:p>
       <w:pPr>
         <w:numPr>
           <w:ilvl w:val="2"/>
-          <w:numId w:val="14"/>
-        </w:numPr>
-        <w:ind w:left="2340"/>
-        <w:textAlignment w:val="baseline"/>
-        <w:rPr>
-          <w:rFonts w:ascii="Calibri" w:eastAsia="Times New Roman" w:hAnsi="Calibri" w:cs="Calibri"/>
-          <w:color w:val="0000FF"/>
-        </w:rPr>
-      </w:pPr>
+          <w:numId w:val="13"/>
+        </w:numPr>
+        <w:textAlignment w:val="baseline"/>
+        <w:rPr>
+          <w:rFonts w:ascii="Calibri" w:eastAsia="Times New Roman" w:hAnsi="Calibri" w:cs="Calibri"/>
+          <w:color w:val="0000FF"/>
+        </w:rPr>
+      </w:pPr>
+      <w:r>
+        <w:rPr>
+          <w:rFonts w:ascii="Calibri" w:eastAsia="Times New Roman" w:hAnsi="Calibri" w:cs="Calibri"/>
+          <w:color w:val="0000FF"/>
+        </w:rPr>
+        <w:t xml:space="preserve">Disable </w:t>
+      </w:r>
       <w:proofErr w:type="spellStart"/>
       <w:r>
         <w:rPr>
           <w:rFonts w:ascii="Calibri" w:eastAsia="Times New Roman" w:hAnsi="Calibri" w:cs="Calibri"/>
           <w:color w:val="0000FF"/>
         </w:rPr>
-        <w:t>commission_adcs_tlm_check</w:t>
+        <w:t>mode_hk</w:t>
       </w:r>
       <w:proofErr w:type="spellEnd"/>
       <w:r>
@@ -1048,295 +1515,23 @@
           <w:rFonts w:ascii="Calibri" w:eastAsia="Times New Roman" w:hAnsi="Calibri" w:cs="Calibri"/>
           <w:color w:val="0000FF"/>
         </w:rPr>
-        <w:t> </w:t>
-      </w:r>
+        <w:t xml:space="preserve"> </w:t>
+      </w:r>
+      <w:proofErr w:type="gramStart"/>
+      <w:r>
+        <w:rPr>
+          <w:rFonts w:ascii="Calibri" w:eastAsia="Times New Roman" w:hAnsi="Calibri" w:cs="Calibri"/>
+          <w:color w:val="0000FF"/>
+        </w:rPr>
+        <w:t>packet</w:t>
+      </w:r>
+      <w:proofErr w:type="gramEnd"/>
     </w:p>
     <w:p>
       <w:pPr>
         <w:numPr>
           <w:ilvl w:val="1"/>
-          <w:numId w:val="14"/>
-        </w:numPr>
-        <w:ind w:left="1440" w:hanging="360"/>
-        <w:textAlignment w:val="baseline"/>
-        <w:rPr>
-          <w:rFonts w:ascii="Calibri" w:eastAsia="Times New Roman" w:hAnsi="Calibri" w:cs="Calibri"/>
-          <w:color w:val="0000FF"/>
-        </w:rPr>
-      </w:pPr>
-      <w:r>
-        <w:rPr>
-          <w:rFonts w:ascii="Calibri" w:eastAsia="Times New Roman" w:hAnsi="Calibri" w:cs="Calibri"/>
-          <w:color w:val="0000FF"/>
-        </w:rPr>
-        <w:t>Cancel Deployment Retries </w:t>
-      </w:r>
-    </w:p>
-    <w:p>
-      <w:pPr>
-        <w:numPr>
-          <w:ilvl w:val="3"/>
-          <w:numId w:val="14"/>
-        </w:numPr>
-        <w:textAlignment w:val="baseline"/>
-        <w:rPr>
-          <w:rFonts w:ascii="Calibri" w:eastAsia="Times New Roman" w:hAnsi="Calibri" w:cs="Calibri"/>
-          <w:color w:val="0000FF"/>
-        </w:rPr>
-      </w:pPr>
-      <w:r>
-        <w:rPr>
-          <w:rFonts w:ascii="Calibri" w:eastAsia="Times New Roman" w:hAnsi="Calibri" w:cs="Calibri"/>
-          <w:color w:val="0000FF"/>
-        </w:rPr>
-        <w:t xml:space="preserve">First Enable </w:t>
-      </w:r>
-      <w:proofErr w:type="spellStart"/>
-      <w:r>
-        <w:rPr>
-          <w:rFonts w:ascii="Calibri" w:eastAsia="Times New Roman" w:hAnsi="Calibri" w:cs="Calibri"/>
-          <w:color w:val="0000FF"/>
-        </w:rPr>
-        <w:t>m</w:t>
-      </w:r>
-      <w:r>
-        <w:rPr>
-          <w:rFonts w:ascii="Calibri" w:eastAsia="Times New Roman" w:hAnsi="Calibri" w:cs="Calibri"/>
-          <w:color w:val="0000FF"/>
-        </w:rPr>
-        <w:t>ode_</w:t>
-      </w:r>
-      <w:r>
-        <w:rPr>
-          <w:rFonts w:ascii="Calibri" w:eastAsia="Times New Roman" w:hAnsi="Calibri" w:cs="Calibri"/>
-          <w:color w:val="0000FF"/>
-        </w:rPr>
-        <w:t>hk</w:t>
-      </w:r>
-      <w:proofErr w:type="spellEnd"/>
-      <w:r>
-        <w:rPr>
-          <w:rFonts w:ascii="Calibri" w:eastAsia="Times New Roman" w:hAnsi="Calibri" w:cs="Calibri"/>
-          <w:color w:val="0000FF"/>
-        </w:rPr>
-        <w:t xml:space="preserve"> packet to verify status of deployments.</w:t>
-      </w:r>
-    </w:p>
-    <w:p>
-      <w:pPr>
-        <w:numPr>
-          <w:ilvl w:val="3"/>
-          <w:numId w:val="15"/>
-        </w:numPr>
-        <w:textAlignment w:val="baseline"/>
-        <w:rPr>
-          <w:rFonts w:ascii="Calibri" w:eastAsia="Times New Roman" w:hAnsi="Calibri" w:cs="Calibri"/>
-          <w:color w:val="0000FF"/>
-        </w:rPr>
-      </w:pPr>
-      <w:r>
-        <w:rPr>
-          <w:rFonts w:ascii="Calibri" w:eastAsia="Times New Roman" w:hAnsi="Calibri" w:cs="Calibri"/>
-          <w:color w:val="0000FF"/>
-        </w:rPr>
-        <w:t>UHF Deployment: Can be cancelled since deployments are being received </w:t>
-      </w:r>
-    </w:p>
-    <w:p>
-      <w:pPr>
-        <w:numPr>
-          <w:ilvl w:val="3"/>
-          <w:numId w:val="15"/>
-        </w:numPr>
-        <w:textAlignment w:val="baseline"/>
-        <w:rPr>
-          <w:rFonts w:ascii="Calibri" w:eastAsia="Times New Roman" w:hAnsi="Calibri" w:cs="Calibri"/>
-          <w:color w:val="0000FF"/>
-        </w:rPr>
-      </w:pPr>
-      <w:r>
-        <w:rPr>
-          <w:rFonts w:ascii="Calibri" w:eastAsia="Times New Roman" w:hAnsi="Calibri" w:cs="Calibri"/>
-          <w:color w:val="0000FF"/>
-        </w:rPr>
-        <w:t xml:space="preserve">Solar Panel Deployments: Check Panel </w:t>
-      </w:r>
-      <w:r>
-        <w:rPr>
-          <w:rFonts w:ascii="Calibri" w:eastAsia="Times New Roman" w:hAnsi="Calibri" w:cs="Calibri"/>
-          <w:color w:val="0000FF"/>
-        </w:rPr>
-        <w:t>Current (display the currents and operator can proceed accordingly),</w:t>
-      </w:r>
-      <w:r>
-        <w:rPr>
-          <w:rFonts w:ascii="Calibri" w:eastAsia="Times New Roman" w:hAnsi="Calibri" w:cs="Calibri"/>
-          <w:color w:val="0000FF"/>
-        </w:rPr>
-        <w:t xml:space="preserve"> IF </w:t>
-      </w:r>
-      <w:r>
-        <w:rPr>
-          <w:rFonts w:ascii="Calibri" w:eastAsia="Times New Roman" w:hAnsi="Calibri" w:cs="Calibri"/>
-          <w:color w:val="0000FF"/>
-        </w:rPr>
-        <w:t>current</w:t>
-      </w:r>
-      <w:r>
-        <w:rPr>
-          <w:rFonts w:ascii="Calibri" w:eastAsia="Times New Roman" w:hAnsi="Calibri" w:cs="Calibri"/>
-          <w:color w:val="0000FF"/>
-        </w:rPr>
-        <w:t xml:space="preserve"> </w:t>
-      </w:r>
-      <w:proofErr w:type="gramStart"/>
-      <w:r>
-        <w:rPr>
-          <w:rFonts w:ascii="Calibri" w:eastAsia="Times New Roman" w:hAnsi="Calibri" w:cs="Calibri"/>
-          <w:color w:val="0000FF"/>
-        </w:rPr>
-        <w:t>are</w:t>
-      </w:r>
-      <w:proofErr w:type="gramEnd"/>
-      <w:r>
-        <w:rPr>
-          <w:rFonts w:ascii="Calibri" w:eastAsia="Times New Roman" w:hAnsi="Calibri" w:cs="Calibri"/>
-          <w:color w:val="0000FF"/>
-        </w:rPr>
-        <w:t xml:space="preserve"> above (??), Cancel the deployments </w:t>
-      </w:r>
-    </w:p>
-    <w:p>
-      <w:pPr>
-        <w:numPr>
-          <w:ilvl w:val="3"/>
-          <w:numId w:val="15"/>
-        </w:numPr>
-        <w:textAlignment w:val="baseline"/>
-        <w:rPr>
-          <w:rFonts w:ascii="Calibri" w:eastAsia="Times New Roman" w:hAnsi="Calibri" w:cs="Calibri"/>
-          <w:color w:val="0000FF"/>
-        </w:rPr>
-      </w:pPr>
-      <w:r>
-        <w:rPr>
-          <w:rFonts w:ascii="Calibri" w:eastAsia="Times New Roman" w:hAnsi="Calibri" w:cs="Calibri"/>
-          <w:color w:val="0000FF"/>
-        </w:rPr>
-        <w:t xml:space="preserve">Verify deployment flags from the </w:t>
-      </w:r>
-      <w:proofErr w:type="spellStart"/>
-      <w:r>
-        <w:rPr>
-          <w:rFonts w:ascii="Calibri" w:eastAsia="Times New Roman" w:hAnsi="Calibri" w:cs="Calibri"/>
-          <w:color w:val="0000FF"/>
-        </w:rPr>
-        <w:t>mode_hk</w:t>
-      </w:r>
-      <w:proofErr w:type="spellEnd"/>
-      <w:r>
-        <w:rPr>
-          <w:rFonts w:ascii="Calibri" w:eastAsia="Times New Roman" w:hAnsi="Calibri" w:cs="Calibri"/>
-          <w:color w:val="0000FF"/>
-        </w:rPr>
-        <w:t xml:space="preserve"> packet </w:t>
-      </w:r>
-    </w:p>
-    <w:p>
-      <w:pPr>
-        <w:numPr>
-          <w:ilvl w:val="1"/>
-          <w:numId w:val="15"/>
-        </w:numPr>
-        <w:textAlignment w:val="baseline"/>
-        <w:rPr>
-          <w:rFonts w:ascii="Calibri" w:eastAsia="Times New Roman" w:hAnsi="Calibri" w:cs="Calibri"/>
-          <w:color w:val="0000FF"/>
-        </w:rPr>
-      </w:pPr>
-      <w:r>
-        <w:rPr>
-          <w:rFonts w:ascii="Calibri" w:eastAsia="Times New Roman" w:hAnsi="Calibri" w:cs="Calibri"/>
-          <w:color w:val="0000FF"/>
-        </w:rPr>
-        <w:t>Set Launch Delay Counter </w:t>
-      </w:r>
-    </w:p>
-    <w:p>
-      <w:pPr>
-        <w:numPr>
-          <w:ilvl w:val="3"/>
-          <w:numId w:val="15"/>
-        </w:numPr>
-        <w:textAlignment w:val="baseline"/>
-        <w:rPr>
-          <w:rFonts w:ascii="Calibri" w:eastAsia="Times New Roman" w:hAnsi="Calibri" w:cs="Calibri"/>
-          <w:color w:val="0000FF"/>
-        </w:rPr>
-      </w:pPr>
-      <w:r>
-        <w:rPr>
-          <w:rFonts w:ascii="Calibri" w:eastAsia="Times New Roman" w:hAnsi="Calibri" w:cs="Calibri"/>
-          <w:color w:val="0000FF"/>
-        </w:rPr>
-        <w:t xml:space="preserve">Once the s/c has launched and the initial long delay has elapsed, ground should send a command to set the delay to </w:t>
-      </w:r>
-      <w:r>
-        <w:rPr>
-          <w:rFonts w:ascii="Calibri" w:eastAsia="Times New Roman" w:hAnsi="Calibri" w:cs="Calibri"/>
-          <w:color w:val="FF0000"/>
-        </w:rPr>
-        <w:t xml:space="preserve">zero </w:t>
-      </w:r>
-      <w:r>
-        <w:rPr>
-          <w:rFonts w:ascii="Calibri" w:eastAsia="Times New Roman" w:hAnsi="Calibri" w:cs="Calibri"/>
-          <w:color w:val="0000FF"/>
-        </w:rPr>
-        <w:t>to prevent another delay upon s/c reset.</w:t>
-      </w:r>
-    </w:p>
-    <w:p>
-      <w:pPr>
-        <w:numPr>
-          <w:ilvl w:val="3"/>
-          <w:numId w:val="15"/>
-        </w:numPr>
-        <w:textAlignment w:val="baseline"/>
-        <w:rPr>
-          <w:rFonts w:ascii="Calibri" w:eastAsia="Times New Roman" w:hAnsi="Calibri" w:cs="Calibri"/>
-          <w:color w:val="0000FF"/>
-        </w:rPr>
-      </w:pPr>
-      <w:r>
-        <w:rPr>
-          <w:rFonts w:ascii="Calibri" w:eastAsia="Times New Roman" w:hAnsi="Calibri" w:cs="Calibri"/>
-          <w:color w:val="0000FF"/>
-        </w:rPr>
-        <w:t xml:space="preserve">Disable </w:t>
-      </w:r>
-      <w:proofErr w:type="spellStart"/>
-      <w:r>
-        <w:rPr>
-          <w:rFonts w:ascii="Calibri" w:eastAsia="Times New Roman" w:hAnsi="Calibri" w:cs="Calibri"/>
-          <w:color w:val="0000FF"/>
-        </w:rPr>
-        <w:t>mode_hk</w:t>
-      </w:r>
-      <w:proofErr w:type="spellEnd"/>
-      <w:r>
-        <w:rPr>
-          <w:rFonts w:ascii="Calibri" w:eastAsia="Times New Roman" w:hAnsi="Calibri" w:cs="Calibri"/>
-          <w:color w:val="0000FF"/>
-        </w:rPr>
-        <w:t xml:space="preserve"> packet</w:t>
-      </w:r>
-    </w:p>
-    <w:p>
-      <w:pPr>
-        <w:numPr>
-          <w:ilvl w:val="1"/>
-          <w:numId w:val="16"/>
+          <w:numId w:val="13"/>
         </w:numPr>
         <w:textAlignment w:val="baseline"/>
         <w:rPr>
@@ -1424,7 +1619,7 @@
     <w:p>
       <w:pPr>
         <w:numPr>
-          <w:ilvl w:val="1"/>
+          <w:ilvl w:val="2"/>
           <w:numId w:val="18"/>
         </w:numPr>
         <w:textAlignment w:val="baseline"/>
@@ -1458,7 +1653,7 @@
     <w:p>
       <w:pPr>
         <w:numPr>
-          <w:ilvl w:val="1"/>
+          <w:ilvl w:val="2"/>
           <w:numId w:val="18"/>
         </w:numPr>
         <w:textAlignment w:val="baseline"/>
@@ -1472,13 +1667,22 @@
           <w:rFonts w:ascii="Calibri" w:eastAsia="Times New Roman" w:hAnsi="Calibri" w:cs="Calibri"/>
           <w:color w:val="0000FF"/>
         </w:rPr>
-        <w:t>Confirm if the satellite is in Phoenix mode</w:t>
-      </w:r>
-    </w:p>
-    <w:p>
-      <w:pPr>
-        <w:numPr>
-          <w:ilvl w:val="1"/>
+        <w:t xml:space="preserve">Confirm if the satellite is in Phoenix </w:t>
+      </w:r>
+      <w:proofErr w:type="gramStart"/>
+      <w:r>
+        <w:rPr>
+          <w:rFonts w:ascii="Calibri" w:eastAsia="Times New Roman" w:hAnsi="Calibri" w:cs="Calibri"/>
+          <w:color w:val="0000FF"/>
+        </w:rPr>
+        <w:t>mode</w:t>
+      </w:r>
+      <w:proofErr w:type="gramEnd"/>
+    </w:p>
+    <w:p>
+      <w:pPr>
+        <w:numPr>
+          <w:ilvl w:val="2"/>
           <w:numId w:val="18"/>
         </w:numPr>
         <w:textAlignment w:val="baseline"/>
@@ -1870,19 +2074,6 @@
     </w:p>
     <w:p>
       <w:pPr>
-        <w:rPr>
-          <w:rFonts w:ascii="Times New Roman" w:eastAsia="Times New Roman" w:hAnsi="Times New Roman" w:cs="Times New Roman"/>
-        </w:rPr>
-      </w:pPr>
-      <w:r>
-        <w:rPr>
-          <w:rFonts w:ascii="Times New Roman" w:eastAsia="Times New Roman" w:hAnsi="Times New Roman" w:cs="Times New Roman"/>
-        </w:rPr>
-        <w:br/>
-      </w:r>
-    </w:p>
-    <w:p>
-      <w:pPr>
         <w:numPr>
           <w:ilvl w:val="0"/>
           <w:numId w:val="25"/>
@@ -1898,45 +2089,15 @@
           <w:rFonts w:ascii="Calibri" w:eastAsia="Times New Roman" w:hAnsi="Calibri" w:cs="Calibri"/>
           <w:color w:val="000000"/>
         </w:rPr>
+        <w:t xml:space="preserve">  </w:t>
+      </w:r>
+      <w:r>
+        <w:rPr>
+          <w:rFonts w:ascii="Calibri" w:eastAsia="Times New Roman" w:hAnsi="Calibri" w:cs="Calibri"/>
+          <w:color w:val="000000"/>
+        </w:rPr>
         <w:t>Commission the s/c</w:t>
       </w:r>
-    </w:p>
-    <w:p>
-      <w:pPr>
-        <w:rPr>
-          <w:rFonts w:ascii="Times New Roman" w:eastAsia="Times New Roman" w:hAnsi="Times New Roman" w:cs="Times New Roman"/>
-        </w:rPr>
-      </w:pPr>
-      <w:r>
-        <w:rPr>
-          <w:rFonts w:ascii="Times New Roman" w:eastAsia="Times New Roman" w:hAnsi="Times New Roman" w:cs="Times New Roman"/>
-        </w:rPr>
-        <w:br/>
-      </w:r>
-    </w:p>
-    <w:p>
-      <w:pPr>
-        <w:numPr>
-          <w:ilvl w:val="0"/>
-          <w:numId w:val="26"/>
-        </w:numPr>
-        <w:textAlignment w:val="baseline"/>
-        <w:rPr>
-          <w:rFonts w:ascii="Calibri" w:eastAsia="Times New Roman" w:hAnsi="Calibri" w:cs="Calibri"/>
-          <w:strike/>
-          <w:color w:val="000000"/>
-        </w:rPr>
-      </w:pPr>
-      <w:proofErr w:type="spellStart"/>
-      <w:r>
-        <w:rPr>
-          <w:rFonts w:ascii="Calibri" w:eastAsia="Times New Roman" w:hAnsi="Calibri" w:cs="Calibri"/>
-          <w:strike/>
-          <w:color w:val="000000"/>
-        </w:rPr>
-        <w:t>Cancel_ant_deploy_retry</w:t>
-      </w:r>
-      <w:proofErr w:type="spellEnd"/>
     </w:p>
     <w:p>
       <w:pPr>
@@ -1981,26 +2142,12 @@
         <w:t>Commission_set_adcs_time</w:t>
       </w:r>
       <w:proofErr w:type="spellEnd"/>
-      <w:r>
-        <w:rPr>
-          <w:rFonts w:ascii="Calibri" w:eastAsia="Times New Roman" w:hAnsi="Calibri" w:cs="Calibri"/>
-          <w:color w:val="000000"/>
-        </w:rPr>
-        <w:br/>
-      </w:r>
-      <w:r>
-        <w:rPr>
-          <w:rFonts w:ascii="Calibri" w:eastAsia="Times New Roman" w:hAnsi="Calibri" w:cs="Calibri"/>
-          <w:color w:val="000000"/>
-        </w:rPr>
-        <w:br/>
-      </w:r>
     </w:p>
     <w:p>
       <w:pPr>
         <w:numPr>
           <w:ilvl w:val="0"/>
-          <w:numId w:val="28"/>
+          <w:numId w:val="27"/>
         </w:numPr>
         <w:textAlignment w:val="baseline"/>
         <w:rPr>
@@ -2018,160 +2165,179 @@
     </w:p>
     <w:p>
       <w:pPr>
+        <w:numPr>
+          <w:ilvl w:val="1"/>
+          <w:numId w:val="27"/>
+        </w:numPr>
+        <w:textAlignment w:val="baseline"/>
+        <w:rPr>
+          <w:rFonts w:ascii="Calibri" w:eastAsia="Times New Roman" w:hAnsi="Calibri" w:cs="Calibri"/>
+          <w:color w:val="000000"/>
+        </w:rPr>
+      </w:pPr>
+      <w:r>
+        <w:rPr>
+          <w:rFonts w:ascii="Calibri" w:eastAsia="Times New Roman" w:hAnsi="Calibri" w:cs="Calibri"/>
+          <w:color w:val="000000"/>
+        </w:rPr>
+        <w:t xml:space="preserve">Remembers the last write pointer from before </w:t>
+      </w:r>
+      <w:proofErr w:type="gramStart"/>
+      <w:r>
+        <w:rPr>
+          <w:rFonts w:ascii="Calibri" w:eastAsia="Times New Roman" w:hAnsi="Calibri" w:cs="Calibri"/>
+          <w:color w:val="000000"/>
+        </w:rPr>
+        <w:t>launch</w:t>
+      </w:r>
+      <w:proofErr w:type="gramEnd"/>
+    </w:p>
+    <w:p>
+      <w:pPr>
+        <w:numPr>
+          <w:ilvl w:val="1"/>
+          <w:numId w:val="27"/>
+        </w:numPr>
+        <w:textAlignment w:val="baseline"/>
+        <w:rPr>
+          <w:rFonts w:ascii="Calibri" w:eastAsia="Times New Roman" w:hAnsi="Calibri" w:cs="Calibri"/>
+          <w:color w:val="000000"/>
+        </w:rPr>
+      </w:pPr>
+      <w:r>
+        <w:rPr>
+          <w:rFonts w:ascii="Calibri" w:eastAsia="Times New Roman" w:hAnsi="Calibri" w:cs="Calibri"/>
+          <w:color w:val="000000"/>
+        </w:rPr>
+        <w:t>Captures the current write pointer</w:t>
+      </w:r>
+      <w:r>
+        <w:rPr>
+          <w:rFonts w:ascii="Calibri" w:eastAsia="Times New Roman" w:hAnsi="Calibri" w:cs="Calibri"/>
+          <w:color w:val="000000"/>
+        </w:rPr>
+        <w:t xml:space="preserve"> for beacon </w:t>
+      </w:r>
+      <w:proofErr w:type="gramStart"/>
+      <w:r>
+        <w:rPr>
+          <w:rFonts w:ascii="Calibri" w:eastAsia="Times New Roman" w:hAnsi="Calibri" w:cs="Calibri"/>
+          <w:color w:val="000000"/>
+        </w:rPr>
+        <w:t>partition</w:t>
+      </w:r>
+      <w:proofErr w:type="gramEnd"/>
+    </w:p>
+    <w:p>
+      <w:pPr>
+        <w:numPr>
+          <w:ilvl w:val="1"/>
+          <w:numId w:val="27"/>
+        </w:numPr>
+        <w:textAlignment w:val="baseline"/>
+        <w:rPr>
+          <w:rFonts w:ascii="Calibri" w:eastAsia="Times New Roman" w:hAnsi="Calibri" w:cs="Calibri"/>
+          <w:color w:val="000000"/>
+        </w:rPr>
+      </w:pPr>
+      <w:proofErr w:type="gramStart"/>
+      <w:r>
+        <w:rPr>
+          <w:rFonts w:ascii="Calibri" w:eastAsia="Times New Roman" w:hAnsi="Calibri" w:cs="Calibri"/>
+          <w:color w:val="000000"/>
+        </w:rPr>
+        <w:t>Downloads</w:t>
+      </w:r>
+      <w:proofErr w:type="gramEnd"/>
+      <w:r>
+        <w:rPr>
+          <w:rFonts w:ascii="Calibri" w:eastAsia="Times New Roman" w:hAnsi="Calibri" w:cs="Calibri"/>
+          <w:color w:val="000000"/>
+        </w:rPr>
+        <w:t xml:space="preserve"> data in bursts of 300 packets in timeout of 10 seconds. </w:t>
+      </w:r>
+    </w:p>
+    <w:p>
+      <w:pPr>
+        <w:numPr>
+          <w:ilvl w:val="0"/>
+          <w:numId w:val="27"/>
+        </w:numPr>
+        <w:textAlignment w:val="baseline"/>
+        <w:rPr>
+          <w:rFonts w:ascii="Calibri" w:eastAsia="Times New Roman" w:hAnsi="Calibri" w:cs="Calibri"/>
+          <w:color w:val="000000"/>
+        </w:rPr>
+      </w:pPr>
+      <w:r>
+        <w:rPr>
+          <w:rFonts w:ascii="Calibri" w:eastAsia="Times New Roman" w:hAnsi="Calibri" w:cs="Calibri"/>
+          <w:color w:val="000000"/>
+        </w:rPr>
+        <w:t>Commission ADCS</w:t>
+      </w:r>
+    </w:p>
+    <w:p>
+      <w:pPr>
+        <w:numPr>
+          <w:ilvl w:val="0"/>
+          <w:numId w:val="27"/>
+        </w:numPr>
+        <w:textAlignment w:val="baseline"/>
+        <w:rPr>
+          <w:rFonts w:ascii="Calibri" w:eastAsia="Times New Roman" w:hAnsi="Calibri" w:cs="Calibri"/>
+          <w:color w:val="000000"/>
+        </w:rPr>
+      </w:pPr>
+      <w:proofErr w:type="spellStart"/>
+      <w:r>
+        <w:rPr>
+          <w:rFonts w:ascii="Calibri" w:eastAsia="Times New Roman" w:hAnsi="Calibri" w:cs="Calibri"/>
+          <w:color w:val="000000"/>
+        </w:rPr>
+        <w:t>Commission_set_ephemeri</w:t>
+      </w:r>
+      <w:r>
+        <w:rPr>
+          <w:rFonts w:ascii="Calibri" w:eastAsia="Times New Roman" w:hAnsi="Calibri" w:cs="Calibri"/>
+          <w:color w:val="000000"/>
+        </w:rPr>
+        <w:t>s</w:t>
+      </w:r>
+      <w:proofErr w:type="spellEnd"/>
+    </w:p>
+    <w:p>
+      <w:pPr>
+        <w:numPr>
+          <w:ilvl w:val="0"/>
+          <w:numId w:val="27"/>
+        </w:numPr>
+        <w:textAlignment w:val="baseline"/>
+        <w:rPr>
+          <w:rFonts w:ascii="Calibri" w:eastAsia="Times New Roman" w:hAnsi="Calibri" w:cs="Calibri"/>
+          <w:color w:val="000000"/>
+        </w:rPr>
+      </w:pPr>
+      <w:proofErr w:type="spellStart"/>
+      <w:r>
+        <w:rPr>
+          <w:rFonts w:ascii="Calibri" w:eastAsia="Times New Roman" w:hAnsi="Calibri" w:cs="Calibri"/>
+          <w:color w:val="000000"/>
+        </w:rPr>
+        <w:t>Commission_test_fine_point</w:t>
+      </w:r>
+      <w:proofErr w:type="spellEnd"/>
+    </w:p>
+    <w:p>
+      <w:pPr>
+        <w:spacing w:after="240"/>
         <w:rPr>
           <w:rFonts w:ascii="Times New Roman" w:eastAsia="Times New Roman" w:hAnsi="Times New Roman" w:cs="Times New Roman"/>
         </w:rPr>
       </w:pPr>
-      <w:r>
-        <w:rPr>
-          <w:rFonts w:ascii="Times New Roman" w:eastAsia="Times New Roman" w:hAnsi="Times New Roman" w:cs="Times New Roman"/>
-        </w:rPr>
-        <w:br/>
-      </w:r>
-    </w:p>
-    <w:p>
-      <w:pPr>
-        <w:numPr>
-          <w:ilvl w:val="0"/>
-          <w:numId w:val="29"/>
-        </w:numPr>
-        <w:textAlignment w:val="baseline"/>
-        <w:rPr>
-          <w:rFonts w:ascii="Calibri" w:eastAsia="Times New Roman" w:hAnsi="Calibri" w:cs="Calibri"/>
-          <w:color w:val="000000"/>
-        </w:rPr>
-      </w:pPr>
-      <w:proofErr w:type="spellStart"/>
-      <w:r>
-        <w:rPr>
-          <w:rFonts w:ascii="Calibri" w:eastAsia="Times New Roman" w:hAnsi="Calibri" w:cs="Calibri"/>
-          <w:color w:val="000000"/>
-        </w:rPr>
-        <w:t>Playback_deployment_data</w:t>
-      </w:r>
-      <w:proofErr w:type="spellEnd"/>
-      <w:r>
-        <w:rPr>
-          <w:rFonts w:ascii="Calibri" w:eastAsia="Times New Roman" w:hAnsi="Calibri" w:cs="Calibri"/>
-          <w:color w:val="000000"/>
-        </w:rPr>
-        <w:br/>
-      </w:r>
-      <w:r>
-        <w:rPr>
-          <w:rFonts w:ascii="Calibri" w:eastAsia="Times New Roman" w:hAnsi="Calibri" w:cs="Calibri"/>
-          <w:color w:val="000000"/>
-        </w:rPr>
-        <w:br/>
-      </w:r>
-    </w:p>
-    <w:p>
-      <w:pPr>
-        <w:rPr>
-          <w:rFonts w:ascii="Times New Roman" w:eastAsia="Times New Roman" w:hAnsi="Times New Roman" w:cs="Times New Roman"/>
-        </w:rPr>
-      </w:pPr>
-      <w:r>
-        <w:rPr>
-          <w:rFonts w:ascii="Times New Roman" w:eastAsia="Times New Roman" w:hAnsi="Times New Roman" w:cs="Times New Roman"/>
-        </w:rPr>
-        <w:br/>
-      </w:r>
-      <w:r>
-        <w:rPr>
-          <w:rFonts w:ascii="Times New Roman" w:eastAsia="Times New Roman" w:hAnsi="Times New Roman" w:cs="Times New Roman"/>
-        </w:rPr>
-        <w:br/>
-      </w:r>
-    </w:p>
-    <w:p>
-      <w:pPr>
-        <w:numPr>
-          <w:ilvl w:val="0"/>
-          <w:numId w:val="30"/>
-        </w:numPr>
-        <w:textAlignment w:val="baseline"/>
-        <w:rPr>
-          <w:rFonts w:ascii="Calibri" w:eastAsia="Times New Roman" w:hAnsi="Calibri" w:cs="Calibri"/>
-          <w:color w:val="000000"/>
-        </w:rPr>
-      </w:pPr>
-      <w:r>
-        <w:rPr>
-          <w:rFonts w:ascii="Calibri" w:eastAsia="Times New Roman" w:hAnsi="Calibri" w:cs="Calibri"/>
-          <w:color w:val="000000"/>
-        </w:rPr>
-        <w:t>Commission ADCS</w:t>
-      </w:r>
-    </w:p>
-    <w:p>
-      <w:pPr>
-        <w:rPr>
-          <w:rFonts w:ascii="Times New Roman" w:eastAsia="Times New Roman" w:hAnsi="Times New Roman" w:cs="Times New Roman"/>
-        </w:rPr>
-      </w:pPr>
-      <w:r>
-        <w:rPr>
-          <w:rFonts w:ascii="Times New Roman" w:eastAsia="Times New Roman" w:hAnsi="Times New Roman" w:cs="Times New Roman"/>
-        </w:rPr>
-        <w:br/>
-      </w:r>
-    </w:p>
-    <w:p>
-      <w:pPr>
-        <w:numPr>
-          <w:ilvl w:val="0"/>
-          <w:numId w:val="31"/>
-        </w:numPr>
-        <w:textAlignment w:val="baseline"/>
-        <w:rPr>
-          <w:rFonts w:ascii="Calibri" w:eastAsia="Times New Roman" w:hAnsi="Calibri" w:cs="Calibri"/>
-          <w:color w:val="000000"/>
-        </w:rPr>
-      </w:pPr>
-      <w:proofErr w:type="spellStart"/>
-      <w:r>
-        <w:rPr>
-          <w:rFonts w:ascii="Calibri" w:eastAsia="Times New Roman" w:hAnsi="Calibri" w:cs="Calibri"/>
-          <w:color w:val="000000"/>
-        </w:rPr>
-        <w:t>Commission_set_ephemeris</w:t>
-      </w:r>
-      <w:proofErr w:type="spellEnd"/>
-    </w:p>
-    <w:p>
-      <w:pPr>
-        <w:numPr>
-          <w:ilvl w:val="0"/>
-          <w:numId w:val="32"/>
-        </w:numPr>
-        <w:textAlignment w:val="baseline"/>
-        <w:rPr>
-          <w:rFonts w:ascii="Calibri" w:eastAsia="Times New Roman" w:hAnsi="Calibri" w:cs="Calibri"/>
-          <w:color w:val="000000"/>
-        </w:rPr>
-      </w:pPr>
-      <w:proofErr w:type="spellStart"/>
-      <w:r>
-        <w:rPr>
-          <w:rFonts w:ascii="Calibri" w:eastAsia="Times New Roman" w:hAnsi="Calibri" w:cs="Calibri"/>
-          <w:color w:val="000000"/>
-        </w:rPr>
-        <w:t>Commission_test_fine_point</w:t>
-      </w:r>
-      <w:proofErr w:type="spellEnd"/>
-    </w:p>
-    <w:p>
-      <w:pPr>
-        <w:spacing w:after="240"/>
-        <w:rPr>
-          <w:rFonts w:ascii="Times New Roman" w:eastAsia="Times New Roman" w:hAnsi="Times New Roman" w:cs="Times New Roman"/>
-        </w:rPr>
-      </w:pPr>
-    </w:p>
-    <w:p>
-      <w:pPr>
-        <w:ind w:left="720"/>
+    </w:p>
+    <w:p>
+      <w:pPr>
         <w:rPr>
           <w:rFonts w:ascii="Times New Roman" w:eastAsia="Times New Roman" w:hAnsi="Times New Roman" w:cs="Times New Roman"/>
         </w:rPr>
@@ -2194,14 +2360,6 @@
           <w:rFonts w:ascii="Times New Roman" w:eastAsia="Times New Roman" w:hAnsi="Times New Roman" w:cs="Times New Roman"/>
         </w:rPr>
       </w:pPr>
-    </w:p>
-    <w:p>
-      <w:pPr>
-        <w:ind w:left="720"/>
-        <w:rPr>
-          <w:rFonts w:ascii="Times New Roman" w:eastAsia="Times New Roman" w:hAnsi="Times New Roman" w:cs="Times New Roman"/>
-        </w:rPr>
-      </w:pPr>
       <w:r>
         <w:rPr>
           <w:rFonts w:ascii="Calibri" w:eastAsia="Times New Roman" w:hAnsi="Calibri" w:cs="Calibri"/>
@@ -2212,22 +2370,10 @@
     </w:p>
     <w:p>
       <w:pPr>
-        <w:rPr>
-          <w:rFonts w:ascii="Times New Roman" w:eastAsia="Times New Roman" w:hAnsi="Times New Roman" w:cs="Times New Roman"/>
-        </w:rPr>
-      </w:pPr>
-      <w:r>
-        <w:rPr>
-          <w:rFonts w:ascii="Times New Roman" w:eastAsia="Times New Roman" w:hAnsi="Times New Roman" w:cs="Times New Roman"/>
-        </w:rPr>
-        <w:br/>
-      </w:r>
-    </w:p>
-    <w:p>
-      <w:pPr>
+        <w:pStyle w:val="ListParagraph"/>
         <w:numPr>
           <w:ilvl w:val="0"/>
-          <w:numId w:val="33"/>
+          <w:numId w:val="39"/>
         </w:numPr>
         <w:textAlignment w:val="baseline"/>
         <w:rPr>
@@ -2247,32 +2393,31 @@
     </w:p>
     <w:p>
       <w:pPr>
+        <w:pStyle w:val="ListParagraph"/>
         <w:numPr>
           <w:ilvl w:val="0"/>
-          <w:numId w:val="34"/>
-        </w:numPr>
-        <w:textAlignment w:val="baseline"/>
-        <w:rPr>
-          <w:rFonts w:ascii="Calibri" w:eastAsia="Times New Roman" w:hAnsi="Calibri" w:cs="Calibri"/>
-          <w:color w:val="000000"/>
-        </w:rPr>
-      </w:pPr>
-      <w:proofErr w:type="spellStart"/>
-      <w:r>
-        <w:rPr>
-          <w:rFonts w:ascii="Calibri" w:eastAsia="Times New Roman" w:hAnsi="Calibri" w:cs="Calibri"/>
-          <w:color w:val="000000"/>
-        </w:rPr>
-        <w:lastRenderedPageBreak/>
+          <w:numId w:val="39"/>
+        </w:numPr>
+        <w:textAlignment w:val="baseline"/>
+        <w:rPr>
+          <w:rFonts w:ascii="Calibri" w:eastAsia="Times New Roman" w:hAnsi="Calibri" w:cs="Calibri"/>
+          <w:color w:val="000000"/>
+        </w:rPr>
+      </w:pPr>
+      <w:r>
+        <w:rPr>
+          <w:rFonts w:ascii="Calibri" w:eastAsia="Times New Roman" w:hAnsi="Calibri" w:cs="Calibri"/>
+          <w:color w:val="000000"/>
+        </w:rPr>
         <w:t>Commission_science_mode</w:t>
       </w:r>
-      <w:proofErr w:type="spellEnd"/>
-    </w:p>
-    <w:p>
-      <w:pPr>
+    </w:p>
+    <w:p>
+      <w:pPr>
+        <w:pStyle w:val="ListParagraph"/>
         <w:numPr>
           <w:ilvl w:val="0"/>
-          <w:numId w:val="35"/>
+          <w:numId w:val="39"/>
         </w:numPr>
         <w:textAlignment w:val="baseline"/>
         <w:rPr>
@@ -2290,22 +2435,20 @@
     </w:p>
     <w:p>
       <w:pPr>
-        <w:rPr>
-          <w:rFonts w:ascii="Times New Roman" w:eastAsia="Times New Roman" w:hAnsi="Times New Roman" w:cs="Times New Roman"/>
-        </w:rPr>
-      </w:pPr>
-      <w:r>
-        <w:rPr>
-          <w:rFonts w:ascii="Times New Roman" w:eastAsia="Times New Roman" w:hAnsi="Times New Roman" w:cs="Times New Roman"/>
-        </w:rPr>
-        <w:br/>
-      </w:r>
-    </w:p>
-    <w:p>
-      <w:pPr>
+        <w:pStyle w:val="ListParagraph"/>
+        <w:textAlignment w:val="baseline"/>
+        <w:rPr>
+          <w:rFonts w:ascii="Calibri" w:eastAsia="Times New Roman" w:hAnsi="Calibri" w:cs="Calibri"/>
+          <w:color w:val="000000"/>
+        </w:rPr>
+      </w:pPr>
+    </w:p>
+    <w:p>
+      <w:pPr>
+        <w:pStyle w:val="ListParagraph"/>
         <w:numPr>
           <w:ilvl w:val="0"/>
-          <w:numId w:val="36"/>
+          <w:numId w:val="39"/>
         </w:numPr>
         <w:textAlignment w:val="baseline"/>
         <w:rPr>
@@ -3200,6 +3343,119 @@
     </w:lvl>
   </w:abstractNum>
   <w:abstractNum w:abstractNumId="7" w15:restartNumberingAfterBreak="0">
+    <w:nsid w:val="14EA11BE"/>
+    <w:multiLevelType w:val="multilevel"/>
+    <w:tmpl w:val="44CA6B5C"/>
+    <w:lvl w:ilvl="0">
+      <w:start w:val="1"/>
+      <w:numFmt w:val="decimal"/>
+      <w:lvlText w:val="%1."/>
+      <w:lvlJc w:val="left"/>
+      <w:pPr>
+        <w:tabs>
+          <w:tab w:val="num" w:pos="720"/>
+        </w:tabs>
+        <w:ind w:left="720" w:hanging="360"/>
+      </w:pPr>
+    </w:lvl>
+    <w:lvl w:ilvl="1">
+      <w:start w:val="1"/>
+      <w:numFmt w:val="decimal"/>
+      <w:lvlText w:val="%2."/>
+      <w:lvlJc w:val="left"/>
+      <w:pPr>
+        <w:tabs>
+          <w:tab w:val="num" w:pos="1440"/>
+        </w:tabs>
+        <w:ind w:left="1440" w:hanging="360"/>
+      </w:pPr>
+    </w:lvl>
+    <w:lvl w:ilvl="2">
+      <w:start w:val="1"/>
+      <w:numFmt w:val="decimal"/>
+      <w:lvlText w:val="%3."/>
+      <w:lvlJc w:val="left"/>
+      <w:pPr>
+        <w:tabs>
+          <w:tab w:val="num" w:pos="2160"/>
+        </w:tabs>
+        <w:ind w:left="2160" w:hanging="360"/>
+      </w:pPr>
+    </w:lvl>
+    <w:lvl w:ilvl="3">
+      <w:start w:val="1"/>
+      <w:numFmt w:val="decimal"/>
+      <w:lvlText w:val="%4."/>
+      <w:lvlJc w:val="left"/>
+      <w:pPr>
+        <w:tabs>
+          <w:tab w:val="num" w:pos="2880"/>
+        </w:tabs>
+        <w:ind w:left="2880" w:hanging="360"/>
+      </w:pPr>
+    </w:lvl>
+    <w:lvl w:ilvl="4" w:tentative="1">
+      <w:start w:val="1"/>
+      <w:numFmt w:val="decimal"/>
+      <w:lvlText w:val="%5."/>
+      <w:lvlJc w:val="left"/>
+      <w:pPr>
+        <w:tabs>
+          <w:tab w:val="num" w:pos="3600"/>
+        </w:tabs>
+        <w:ind w:left="3600" w:hanging="360"/>
+      </w:pPr>
+    </w:lvl>
+    <w:lvl w:ilvl="5" w:tentative="1">
+      <w:start w:val="1"/>
+      <w:numFmt w:val="decimal"/>
+      <w:lvlText w:val="%6."/>
+      <w:lvlJc w:val="left"/>
+      <w:pPr>
+        <w:tabs>
+          <w:tab w:val="num" w:pos="4320"/>
+        </w:tabs>
+        <w:ind w:left="4320" w:hanging="360"/>
+      </w:pPr>
+    </w:lvl>
+    <w:lvl w:ilvl="6" w:tentative="1">
+      <w:start w:val="1"/>
+      <w:numFmt w:val="decimal"/>
+      <w:lvlText w:val="%7."/>
+      <w:lvlJc w:val="left"/>
+      <w:pPr>
+        <w:tabs>
+          <w:tab w:val="num" w:pos="5040"/>
+        </w:tabs>
+        <w:ind w:left="5040" w:hanging="360"/>
+      </w:pPr>
+    </w:lvl>
+    <w:lvl w:ilvl="7" w:tentative="1">
+      <w:start w:val="1"/>
+      <w:numFmt w:val="decimal"/>
+      <w:lvlText w:val="%8."/>
+      <w:lvlJc w:val="left"/>
+      <w:pPr>
+        <w:tabs>
+          <w:tab w:val="num" w:pos="5760"/>
+        </w:tabs>
+        <w:ind w:left="5760" w:hanging="360"/>
+      </w:pPr>
+    </w:lvl>
+    <w:lvl w:ilvl="8" w:tentative="1">
+      <w:start w:val="1"/>
+      <w:numFmt w:val="decimal"/>
+      <w:lvlText w:val="%9."/>
+      <w:lvlJc w:val="left"/>
+      <w:pPr>
+        <w:tabs>
+          <w:tab w:val="num" w:pos="6480"/>
+        </w:tabs>
+        <w:ind w:left="6480" w:hanging="360"/>
+      </w:pPr>
+    </w:lvl>
+  </w:abstractNum>
+  <w:abstractNum w:abstractNumId="8" w15:restartNumberingAfterBreak="0">
     <w:nsid w:val="1A363E43"/>
     <w:multiLevelType w:val="hybridMultilevel"/>
     <w:tmpl w:val="A9C6C592"/>
@@ -3312,7 +3568,233 @@
       </w:pPr>
     </w:lvl>
   </w:abstractNum>
-  <w:abstractNum w:abstractNumId="8" w15:restartNumberingAfterBreak="0">
+  <w:abstractNum w:abstractNumId="9" w15:restartNumberingAfterBreak="0">
+    <w:nsid w:val="1A8A55F7"/>
+    <w:multiLevelType w:val="multilevel"/>
+    <w:tmpl w:val="44CA6B5C"/>
+    <w:lvl w:ilvl="0">
+      <w:start w:val="1"/>
+      <w:numFmt w:val="decimal"/>
+      <w:lvlText w:val="%1."/>
+      <w:lvlJc w:val="left"/>
+      <w:pPr>
+        <w:tabs>
+          <w:tab w:val="num" w:pos="720"/>
+        </w:tabs>
+        <w:ind w:left="720" w:hanging="360"/>
+      </w:pPr>
+    </w:lvl>
+    <w:lvl w:ilvl="1">
+      <w:start w:val="1"/>
+      <w:numFmt w:val="decimal"/>
+      <w:lvlText w:val="%2."/>
+      <w:lvlJc w:val="left"/>
+      <w:pPr>
+        <w:tabs>
+          <w:tab w:val="num" w:pos="1440"/>
+        </w:tabs>
+        <w:ind w:left="1440" w:hanging="360"/>
+      </w:pPr>
+    </w:lvl>
+    <w:lvl w:ilvl="2">
+      <w:start w:val="1"/>
+      <w:numFmt w:val="decimal"/>
+      <w:lvlText w:val="%3."/>
+      <w:lvlJc w:val="left"/>
+      <w:pPr>
+        <w:tabs>
+          <w:tab w:val="num" w:pos="2160"/>
+        </w:tabs>
+        <w:ind w:left="2160" w:hanging="360"/>
+      </w:pPr>
+    </w:lvl>
+    <w:lvl w:ilvl="3">
+      <w:start w:val="1"/>
+      <w:numFmt w:val="decimal"/>
+      <w:lvlText w:val="%4."/>
+      <w:lvlJc w:val="left"/>
+      <w:pPr>
+        <w:tabs>
+          <w:tab w:val="num" w:pos="2880"/>
+        </w:tabs>
+        <w:ind w:left="2880" w:hanging="360"/>
+      </w:pPr>
+    </w:lvl>
+    <w:lvl w:ilvl="4" w:tentative="1">
+      <w:start w:val="1"/>
+      <w:numFmt w:val="decimal"/>
+      <w:lvlText w:val="%5."/>
+      <w:lvlJc w:val="left"/>
+      <w:pPr>
+        <w:tabs>
+          <w:tab w:val="num" w:pos="3600"/>
+        </w:tabs>
+        <w:ind w:left="3600" w:hanging="360"/>
+      </w:pPr>
+    </w:lvl>
+    <w:lvl w:ilvl="5" w:tentative="1">
+      <w:start w:val="1"/>
+      <w:numFmt w:val="decimal"/>
+      <w:lvlText w:val="%6."/>
+      <w:lvlJc w:val="left"/>
+      <w:pPr>
+        <w:tabs>
+          <w:tab w:val="num" w:pos="4320"/>
+        </w:tabs>
+        <w:ind w:left="4320" w:hanging="360"/>
+      </w:pPr>
+    </w:lvl>
+    <w:lvl w:ilvl="6" w:tentative="1">
+      <w:start w:val="1"/>
+      <w:numFmt w:val="decimal"/>
+      <w:lvlText w:val="%7."/>
+      <w:lvlJc w:val="left"/>
+      <w:pPr>
+        <w:tabs>
+          <w:tab w:val="num" w:pos="5040"/>
+        </w:tabs>
+        <w:ind w:left="5040" w:hanging="360"/>
+      </w:pPr>
+    </w:lvl>
+    <w:lvl w:ilvl="7" w:tentative="1">
+      <w:start w:val="1"/>
+      <w:numFmt w:val="decimal"/>
+      <w:lvlText w:val="%8."/>
+      <w:lvlJc w:val="left"/>
+      <w:pPr>
+        <w:tabs>
+          <w:tab w:val="num" w:pos="5760"/>
+        </w:tabs>
+        <w:ind w:left="5760" w:hanging="360"/>
+      </w:pPr>
+    </w:lvl>
+    <w:lvl w:ilvl="8" w:tentative="1">
+      <w:start w:val="1"/>
+      <w:numFmt w:val="decimal"/>
+      <w:lvlText w:val="%9."/>
+      <w:lvlJc w:val="left"/>
+      <w:pPr>
+        <w:tabs>
+          <w:tab w:val="num" w:pos="6480"/>
+        </w:tabs>
+        <w:ind w:left="6480" w:hanging="360"/>
+      </w:pPr>
+    </w:lvl>
+  </w:abstractNum>
+  <w:abstractNum w:abstractNumId="10" w15:restartNumberingAfterBreak="0">
+    <w:nsid w:val="303C2CCF"/>
+    <w:multiLevelType w:val="multilevel"/>
+    <w:tmpl w:val="2C542240"/>
+    <w:lvl w:ilvl="0">
+      <w:start w:val="1"/>
+      <w:numFmt w:val="decimal"/>
+      <w:lvlText w:val="%1."/>
+      <w:lvlJc w:val="left"/>
+      <w:pPr>
+        <w:tabs>
+          <w:tab w:val="num" w:pos="720"/>
+        </w:tabs>
+        <w:ind w:left="720" w:hanging="360"/>
+      </w:pPr>
+    </w:lvl>
+    <w:lvl w:ilvl="1">
+      <w:start w:val="1"/>
+      <w:numFmt w:val="decimal"/>
+      <w:lvlText w:val="%2."/>
+      <w:lvlJc w:val="left"/>
+      <w:pPr>
+        <w:tabs>
+          <w:tab w:val="num" w:pos="1440"/>
+        </w:tabs>
+        <w:ind w:left="1440" w:hanging="360"/>
+      </w:pPr>
+    </w:lvl>
+    <w:lvl w:ilvl="2" w:tentative="1">
+      <w:start w:val="1"/>
+      <w:numFmt w:val="decimal"/>
+      <w:lvlText w:val="%3."/>
+      <w:lvlJc w:val="left"/>
+      <w:pPr>
+        <w:tabs>
+          <w:tab w:val="num" w:pos="2160"/>
+        </w:tabs>
+        <w:ind w:left="2160" w:hanging="360"/>
+      </w:pPr>
+    </w:lvl>
+    <w:lvl w:ilvl="3" w:tentative="1">
+      <w:start w:val="1"/>
+      <w:numFmt w:val="decimal"/>
+      <w:lvlText w:val="%4."/>
+      <w:lvlJc w:val="left"/>
+      <w:pPr>
+        <w:tabs>
+          <w:tab w:val="num" w:pos="2880"/>
+        </w:tabs>
+        <w:ind w:left="2880" w:hanging="360"/>
+      </w:pPr>
+    </w:lvl>
+    <w:lvl w:ilvl="4" w:tentative="1">
+      <w:start w:val="1"/>
+      <w:numFmt w:val="decimal"/>
+      <w:lvlText w:val="%5."/>
+      <w:lvlJc w:val="left"/>
+      <w:pPr>
+        <w:tabs>
+          <w:tab w:val="num" w:pos="3600"/>
+        </w:tabs>
+        <w:ind w:left="3600" w:hanging="360"/>
+      </w:pPr>
+    </w:lvl>
+    <w:lvl w:ilvl="5" w:tentative="1">
+      <w:start w:val="1"/>
+      <w:numFmt w:val="decimal"/>
+      <w:lvlText w:val="%6."/>
+      <w:lvlJc w:val="left"/>
+      <w:pPr>
+        <w:tabs>
+          <w:tab w:val="num" w:pos="4320"/>
+        </w:tabs>
+        <w:ind w:left="4320" w:hanging="360"/>
+      </w:pPr>
+    </w:lvl>
+    <w:lvl w:ilvl="6" w:tentative="1">
+      <w:start w:val="1"/>
+      <w:numFmt w:val="decimal"/>
+      <w:lvlText w:val="%7."/>
+      <w:lvlJc w:val="left"/>
+      <w:pPr>
+        <w:tabs>
+          <w:tab w:val="num" w:pos="5040"/>
+        </w:tabs>
+        <w:ind w:left="5040" w:hanging="360"/>
+      </w:pPr>
+    </w:lvl>
+    <w:lvl w:ilvl="7" w:tentative="1">
+      <w:start w:val="1"/>
+      <w:numFmt w:val="decimal"/>
+      <w:lvlText w:val="%8."/>
+      <w:lvlJc w:val="left"/>
+      <w:pPr>
+        <w:tabs>
+          <w:tab w:val="num" w:pos="5760"/>
+        </w:tabs>
+        <w:ind w:left="5760" w:hanging="360"/>
+      </w:pPr>
+    </w:lvl>
+    <w:lvl w:ilvl="8" w:tentative="1">
+      <w:start w:val="1"/>
+      <w:numFmt w:val="decimal"/>
+      <w:lvlText w:val="%9."/>
+      <w:lvlJc w:val="left"/>
+      <w:pPr>
+        <w:tabs>
+          <w:tab w:val="num" w:pos="6480"/>
+        </w:tabs>
+        <w:ind w:left="6480" w:hanging="360"/>
+      </w:pPr>
+    </w:lvl>
+  </w:abstractNum>
+  <w:abstractNum w:abstractNumId="11" w15:restartNumberingAfterBreak="0">
     <w:nsid w:val="41E70685"/>
     <w:multiLevelType w:val="multilevel"/>
     <w:tmpl w:val="88AA5BA8"/>
@@ -3461,7 +3943,7 @@
       </w:rPr>
     </w:lvl>
   </w:abstractNum>
-  <w:abstractNum w:abstractNumId="9" w15:restartNumberingAfterBreak="0">
+  <w:abstractNum w:abstractNumId="12" w15:restartNumberingAfterBreak="0">
     <w:nsid w:val="44F47B51"/>
     <w:multiLevelType w:val="multilevel"/>
     <w:tmpl w:val="2C542240"/>
@@ -3477,7 +3959,7 @@
         <w:ind w:left="720" w:hanging="360"/>
       </w:pPr>
     </w:lvl>
-    <w:lvl w:ilvl="1" w:tentative="1">
+    <w:lvl w:ilvl="1">
       <w:start w:val="1"/>
       <w:numFmt w:val="decimal"/>
       <w:lvlText w:val="%2."/>
@@ -3574,7 +4056,7 @@
       </w:pPr>
     </w:lvl>
   </w:abstractNum>
-  <w:abstractNum w:abstractNumId="10" w15:restartNumberingAfterBreak="0">
+  <w:abstractNum w:abstractNumId="13" w15:restartNumberingAfterBreak="0">
     <w:nsid w:val="47CE6220"/>
     <w:multiLevelType w:val="multilevel"/>
     <w:tmpl w:val="86FC09FA"/>
@@ -3687,7 +4169,7 @@
       </w:pPr>
     </w:lvl>
   </w:abstractNum>
-  <w:abstractNum w:abstractNumId="11" w15:restartNumberingAfterBreak="0">
+  <w:abstractNum w:abstractNumId="14" w15:restartNumberingAfterBreak="0">
     <w:nsid w:val="4AA152E3"/>
     <w:multiLevelType w:val="multilevel"/>
     <w:tmpl w:val="252669FA"/>
@@ -3800,7 +4282,7 @@
       </w:pPr>
     </w:lvl>
   </w:abstractNum>
-  <w:abstractNum w:abstractNumId="12" w15:restartNumberingAfterBreak="0">
+  <w:abstractNum w:abstractNumId="15" w15:restartNumberingAfterBreak="0">
     <w:nsid w:val="519A4991"/>
     <w:multiLevelType w:val="multilevel"/>
     <w:tmpl w:val="0FE2B68C"/>
@@ -3949,7 +4431,7 @@
       </w:rPr>
     </w:lvl>
   </w:abstractNum>
-  <w:abstractNum w:abstractNumId="13" w15:restartNumberingAfterBreak="0">
+  <w:abstractNum w:abstractNumId="16" w15:restartNumberingAfterBreak="0">
     <w:nsid w:val="522470B0"/>
     <w:multiLevelType w:val="multilevel"/>
     <w:tmpl w:val="A75E4298"/>
@@ -4062,7 +4544,7 @@
       </w:pPr>
     </w:lvl>
   </w:abstractNum>
-  <w:abstractNum w:abstractNumId="14" w15:restartNumberingAfterBreak="0">
+  <w:abstractNum w:abstractNumId="17" w15:restartNumberingAfterBreak="0">
     <w:nsid w:val="5865513D"/>
     <w:multiLevelType w:val="multilevel"/>
     <w:tmpl w:val="957E8BF4"/>
@@ -4175,10 +4657,10 @@
       </w:pPr>
     </w:lvl>
   </w:abstractNum>
-  <w:abstractNum w:abstractNumId="15" w15:restartNumberingAfterBreak="0">
+  <w:abstractNum w:abstractNumId="18" w15:restartNumberingAfterBreak="0">
     <w:nsid w:val="58766D2A"/>
     <w:multiLevelType w:val="multilevel"/>
-    <w:tmpl w:val="61569B3A"/>
+    <w:tmpl w:val="7F5205FC"/>
     <w:lvl w:ilvl="0">
       <w:start w:val="1"/>
       <w:numFmt w:val="decimal"/>
@@ -4192,7 +4674,6 @@
       </w:pPr>
     </w:lvl>
     <w:lvl w:ilvl="1">
-      <w:start w:val="1"/>
       <w:numFmt w:val="decimal"/>
       <w:lvlText w:val="%2."/>
       <w:lvlJc w:val="left"/>
@@ -4288,7 +4769,7 @@
       </w:pPr>
     </w:lvl>
   </w:abstractNum>
-  <w:abstractNum w:abstractNumId="16" w15:restartNumberingAfterBreak="0">
+  <w:abstractNum w:abstractNumId="19" w15:restartNumberingAfterBreak="0">
     <w:nsid w:val="58766E23"/>
     <w:multiLevelType w:val="multilevel"/>
     <w:tmpl w:val="FE9EAC70"/>
@@ -4401,7 +4882,7 @@
       </w:pPr>
     </w:lvl>
   </w:abstractNum>
-  <w:abstractNum w:abstractNumId="17" w15:restartNumberingAfterBreak="0">
+  <w:abstractNum w:abstractNumId="20" w15:restartNumberingAfterBreak="0">
     <w:nsid w:val="655E0462"/>
     <w:multiLevelType w:val="multilevel"/>
     <w:tmpl w:val="AC30301C"/>
@@ -4550,7 +5031,7 @@
       </w:rPr>
     </w:lvl>
   </w:abstractNum>
-  <w:abstractNum w:abstractNumId="18" w15:restartNumberingAfterBreak="0">
+  <w:abstractNum w:abstractNumId="21" w15:restartNumberingAfterBreak="0">
     <w:nsid w:val="6DAB7F4F"/>
     <w:multiLevelType w:val="hybridMultilevel"/>
     <w:tmpl w:val="90523A0C"/>
@@ -4667,98 +5148,62 @@
     <w:abstractNumId w:val="6"/>
   </w:num>
   <w:num w:numId="2">
-    <w:abstractNumId w:val="17"/>
+    <w:abstractNumId w:val="20"/>
   </w:num>
   <w:num w:numId="3">
     <w:abstractNumId w:val="2"/>
   </w:num>
   <w:num w:numId="4">
     <w:abstractNumId w:val="2"/>
-    <w:lvlOverride w:ilvl="1">
-      <w:lvl w:ilvl="1">
-        <w:numFmt w:val="bullet"/>
-        <w:lvlText w:val=""/>
-        <w:lvlJc w:val="left"/>
-        <w:pPr>
-          <w:tabs>
-            <w:tab w:val="num" w:pos="1440"/>
-          </w:tabs>
-          <w:ind w:left="1440" w:hanging="360"/>
-        </w:pPr>
-        <w:rPr>
-          <w:rFonts w:ascii="Symbol" w:hAnsi="Symbol" w:hint="default"/>
-          <w:sz w:val="20"/>
-        </w:rPr>
-      </w:lvl>
-    </w:lvlOverride>
+    <w:lvlOverride w:ilvl="0"/>
   </w:num>
   <w:num w:numId="5">
-    <w:abstractNumId w:val="12"/>
+    <w:abstractNumId w:val="15"/>
   </w:num>
   <w:num w:numId="6">
-    <w:abstractNumId w:val="12"/>
-    <w:lvlOverride w:ilvl="1">
-      <w:lvl w:ilvl="1">
-        <w:numFmt w:val="bullet"/>
-        <w:lvlText w:val=""/>
-        <w:lvlJc w:val="left"/>
-        <w:pPr>
-          <w:tabs>
-            <w:tab w:val="num" w:pos="1440"/>
-          </w:tabs>
-          <w:ind w:left="1440" w:hanging="360"/>
-        </w:pPr>
-        <w:rPr>
-          <w:rFonts w:ascii="Symbol" w:hAnsi="Symbol" w:hint="default"/>
-          <w:sz w:val="20"/>
-        </w:rPr>
-      </w:lvl>
-    </w:lvlOverride>
+    <w:abstractNumId w:val="15"/>
+    <w:lvlOverride w:ilvl="0"/>
   </w:num>
   <w:num w:numId="7">
-    <w:abstractNumId w:val="15"/>
+    <w:abstractNumId w:val="18"/>
   </w:num>
   <w:num w:numId="8">
-    <w:abstractNumId w:val="15"/>
-    <w:lvlOverride w:ilvl="1">
-      <w:lvl w:ilvl="1">
-        <w:numFmt w:val="lowerLetter"/>
-        <w:lvlText w:val="%2."/>
-        <w:lvlJc w:val="left"/>
-      </w:lvl>
-    </w:lvlOverride>
+    <w:abstractNumId w:val="18"/>
+    <w:lvlOverride w:ilvl="0"/>
   </w:num>
   <w:num w:numId="9">
-    <w:abstractNumId w:val="8"/>
+    <w:abstractNumId w:val="11"/>
   </w:num>
   <w:num w:numId="10">
-    <w:abstractNumId w:val="10"/>
+    <w:abstractNumId w:val="13"/>
   </w:num>
   <w:num w:numId="11">
-    <w:abstractNumId w:val="10"/>
-    <w:lvlOverride w:ilvl="1">
-      <w:lvl w:ilvl="1">
-        <w:numFmt w:val="lowerLetter"/>
-        <w:lvlText w:val="%2."/>
-        <w:lvlJc w:val="left"/>
-      </w:lvl>
-    </w:lvlOverride>
+    <w:abstractNumId w:val="13"/>
+    <w:lvlOverride w:ilvl="0"/>
   </w:num>
   <w:num w:numId="12">
     <w:abstractNumId w:val="3"/>
   </w:num>
   <w:num w:numId="13">
     <w:abstractNumId w:val="3"/>
-    <w:lvlOverride w:ilvl="1">
-      <w:lvl w:ilvl="1">
-        <w:numFmt w:val="lowerLetter"/>
-        <w:lvlText w:val="%2."/>
-        <w:lvlJc w:val="left"/>
-      </w:lvl>
-    </w:lvlOverride>
+    <w:lvlOverride w:ilvl="0"/>
   </w:num>
   <w:num w:numId="14">
     <w:abstractNumId w:val="3"/>
+    <w:lvlOverride w:ilvl="0">
+      <w:lvl w:ilvl="0">
+        <w:start w:val="1"/>
+        <w:numFmt w:val="decimal"/>
+        <w:lvlText w:val="%1."/>
+        <w:lvlJc w:val="left"/>
+        <w:pPr>
+          <w:tabs>
+            <w:tab w:val="num" w:pos="720"/>
+          </w:tabs>
+          <w:ind w:left="720" w:hanging="360"/>
+        </w:pPr>
+      </w:lvl>
+    </w:lvlOverride>
     <w:lvlOverride w:ilvl="1">
       <w:lvl w:ilvl="1">
         <w:numFmt w:val="lowerLetter"/>
@@ -4768,9 +5213,100 @@
     </w:lvlOverride>
     <w:lvlOverride w:ilvl="2">
       <w:lvl w:ilvl="2">
-        <w:numFmt w:val="lowerRoman"/>
+        <w:start w:val="1"/>
+        <w:numFmt w:val="decimal"/>
         <w:lvlText w:val="%3."/>
-        <w:lvlJc w:val="right"/>
+        <w:lvlJc w:val="left"/>
+        <w:pPr>
+          <w:tabs>
+            <w:tab w:val="num" w:pos="2160"/>
+          </w:tabs>
+          <w:ind w:left="2160" w:hanging="360"/>
+        </w:pPr>
+      </w:lvl>
+    </w:lvlOverride>
+    <w:lvlOverride w:ilvl="3">
+      <w:lvl w:ilvl="3">
+        <w:start w:val="1"/>
+        <w:numFmt w:val="decimal"/>
+        <w:lvlText w:val="%4."/>
+        <w:lvlJc w:val="left"/>
+        <w:pPr>
+          <w:tabs>
+            <w:tab w:val="num" w:pos="2880"/>
+          </w:tabs>
+          <w:ind w:left="2880" w:hanging="360"/>
+        </w:pPr>
+      </w:lvl>
+    </w:lvlOverride>
+    <w:lvlOverride w:ilvl="4">
+      <w:lvl w:ilvl="4" w:tentative="1">
+        <w:start w:val="1"/>
+        <w:numFmt w:val="decimal"/>
+        <w:lvlText w:val="%5."/>
+        <w:lvlJc w:val="left"/>
+        <w:pPr>
+          <w:tabs>
+            <w:tab w:val="num" w:pos="3600"/>
+          </w:tabs>
+          <w:ind w:left="3600" w:hanging="360"/>
+        </w:pPr>
+      </w:lvl>
+    </w:lvlOverride>
+    <w:lvlOverride w:ilvl="5">
+      <w:lvl w:ilvl="5" w:tentative="1">
+        <w:start w:val="1"/>
+        <w:numFmt w:val="decimal"/>
+        <w:lvlText w:val="%6."/>
+        <w:lvlJc w:val="left"/>
+        <w:pPr>
+          <w:tabs>
+            <w:tab w:val="num" w:pos="4320"/>
+          </w:tabs>
+          <w:ind w:left="4320" w:hanging="360"/>
+        </w:pPr>
+      </w:lvl>
+    </w:lvlOverride>
+    <w:lvlOverride w:ilvl="6">
+      <w:lvl w:ilvl="6" w:tentative="1">
+        <w:start w:val="1"/>
+        <w:numFmt w:val="decimal"/>
+        <w:lvlText w:val="%7."/>
+        <w:lvlJc w:val="left"/>
+        <w:pPr>
+          <w:tabs>
+            <w:tab w:val="num" w:pos="5040"/>
+          </w:tabs>
+          <w:ind w:left="5040" w:hanging="360"/>
+        </w:pPr>
+      </w:lvl>
+    </w:lvlOverride>
+    <w:lvlOverride w:ilvl="7">
+      <w:lvl w:ilvl="7" w:tentative="1">
+        <w:start w:val="1"/>
+        <w:numFmt w:val="decimal"/>
+        <w:lvlText w:val="%8."/>
+        <w:lvlJc w:val="left"/>
+        <w:pPr>
+          <w:tabs>
+            <w:tab w:val="num" w:pos="5760"/>
+          </w:tabs>
+          <w:ind w:left="5760" w:hanging="360"/>
+        </w:pPr>
+      </w:lvl>
+    </w:lvlOverride>
+    <w:lvlOverride w:ilvl="8">
+      <w:lvl w:ilvl="8" w:tentative="1">
+        <w:start w:val="1"/>
+        <w:numFmt w:val="decimal"/>
+        <w:lvlText w:val="%9."/>
+        <w:lvlJc w:val="left"/>
+        <w:pPr>
+          <w:tabs>
+            <w:tab w:val="num" w:pos="6480"/>
+          </w:tabs>
+          <w:ind w:left="6480" w:hanging="360"/>
+        </w:pPr>
       </w:lvl>
     </w:lvlOverride>
   </w:num>
@@ -4783,13 +5319,7 @@
         <w:lvlJc w:val="left"/>
       </w:lvl>
     </w:lvlOverride>
-    <w:lvlOverride w:ilvl="2">
-      <w:lvl w:ilvl="2">
-        <w:numFmt w:val="lowerRoman"/>
-        <w:lvlText w:val="%3."/>
-        <w:lvlJc w:val="right"/>
-      </w:lvl>
-    </w:lvlOverride>
+    <w:lvlOverride w:ilvl="0"/>
   </w:num>
   <w:num w:numId="16">
     <w:abstractNumId w:val="3"/>
@@ -4800,13 +5330,7 @@
         <w:lvlJc w:val="left"/>
       </w:lvl>
     </w:lvlOverride>
-    <w:lvlOverride w:ilvl="2">
-      <w:lvl w:ilvl="2">
-        <w:numFmt w:val="lowerRoman"/>
-        <w:lvlText w:val="%3."/>
-        <w:lvlJc w:val="right"/>
-      </w:lvl>
-    </w:lvlOverride>
+    <w:lvlOverride w:ilvl="0"/>
   </w:num>
   <w:num w:numId="17">
     <w:abstractNumId w:val="5"/>
@@ -4860,20 +5384,14 @@
     </w:lvlOverride>
   </w:num>
   <w:num w:numId="20">
-    <w:abstractNumId w:val="7"/>
+    <w:abstractNumId w:val="8"/>
   </w:num>
   <w:num w:numId="21">
-    <w:abstractNumId w:val="7"/>
-    <w:lvlOverride w:ilvl="1">
-      <w:lvl w:ilvl="1" w:tplc="59FA37B8">
-        <w:numFmt w:val="lowerRoman"/>
-        <w:lvlText w:val="%2."/>
-        <w:lvlJc w:val="right"/>
-      </w:lvl>
-    </w:lvlOverride>
+    <w:abstractNumId w:val="8"/>
+    <w:lvlOverride w:ilvl="0"/>
   </w:num>
   <w:num w:numId="22">
-    <w:abstractNumId w:val="7"/>
+    <w:abstractNumId w:val="8"/>
     <w:lvlOverride w:ilvl="0">
       <w:lvl w:ilvl="0" w:tplc="096A9F14">
         <w:numFmt w:val="lowerLetter"/>
@@ -4890,7 +5408,7 @@
     </w:lvlOverride>
   </w:num>
   <w:num w:numId="23">
-    <w:abstractNumId w:val="7"/>
+    <w:abstractNumId w:val="8"/>
     <w:lvlOverride w:ilvl="0">
       <w:lvl w:ilvl="0" w:tplc="096A9F14">
         <w:numFmt w:val="lowerLetter"/>
@@ -4907,7 +5425,7 @@
     </w:lvlOverride>
   </w:num>
   <w:num w:numId="24">
-    <w:abstractNumId w:val="7"/>
+    <w:abstractNumId w:val="8"/>
     <w:lvlOverride w:ilvl="0">
       <w:lvl w:ilvl="0" w:tplc="096A9F14">
         <w:numFmt w:val="lowerLetter"/>
@@ -4924,7 +5442,7 @@
     </w:lvlOverride>
   </w:num>
   <w:num w:numId="25">
-    <w:abstractNumId w:val="16"/>
+    <w:abstractNumId w:val="19"/>
     <w:lvlOverride w:ilvl="0">
       <w:lvl w:ilvl="0">
         <w:numFmt w:val="upperRoman"/>
@@ -4934,16 +5452,16 @@
     </w:lvlOverride>
   </w:num>
   <w:num w:numId="26">
-    <w:abstractNumId w:val="14"/>
+    <w:abstractNumId w:val="17"/>
   </w:num>
   <w:num w:numId="27">
-    <w:abstractNumId w:val="9"/>
+    <w:abstractNumId w:val="12"/>
   </w:num>
   <w:num w:numId="28">
     <w:abstractNumId w:val="0"/>
   </w:num>
   <w:num w:numId="29">
-    <w:abstractNumId w:val="11"/>
+    <w:abstractNumId w:val="14"/>
     <w:lvlOverride w:ilvl="0">
       <w:lvl w:ilvl="0">
         <w:numFmt w:val="decimal"/>
@@ -4953,7 +5471,7 @@
     </w:lvlOverride>
   </w:num>
   <w:num w:numId="30">
-    <w:abstractNumId w:val="18"/>
+    <w:abstractNumId w:val="21"/>
   </w:num>
   <w:num w:numId="31">
     <w:abstractNumId w:val="4"/>
@@ -5006,7 +5524,7 @@
     </w:lvlOverride>
   </w:num>
   <w:num w:numId="36">
-    <w:abstractNumId w:val="13"/>
+    <w:abstractNumId w:val="16"/>
     <w:lvlOverride w:ilvl="0">
       <w:lvl w:ilvl="0">
         <w:numFmt w:val="decimal"/>
@@ -5014,6 +5532,15 @@
         <w:lvlJc w:val="left"/>
       </w:lvl>
     </w:lvlOverride>
+  </w:num>
+  <w:num w:numId="37">
+    <w:abstractNumId w:val="7"/>
+  </w:num>
+  <w:num w:numId="38">
+    <w:abstractNumId w:val="9"/>
+  </w:num>
+  <w:num w:numId="39">
+    <w:abstractNumId w:val="10"/>
   </w:num>
   <w:numIdMacAtCleanup w:val="36"/>
 </w:numbering>

</xml_diff>

<commit_message>
Added pause to confirm system time
</commit_message>
<xml_diff>
--- a/IS Commissioning scripts.docx
+++ b/IS Commissioning scripts.docx
@@ -1,6 +1,6 @@
 
 <file path=word/document.xml><?xml version="1.0" encoding="utf-8"?>
-<w:document xmlns:wpc="http://schemas.microsoft.com/office/word/2010/wordprocessingCanvas" xmlns:cx="http://schemas.microsoft.com/office/drawing/2014/chartex" xmlns:cx1="http://schemas.microsoft.com/office/drawing/2015/9/8/chartex" xmlns:cx2="http://schemas.microsoft.com/office/drawing/2015/10/21/chartex" xmlns:cx3="http://schemas.microsoft.com/office/drawing/2016/5/9/chartex" xmlns:cx4="http://schemas.microsoft.com/office/drawing/2016/5/10/chartex" xmlns:cx5="http://schemas.microsoft.com/office/drawing/2016/5/11/chartex" xmlns:cx6="http://schemas.microsoft.com/office/drawing/2016/5/12/chartex" xmlns:cx7="http://schemas.microsoft.com/office/drawing/2016/5/13/chartex" xmlns:cx8="http://schemas.microsoft.com/office/drawing/2016/5/14/chartex" xmlns:mc="http://schemas.openxmlformats.org/markup-compatibility/2006" xmlns:aink="http://schemas.microsoft.com/office/drawing/2016/ink" xmlns:am3d="http://schemas.microsoft.com/office/drawing/2017/model3d" xmlns:o="urn:schemas-microsoft-com:office:office" xmlns:r="http://schemas.openxmlformats.org/officeDocument/2006/relationships" xmlns:m="http://schemas.openxmlformats.org/officeDocument/2006/math" xmlns:v="urn:schemas-microsoft-com:vml" xmlns:wp14="http://schemas.microsoft.com/office/word/2010/wordprocessingDrawing" xmlns:wp="http://schemas.openxmlformats.org/drawingml/2006/wordprocessingDrawing" xmlns:w10="urn:schemas-microsoft-com:office:word" xmlns:w="http://schemas.openxmlformats.org/wordprocessingml/2006/main" xmlns:w14="http://schemas.microsoft.com/office/word/2010/wordml" xmlns:w15="http://schemas.microsoft.com/office/word/2012/wordml" xmlns:w16cex="http://schemas.microsoft.com/office/word/2018/wordml/cex" xmlns:w16cid="http://schemas.microsoft.com/office/word/2016/wordml/cid" xmlns:w16="http://schemas.microsoft.com/office/word/2018/wordml" xmlns:w16sdtdh="http://schemas.microsoft.com/office/word/2020/wordml/sdtdatahash" xmlns:w16se="http://schemas.microsoft.com/office/word/2015/wordml/symex" xmlns:wpg="http://schemas.microsoft.com/office/word/2010/wordprocessingGroup" xmlns:wpi="http://schemas.microsoft.com/office/word/2010/wordprocessingInk" xmlns:wne="http://schemas.microsoft.com/office/word/2006/wordml" xmlns:wps="http://schemas.microsoft.com/office/word/2010/wordprocessingShape" mc:Ignorable="w14 w15 w16se w16cid w16 w16cex w16sdtdh wp14">
+<w:document xmlns:ve="http://schemas.openxmlformats.org/markup-compatibility/2006" xmlns:o="urn:schemas-microsoft-com:office:office" xmlns:r="http://schemas.openxmlformats.org/officeDocument/2006/relationships" xmlns:m="http://schemas.openxmlformats.org/officeDocument/2006/math" xmlns:v="urn:schemas-microsoft-com:vml" xmlns:wp="http://schemas.openxmlformats.org/drawingml/2006/wordprocessingDrawing" xmlns:w10="urn:schemas-microsoft-com:office:word" xmlns:w="http://schemas.openxmlformats.org/wordprocessingml/2006/main" xmlns:wne="http://schemas.microsoft.com/office/word/2006/wordml">
   <w:body>
     <w:p>
       <w:pPr>
@@ -21,10 +21,7 @@
         </w:tabs>
       </w:pPr>
       <w:r>
-        <w:t>D</w:t>
-      </w:r>
-      <w:r>
-        <w:t>iscussion on order of commissioning</w:t>
+        <w:t>Discussion on order of commissioning</w:t>
       </w:r>
     </w:p>
     <w:p>
@@ -88,10 +85,7 @@
         <w:jc w:val="both"/>
       </w:pPr>
       <w:r>
-        <w:t>Aliveness</w:t>
-      </w:r>
-      <w:r>
-        <w:t xml:space="preserve"> – safe and phoenix mode. Run the code depending on the spacecraft mode detected in beacon</w:t>
+        <w:t>Aliveness – safe and phoenix mode. Run the code depending on the spacecraft mode detected in beacon</w:t>
       </w:r>
     </w:p>
     <w:p>
@@ -125,10 +119,7 @@
         <w:jc w:val="both"/>
       </w:pPr>
       <w:r>
-        <w:t xml:space="preserve">Set time </w:t>
-      </w:r>
-      <w:r>
-        <w:t>– DAXSS time as well as ADCS time. Should take a time stamp of the system time, compensate for UTC and upload in the satellite ADCS</w:t>
+        <w:t>Set time – DAXSS time as well as ADCS time. Should take a time stamp of the system time, compensate for UTC and upload in the satellite ADCS</w:t>
       </w:r>
     </w:p>
     <w:p>
@@ -238,10 +229,7 @@
         <w:jc w:val="both"/>
       </w:pPr>
       <w:r>
-        <w:t xml:space="preserve">Instrument aliveness </w:t>
-      </w:r>
-      <w:r>
-        <w:t>– DAXSS and CIP both</w:t>
+        <w:t>Instrument aliveness – DAXSS and CIP both</w:t>
       </w:r>
     </w:p>
     <w:p>
@@ -281,10 +269,7 @@
       <w:bookmarkStart w:id="0" w:name="_d5trt1iv6tp1" w:colFirst="0" w:colLast="0"/>
       <w:bookmarkEnd w:id="0"/>
       <w:r>
-        <w:t>Adjust X123 thresholds</w:t>
-      </w:r>
-      <w:r>
-        <w:t>, change modes of CIP operation</w:t>
+        <w:t>Adjust X123 thresholds, change modes of CIP operation</w:t>
       </w:r>
     </w:p>
     <w:p>
@@ -382,7 +367,7 @@
           <w:insideV w:val="single" w:sz="8" w:space="0" w:color="000000"/>
         </w:tblBorders>
         <w:tblLayout w:type="fixed"/>
-        <w:tblLook w:val="0600" w:firstRow="0" w:lastRow="0" w:firstColumn="0" w:lastColumn="0" w:noHBand="1" w:noVBand="1"/>
+        <w:tblLook w:val="0600"/>
       </w:tblPr>
       <w:tblGrid>
         <w:gridCol w:w="1340"/>
@@ -599,7 +584,6 @@
               </w:pBdr>
             </w:pPr>
             <w:r>
-              <w:lastRenderedPageBreak/>
               <w:t>2</w:t>
             </w:r>
           </w:p>
@@ -626,7 +610,11 @@
               </w:pBdr>
             </w:pPr>
             <w:r>
-              <w:t>Set spacecraft and ADCS time, set ephemeris and set to fine pointing</w:t>
+              <w:t xml:space="preserve">Set spacecraft and ADCS time, set </w:t>
+            </w:r>
+            <w:r>
+              <w:lastRenderedPageBreak/>
+              <w:t>ephemeris and set to fine pointing</w:t>
             </w:r>
           </w:p>
         </w:tc>
@@ -652,6 +640,7 @@
               </w:pBdr>
             </w:pPr>
             <w:r>
+              <w:lastRenderedPageBreak/>
               <w:t>3 minutes</w:t>
             </w:r>
           </w:p>
@@ -680,6 +669,7 @@
               </w:pBdr>
             </w:pPr>
             <w:r>
+              <w:lastRenderedPageBreak/>
               <w:t>3</w:t>
             </w:r>
           </w:p>
@@ -2758,7 +2748,7 @@
           <w:noProof/>
         </w:rPr>
         <w:drawing>
-          <wp:inline distT="114300" distB="114300" distL="114300" distR="114300" wp14:anchorId="4D6C5C68" wp14:editId="5121E7D5">
+          <wp:inline distT="114300" distB="114300" distL="114300" distR="114300">
             <wp:extent cx="4182889" cy="4471988"/>
             <wp:effectExtent l="0" t="0" r="0" b="0"/>
             <wp:docPr id="1" name="image5.png" descr="Screenshot 2016-02-11 12.54.19.png"/>
@@ -2771,7 +2761,7 @@
                     <pic:cNvPicPr preferRelativeResize="0"/>
                   </pic:nvPicPr>
                   <pic:blipFill>
-                    <a:blip r:embed="rId7"/>
+                    <a:blip r:embed="rId7" cstate="print"/>
                     <a:srcRect/>
                     <a:stretch>
                       <a:fillRect/>
@@ -4135,7 +4125,7 @@
           <w:noProof/>
         </w:rPr>
         <w:drawing>
-          <wp:inline distT="114300" distB="114300" distL="114300" distR="114300" wp14:anchorId="1CC7BF5B" wp14:editId="3604CBE5">
+          <wp:inline distT="114300" distB="114300" distL="114300" distR="114300">
             <wp:extent cx="1252538" cy="501015"/>
             <wp:effectExtent l="0" t="0" r="0" b="0"/>
             <wp:docPr id="4" name="image2.png"/>
@@ -4148,7 +4138,7 @@
                     <pic:cNvPicPr preferRelativeResize="0"/>
                   </pic:nvPicPr>
                   <pic:blipFill>
-                    <a:blip r:embed="rId9"/>
+                    <a:blip r:embed="rId9" cstate="print"/>
                     <a:srcRect/>
                     <a:stretch>
                       <a:fillRect/>
@@ -4200,7 +4190,7 @@
           <w:noProof/>
         </w:rPr>
         <w:drawing>
-          <wp:inline distT="114300" distB="114300" distL="114300" distR="114300" wp14:anchorId="710ECEC1" wp14:editId="601EB5A7">
+          <wp:inline distT="114300" distB="114300" distL="114300" distR="114300">
             <wp:extent cx="1532334" cy="1405423"/>
             <wp:effectExtent l="0" t="0" r="0" b="0"/>
             <wp:docPr id="5" name="image4.jpg"/>
@@ -4213,7 +4203,7 @@
                     <pic:cNvPicPr preferRelativeResize="0"/>
                   </pic:nvPicPr>
                   <pic:blipFill>
-                    <a:blip r:embed="rId10"/>
+                    <a:blip r:embed="rId10" cstate="print"/>
                     <a:srcRect/>
                     <a:stretch>
                       <a:fillRect/>
@@ -4290,7 +4280,7 @@
           <w:noProof/>
         </w:rPr>
         <w:drawing>
-          <wp:inline distT="114300" distB="114300" distL="114300" distR="114300" wp14:anchorId="152BA51B" wp14:editId="4669C3B1">
+          <wp:inline distT="114300" distB="114300" distL="114300" distR="114300">
             <wp:extent cx="2224088" cy="650318"/>
             <wp:effectExtent l="0" t="0" r="0" b="0"/>
             <wp:docPr id="3" name="image1.png"/>
@@ -4303,7 +4293,7 @@
                     <pic:cNvPicPr preferRelativeResize="0"/>
                   </pic:nvPicPr>
                   <pic:blipFill>
-                    <a:blip r:embed="rId11"/>
+                    <a:blip r:embed="rId11" cstate="print"/>
                     <a:srcRect/>
                     <a:stretch>
                       <a:fillRect/>
@@ -4572,7 +4562,7 @@
           <w:noProof/>
         </w:rPr>
         <w:drawing>
-          <wp:inline distT="114300" distB="114300" distL="114300" distR="114300" wp14:anchorId="628530B2" wp14:editId="2AA9FCE0">
+          <wp:inline distT="114300" distB="114300" distL="114300" distR="114300">
             <wp:extent cx="1824038" cy="532375"/>
             <wp:effectExtent l="0" t="0" r="0" b="0"/>
             <wp:docPr id="2" name="image3.png"/>
@@ -4585,7 +4575,7 @@
                     <pic:cNvPicPr preferRelativeResize="0"/>
                   </pic:nvPicPr>
                   <pic:blipFill>
-                    <a:blip r:embed="rId12"/>
+                    <a:blip r:embed="rId12" cstate="print"/>
                     <a:srcRect/>
                     <a:stretch>
                       <a:fillRect/>
@@ -5257,7 +5247,7 @@
           <w:insideV w:val="single" w:sz="6" w:space="0" w:color="CCCCCC"/>
         </w:tblBorders>
         <w:tblLayout w:type="fixed"/>
-        <w:tblLook w:val="0600" w:firstRow="0" w:lastRow="0" w:firstColumn="0" w:lastColumn="0" w:noHBand="1" w:noVBand="1"/>
+        <w:tblLook w:val="0600"/>
       </w:tblPr>
       <w:tblGrid>
         <w:gridCol w:w="1335"/>
@@ -14109,120 +14099,6 @@
         <w:textAlignment w:val="baseline"/>
         <w:rPr>
           <w:rFonts w:ascii="Calibri" w:eastAsia="Times New Roman" w:hAnsi="Calibri" w:cs="Calibri"/>
-          <w:color w:val="2F5496" w:themeColor="accent1" w:themeShade="BF"/>
-        </w:rPr>
-      </w:pPr>
-      <w:r>
-        <w:rPr>
-          <w:rFonts w:ascii="Calibri" w:eastAsia="Times New Roman" w:hAnsi="Calibri" w:cs="Calibri"/>
-          <w:color w:val="2F5496" w:themeColor="accent1" w:themeShade="BF"/>
-        </w:rPr>
-        <w:t>Playback deployment data</w:t>
-      </w:r>
-      <w:r>
-        <w:rPr>
-          <w:rFonts w:ascii="Calibri" w:eastAsia="Times New Roman" w:hAnsi="Calibri" w:cs="Calibri"/>
-          <w:color w:val="2F5496" w:themeColor="accent1" w:themeShade="BF"/>
-        </w:rPr>
-        <w:t xml:space="preserve"> – depends on time since launch </w:t>
-      </w:r>
-    </w:p>
-    <w:p>
-      <w:pPr>
-        <w:numPr>
-          <w:ilvl w:val="1"/>
-          <w:numId w:val="24"/>
-        </w:numPr>
-        <w:textAlignment w:val="baseline"/>
-        <w:rPr>
-          <w:rFonts w:ascii="Calibri" w:eastAsia="Times New Roman" w:hAnsi="Calibri" w:cs="Calibri"/>
-          <w:color w:val="2F5496" w:themeColor="accent1" w:themeShade="BF"/>
-        </w:rPr>
-      </w:pPr>
-      <w:r>
-        <w:rPr>
-          <w:rFonts w:ascii="Calibri" w:eastAsia="Times New Roman" w:hAnsi="Calibri" w:cs="Calibri"/>
-          <w:color w:val="2F5496" w:themeColor="accent1" w:themeShade="BF"/>
-        </w:rPr>
-        <w:t>Pass the partition number and previous write pointer as an argument to the code</w:t>
-      </w:r>
-    </w:p>
-    <w:p>
-      <w:pPr>
-        <w:numPr>
-          <w:ilvl w:val="1"/>
-          <w:numId w:val="24"/>
-        </w:numPr>
-        <w:textAlignment w:val="baseline"/>
-        <w:rPr>
-          <w:rFonts w:ascii="Calibri" w:eastAsia="Times New Roman" w:hAnsi="Calibri" w:cs="Calibri"/>
-          <w:color w:val="2F5496" w:themeColor="accent1" w:themeShade="BF"/>
-        </w:rPr>
-      </w:pPr>
-      <w:r>
-        <w:rPr>
-          <w:rFonts w:ascii="Calibri" w:eastAsia="Times New Roman" w:hAnsi="Calibri" w:cs="Calibri"/>
-          <w:color w:val="2F5496" w:themeColor="accent1" w:themeShade="BF"/>
-        </w:rPr>
-        <w:t>Captures the current write pointer</w:t>
-      </w:r>
-      <w:r>
-        <w:rPr>
-          <w:rFonts w:ascii="Calibri" w:eastAsia="Times New Roman" w:hAnsi="Calibri" w:cs="Calibri"/>
-          <w:color w:val="2F5496" w:themeColor="accent1" w:themeShade="BF"/>
-        </w:rPr>
-        <w:t xml:space="preserve"> for beacon partition</w:t>
-      </w:r>
-    </w:p>
-    <w:p>
-      <w:pPr>
-        <w:numPr>
-          <w:ilvl w:val="1"/>
-          <w:numId w:val="24"/>
-        </w:numPr>
-        <w:textAlignment w:val="baseline"/>
-        <w:rPr>
-          <w:rFonts w:ascii="Calibri" w:eastAsia="Times New Roman" w:hAnsi="Calibri" w:cs="Calibri"/>
-          <w:color w:val="2F5496" w:themeColor="accent1" w:themeShade="BF"/>
-        </w:rPr>
-      </w:pPr>
-      <w:r>
-        <w:rPr>
-          <w:rFonts w:ascii="Calibri" w:eastAsia="Times New Roman" w:hAnsi="Calibri" w:cs="Calibri"/>
-          <w:color w:val="2F5496" w:themeColor="accent1" w:themeShade="BF"/>
-        </w:rPr>
-        <w:t xml:space="preserve">Downloads data in bursts of 300 packets in timeout of 10 seconds. </w:t>
-      </w:r>
-    </w:p>
-    <w:p>
-      <w:pPr>
-        <w:numPr>
-          <w:ilvl w:val="1"/>
-          <w:numId w:val="24"/>
-        </w:numPr>
-        <w:textAlignment w:val="baseline"/>
-        <w:rPr>
-          <w:rFonts w:ascii="Calibri" w:eastAsia="Times New Roman" w:hAnsi="Calibri" w:cs="Calibri"/>
-          <w:color w:val="2F5496" w:themeColor="accent1" w:themeShade="BF"/>
-        </w:rPr>
-      </w:pPr>
-      <w:r>
-        <w:rPr>
-          <w:rFonts w:ascii="Calibri" w:eastAsia="Times New Roman" w:hAnsi="Calibri" w:cs="Calibri"/>
-          <w:color w:val="2F5496" w:themeColor="accent1" w:themeShade="BF"/>
-        </w:rPr>
-        <w:t>Also has an option to download contiguous data at a timeout of 5 minutes instead</w:t>
-      </w:r>
-    </w:p>
-    <w:p>
-      <w:pPr>
-        <w:numPr>
-          <w:ilvl w:val="0"/>
-          <w:numId w:val="24"/>
-        </w:numPr>
-        <w:textAlignment w:val="baseline"/>
-        <w:rPr>
-          <w:rFonts w:ascii="Calibri" w:eastAsia="Times New Roman" w:hAnsi="Calibri" w:cs="Calibri"/>
           <w:color w:val="000000"/>
         </w:rPr>
       </w:pPr>
@@ -14430,15 +14306,334 @@
     <w:p>
       <w:pPr>
         <w:numPr>
+          <w:ilvl w:val="0"/>
+          <w:numId w:val="24"/>
+        </w:numPr>
+        <w:textAlignment w:val="baseline"/>
+        <w:rPr>
+          <w:rFonts w:ascii="Calibri" w:eastAsia="Times New Roman" w:hAnsi="Calibri" w:cs="Calibri"/>
+          <w:color w:val="2F5496" w:themeColor="accent1" w:themeShade="BF"/>
+        </w:rPr>
+      </w:pPr>
+      <w:r>
+        <w:rPr>
+          <w:rFonts w:ascii="Calibri" w:eastAsia="Times New Roman" w:hAnsi="Calibri" w:cs="Calibri"/>
+          <w:color w:val="2F5496" w:themeColor="accent1" w:themeShade="BF"/>
+        </w:rPr>
+        <w:t xml:space="preserve">Playback deployment data – depends on time since launch </w:t>
+      </w:r>
+    </w:p>
+    <w:p>
+      <w:pPr>
+        <w:numPr>
           <w:ilvl w:val="1"/>
           <w:numId w:val="24"/>
         </w:numPr>
         <w:textAlignment w:val="baseline"/>
         <w:rPr>
           <w:rFonts w:ascii="Calibri" w:eastAsia="Times New Roman" w:hAnsi="Calibri" w:cs="Calibri"/>
+          <w:color w:val="2F5496" w:themeColor="accent1" w:themeShade="BF"/>
+        </w:rPr>
+      </w:pPr>
+      <w:r>
+        <w:rPr>
+          <w:rFonts w:ascii="Calibri" w:eastAsia="Times New Roman" w:hAnsi="Calibri" w:cs="Calibri"/>
+          <w:color w:val="2F5496" w:themeColor="accent1" w:themeShade="BF"/>
+        </w:rPr>
+        <w:t>Pass the partition number and previous write pointer as an argument to the code</w:t>
+      </w:r>
+    </w:p>
+    <w:p>
+      <w:pPr>
+        <w:numPr>
+          <w:ilvl w:val="1"/>
+          <w:numId w:val="24"/>
+        </w:numPr>
+        <w:textAlignment w:val="baseline"/>
+        <w:rPr>
+          <w:rFonts w:ascii="Calibri" w:eastAsia="Times New Roman" w:hAnsi="Calibri" w:cs="Calibri"/>
+          <w:color w:val="2F5496" w:themeColor="accent1" w:themeShade="BF"/>
+        </w:rPr>
+      </w:pPr>
+      <w:r>
+        <w:rPr>
+          <w:rFonts w:ascii="Calibri" w:eastAsia="Times New Roman" w:hAnsi="Calibri" w:cs="Calibri"/>
+          <w:color w:val="2F5496" w:themeColor="accent1" w:themeShade="BF"/>
+        </w:rPr>
+        <w:t>Captures the current write pointer for beacon partition</w:t>
+      </w:r>
+    </w:p>
+    <w:p>
+      <w:pPr>
+        <w:numPr>
+          <w:ilvl w:val="1"/>
+          <w:numId w:val="24"/>
+        </w:numPr>
+        <w:textAlignment w:val="baseline"/>
+        <w:rPr>
+          <w:rFonts w:ascii="Calibri" w:eastAsia="Times New Roman" w:hAnsi="Calibri" w:cs="Calibri"/>
+          <w:color w:val="2F5496" w:themeColor="accent1" w:themeShade="BF"/>
+        </w:rPr>
+      </w:pPr>
+      <w:r>
+        <w:rPr>
+          <w:rFonts w:ascii="Calibri" w:eastAsia="Times New Roman" w:hAnsi="Calibri" w:cs="Calibri"/>
+          <w:color w:val="2F5496" w:themeColor="accent1" w:themeShade="BF"/>
+        </w:rPr>
+        <w:t xml:space="preserve">Downloads data in bursts of 300 packets in timeout of 10 seconds. </w:t>
+      </w:r>
+    </w:p>
+    <w:p>
+      <w:pPr>
+        <w:numPr>
+          <w:ilvl w:val="1"/>
+          <w:numId w:val="24"/>
+        </w:numPr>
+        <w:textAlignment w:val="baseline"/>
+        <w:rPr>
+          <w:rFonts w:ascii="Calibri" w:eastAsia="Times New Roman" w:hAnsi="Calibri" w:cs="Calibri"/>
+          <w:color w:val="2F5496" w:themeColor="accent1" w:themeShade="BF"/>
+        </w:rPr>
+      </w:pPr>
+      <w:r>
+        <w:rPr>
+          <w:rFonts w:ascii="Calibri" w:eastAsia="Times New Roman" w:hAnsi="Calibri" w:cs="Calibri"/>
+          <w:color w:val="2F5496" w:themeColor="accent1" w:themeShade="BF"/>
+        </w:rPr>
+        <w:t>Also has an option to download contiguous data at a timeout of 5 minutes instead</w:t>
+      </w:r>
+    </w:p>
+    <w:p>
+      <w:pPr>
+        <w:numPr>
+          <w:ilvl w:val="0"/>
+          <w:numId w:val="24"/>
+        </w:numPr>
+        <w:textAlignment w:val="baseline"/>
+        <w:rPr>
+          <w:rFonts w:ascii="Calibri" w:eastAsia="Times New Roman" w:hAnsi="Calibri" w:cs="Calibri"/>
           <w:color w:val="000000"/>
         </w:rPr>
       </w:pPr>
+      <w:r>
+        <w:rPr>
+          <w:rFonts w:ascii="Calibri" w:eastAsia="Times New Roman" w:hAnsi="Calibri" w:cs="Calibri"/>
+          <w:color w:val="000000"/>
+        </w:rPr>
+        <w:t xml:space="preserve">Point the satellite to IIST Ground station: </w:t>
+      </w:r>
+    </w:p>
+    <w:p>
+      <w:pPr>
+        <w:numPr>
+          <w:ilvl w:val="1"/>
+          <w:numId w:val="24"/>
+        </w:numPr>
+        <w:textAlignment w:val="baseline"/>
+        <w:rPr>
+          <w:rFonts w:ascii="Calibri" w:eastAsia="Times New Roman" w:hAnsi="Calibri" w:cs="Calibri"/>
+          <w:color w:val="000000"/>
+        </w:rPr>
+      </w:pPr>
+      <w:r>
+        <w:rPr>
+          <w:rFonts w:ascii="Calibri" w:eastAsia="Times New Roman" w:hAnsi="Calibri" w:cs="Calibri"/>
+          <w:color w:val="000000"/>
+        </w:rPr>
+        <w:t xml:space="preserve">There are 3 different possible commands to ADCS in addition to pass through commands for tracking: </w:t>
+      </w:r>
+    </w:p>
+    <w:p>
+      <w:pPr>
+        <w:numPr>
+          <w:ilvl w:val="2"/>
+          <w:numId w:val="24"/>
+        </w:numPr>
+        <w:textAlignment w:val="baseline"/>
+        <w:rPr>
+          <w:rFonts w:ascii="Calibri" w:eastAsia="Times New Roman" w:hAnsi="Calibri" w:cs="Calibri"/>
+          <w:color w:val="000000"/>
+        </w:rPr>
+      </w:pPr>
+      <w:r>
+        <w:rPr>
+          <w:rFonts w:ascii="Calibri" w:eastAsia="Times New Roman" w:hAnsi="Calibri" w:cs="Calibri"/>
+          <w:color w:val="000000"/>
+        </w:rPr>
+        <w:t>Cmd_adcs_coarse_point – Coarse sun pointing</w:t>
+      </w:r>
+    </w:p>
+    <w:p>
+      <w:pPr>
+        <w:numPr>
+          <w:ilvl w:val="2"/>
+          <w:numId w:val="24"/>
+        </w:numPr>
+        <w:textAlignment w:val="baseline"/>
+        <w:rPr>
+          <w:rFonts w:ascii="Calibri" w:eastAsia="Times New Roman" w:hAnsi="Calibri" w:cs="Calibri"/>
+          <w:color w:val="000000"/>
+        </w:rPr>
+      </w:pPr>
+      <w:r>
+        <w:rPr>
+          <w:rFonts w:ascii="Calibri" w:eastAsia="Times New Roman" w:hAnsi="Calibri" w:cs="Calibri"/>
+          <w:color w:val="000000"/>
+        </w:rPr>
+        <w:t>Cmd_adcs_fine_point – Fine sun pointing</w:t>
+      </w:r>
+    </w:p>
+    <w:p>
+      <w:pPr>
+        <w:numPr>
+          <w:ilvl w:val="2"/>
+          <w:numId w:val="24"/>
+        </w:numPr>
+        <w:textAlignment w:val="baseline"/>
+        <w:rPr>
+          <w:rFonts w:ascii="Calibri" w:eastAsia="Times New Roman" w:hAnsi="Calibri" w:cs="Calibri"/>
+          <w:color w:val="000000"/>
+        </w:rPr>
+      </w:pPr>
+      <w:r>
+        <w:rPr>
+          <w:rFonts w:ascii="Calibri" w:eastAsia="Times New Roman" w:hAnsi="Calibri" w:cs="Calibri"/>
+          <w:color w:val="000000"/>
+        </w:rPr>
+        <w:t>Cmd_adcs_ram_point – Ram pointing.</w:t>
+      </w:r>
+    </w:p>
+    <w:p>
+      <w:pPr>
+        <w:ind w:left="1440" w:firstLine="720"/>
+        <w:textAlignment w:val="baseline"/>
+        <w:rPr>
+          <w:rFonts w:ascii="Calibri" w:eastAsia="Times New Roman" w:hAnsi="Calibri" w:cs="Calibri"/>
+          <w:color w:val="000000"/>
+        </w:rPr>
+      </w:pPr>
+      <w:r>
+        <w:rPr>
+          <w:rFonts w:ascii="Calibri" w:eastAsia="Times New Roman" w:hAnsi="Calibri" w:cs="Calibri"/>
+          <w:color w:val="000000"/>
+        </w:rPr>
+        <w:t xml:space="preserve">Additional commands to update fine and ram pointing directions – what is the scope of these commands? When are these to be used? </w:t>
+      </w:r>
+    </w:p>
+    <w:p>
+      <w:pPr>
+        <w:pStyle w:val="ListParagraph"/>
+        <w:numPr>
+          <w:ilvl w:val="2"/>
+          <w:numId w:val="24"/>
+        </w:numPr>
+        <w:textAlignment w:val="baseline"/>
+        <w:rPr>
+          <w:rFonts w:ascii="Calibri" w:eastAsia="Times New Roman" w:hAnsi="Calibri" w:cs="Calibri"/>
+          <w:color w:val="000000"/>
+        </w:rPr>
+      </w:pPr>
+      <w:r>
+        <w:rPr>
+          <w:rFonts w:ascii="Calibri" w:eastAsia="Times New Roman" w:hAnsi="Calibri" w:cs="Calibri"/>
+          <w:color w:val="000000"/>
+        </w:rPr>
+        <w:t>Cmd_adcs_fine_update</w:t>
+      </w:r>
+    </w:p>
+    <w:p>
+      <w:pPr>
+        <w:pStyle w:val="ListParagraph"/>
+        <w:numPr>
+          <w:ilvl w:val="2"/>
+          <w:numId w:val="24"/>
+        </w:numPr>
+        <w:textAlignment w:val="baseline"/>
+        <w:rPr>
+          <w:rFonts w:ascii="Calibri" w:eastAsia="Times New Roman" w:hAnsi="Calibri" w:cs="Calibri"/>
+          <w:color w:val="000000"/>
+        </w:rPr>
+      </w:pPr>
+      <w:r>
+        <w:rPr>
+          <w:rFonts w:ascii="Calibri" w:eastAsia="Times New Roman" w:hAnsi="Calibri" w:cs="Calibri"/>
+          <w:color w:val="000000"/>
+        </w:rPr>
+        <w:t xml:space="preserve">Cmd_adcs_ram_update </w:t>
+      </w:r>
+    </w:p>
+    <w:p>
+      <w:pPr>
+        <w:pStyle w:val="ListParagraph"/>
+        <w:ind w:left="2160"/>
+        <w:textAlignment w:val="baseline"/>
+        <w:rPr>
+          <w:rFonts w:ascii="Calibri" w:eastAsia="Times New Roman" w:hAnsi="Calibri" w:cs="Calibri"/>
+          <w:color w:val="000000"/>
+        </w:rPr>
+      </w:pPr>
+      <w:r>
+        <w:rPr>
+          <w:rFonts w:ascii="Calibri" w:eastAsia="Times New Roman" w:hAnsi="Calibri" w:cs="Calibri"/>
+          <w:color w:val="000000"/>
+        </w:rPr>
+        <w:t xml:space="preserve">Could use the command cmd_adcs_AttCmd_GotoEcefPoint – to stare at IIST ground station during pass. </w:t>
+      </w:r>
+    </w:p>
+    <w:p>
+      <w:pPr>
+        <w:ind w:left="2160"/>
+        <w:textAlignment w:val="baseline"/>
+        <w:rPr>
+          <w:rFonts w:ascii="Calibri" w:eastAsia="Times New Roman" w:hAnsi="Calibri" w:cs="Calibri"/>
+          <w:color w:val="000000"/>
+        </w:rPr>
+      </w:pPr>
+      <w:r>
+        <w:rPr>
+          <w:rFonts w:ascii="Calibri" w:eastAsia="Times New Roman" w:hAnsi="Calibri" w:cs="Calibri"/>
+          <w:color w:val="000000"/>
+        </w:rPr>
+        <w:t>The pass through command to ADCS is given as:</w:t>
+      </w:r>
+    </w:p>
+    <w:p>
+      <w:pPr>
+        <w:ind w:left="2160"/>
+        <w:textAlignment w:val="baseline"/>
+        <w:rPr>
+          <w:rFonts w:ascii="Calibri" w:eastAsia="Times New Roman" w:hAnsi="Calibri" w:cs="Calibri"/>
+          <w:color w:val="000000"/>
+        </w:rPr>
+      </w:pPr>
+      <w:r>
+        <w:rPr>
+          <w:rFonts w:ascii="Calibri" w:eastAsia="Times New Roman" w:hAnsi="Calibri" w:cs="Calibri"/>
+          <w:color w:val="000000"/>
+        </w:rPr>
+        <w:t>cmd_adcs_pass len &lt;length&gt; data &lt;command data&gt;</w:t>
+      </w:r>
+    </w:p>
+    <w:p>
+      <w:pPr>
+        <w:pStyle w:val="ListParagraph"/>
+        <w:numPr>
+          <w:ilvl w:val="1"/>
+          <w:numId w:val="24"/>
+        </w:numPr>
+        <w:textAlignment w:val="baseline"/>
+        <w:rPr>
+          <w:rFonts w:ascii="Calibri" w:eastAsia="Times New Roman" w:hAnsi="Calibri" w:cs="Calibri"/>
+          <w:color w:val="000000"/>
+        </w:rPr>
+      </w:pPr>
+      <w:r>
+        <w:rPr>
+          <w:rFonts w:ascii="Calibri" w:eastAsia="Times New Roman" w:hAnsi="Calibri" w:cs="Calibri"/>
+          <w:color w:val="000000"/>
+        </w:rPr>
+        <w:t xml:space="preserve">Do we ever download star tracker image? </w:t>
+      </w:r>
     </w:p>
     <w:p>
       <w:pPr>
@@ -14658,7 +14853,7 @@
 </file>
 
 <file path=word/endnotes.xml><?xml version="1.0" encoding="utf-8"?>
-<w:endnotes xmlns:wpc="http://schemas.microsoft.com/office/word/2010/wordprocessingCanvas" xmlns:cx="http://schemas.microsoft.com/office/drawing/2014/chartex" xmlns:cx1="http://schemas.microsoft.com/office/drawing/2015/9/8/chartex" xmlns:cx2="http://schemas.microsoft.com/office/drawing/2015/10/21/chartex" xmlns:cx3="http://schemas.microsoft.com/office/drawing/2016/5/9/chartex" xmlns:cx4="http://schemas.microsoft.com/office/drawing/2016/5/10/chartex" xmlns:cx5="http://schemas.microsoft.com/office/drawing/2016/5/11/chartex" xmlns:cx6="http://schemas.microsoft.com/office/drawing/2016/5/12/chartex" xmlns:cx7="http://schemas.microsoft.com/office/drawing/2016/5/13/chartex" xmlns:cx8="http://schemas.microsoft.com/office/drawing/2016/5/14/chartex" xmlns:mc="http://schemas.openxmlformats.org/markup-compatibility/2006" xmlns:aink="http://schemas.microsoft.com/office/drawing/2016/ink" xmlns:am3d="http://schemas.microsoft.com/office/drawing/2017/model3d" xmlns:o="urn:schemas-microsoft-com:office:office" xmlns:r="http://schemas.openxmlformats.org/officeDocument/2006/relationships" xmlns:m="http://schemas.openxmlformats.org/officeDocument/2006/math" xmlns:v="urn:schemas-microsoft-com:vml" xmlns:wp14="http://schemas.microsoft.com/office/word/2010/wordprocessingDrawing" xmlns:wp="http://schemas.openxmlformats.org/drawingml/2006/wordprocessingDrawing" xmlns:w10="urn:schemas-microsoft-com:office:word" xmlns:w="http://schemas.openxmlformats.org/wordprocessingml/2006/main" xmlns:w14="http://schemas.microsoft.com/office/word/2010/wordml" xmlns:w15="http://schemas.microsoft.com/office/word/2012/wordml" xmlns:w16cex="http://schemas.microsoft.com/office/word/2018/wordml/cex" xmlns:w16cid="http://schemas.microsoft.com/office/word/2016/wordml/cid" xmlns:w16="http://schemas.microsoft.com/office/word/2018/wordml" xmlns:w16sdtdh="http://schemas.microsoft.com/office/word/2020/wordml/sdtdatahash" xmlns:w16se="http://schemas.microsoft.com/office/word/2015/wordml/symex" xmlns:wpg="http://schemas.microsoft.com/office/word/2010/wordprocessingGroup" xmlns:wpi="http://schemas.microsoft.com/office/word/2010/wordprocessingInk" xmlns:wne="http://schemas.microsoft.com/office/word/2006/wordml" xmlns:wps="http://schemas.microsoft.com/office/word/2010/wordprocessingShape" mc:Ignorable="w14 w15 w16se w16cid w16 w16cex w16sdtdh wp14">
+<w:endnotes xmlns:ve="http://schemas.openxmlformats.org/markup-compatibility/2006" xmlns:o="urn:schemas-microsoft-com:office:office" xmlns:r="http://schemas.openxmlformats.org/officeDocument/2006/relationships" xmlns:m="http://schemas.openxmlformats.org/officeDocument/2006/math" xmlns:v="urn:schemas-microsoft-com:vml" xmlns:wp="http://schemas.openxmlformats.org/drawingml/2006/wordprocessingDrawing" xmlns:w10="urn:schemas-microsoft-com:office:word" xmlns:w="http://schemas.openxmlformats.org/wordprocessingml/2006/main" xmlns:wne="http://schemas.microsoft.com/office/word/2006/wordml">
   <w:endnote w:type="separator" w:id="-1">
     <w:p>
       <w:r>
@@ -14677,7 +14872,7 @@
 </file>
 
 <file path=word/footnotes.xml><?xml version="1.0" encoding="utf-8"?>
-<w:footnotes xmlns:wpc="http://schemas.microsoft.com/office/word/2010/wordprocessingCanvas" xmlns:cx="http://schemas.microsoft.com/office/drawing/2014/chartex" xmlns:cx1="http://schemas.microsoft.com/office/drawing/2015/9/8/chartex" xmlns:cx2="http://schemas.microsoft.com/office/drawing/2015/10/21/chartex" xmlns:cx3="http://schemas.microsoft.com/office/drawing/2016/5/9/chartex" xmlns:cx4="http://schemas.microsoft.com/office/drawing/2016/5/10/chartex" xmlns:cx5="http://schemas.microsoft.com/office/drawing/2016/5/11/chartex" xmlns:cx6="http://schemas.microsoft.com/office/drawing/2016/5/12/chartex" xmlns:cx7="http://schemas.microsoft.com/office/drawing/2016/5/13/chartex" xmlns:cx8="http://schemas.microsoft.com/office/drawing/2016/5/14/chartex" xmlns:mc="http://schemas.openxmlformats.org/markup-compatibility/2006" xmlns:aink="http://schemas.microsoft.com/office/drawing/2016/ink" xmlns:am3d="http://schemas.microsoft.com/office/drawing/2017/model3d" xmlns:o="urn:schemas-microsoft-com:office:office" xmlns:r="http://schemas.openxmlformats.org/officeDocument/2006/relationships" xmlns:m="http://schemas.openxmlformats.org/officeDocument/2006/math" xmlns:v="urn:schemas-microsoft-com:vml" xmlns:wp14="http://schemas.microsoft.com/office/word/2010/wordprocessingDrawing" xmlns:wp="http://schemas.openxmlformats.org/drawingml/2006/wordprocessingDrawing" xmlns:w10="urn:schemas-microsoft-com:office:word" xmlns:w="http://schemas.openxmlformats.org/wordprocessingml/2006/main" xmlns:w14="http://schemas.microsoft.com/office/word/2010/wordml" xmlns:w15="http://schemas.microsoft.com/office/word/2012/wordml" xmlns:w16cex="http://schemas.microsoft.com/office/word/2018/wordml/cex" xmlns:w16cid="http://schemas.microsoft.com/office/word/2016/wordml/cid" xmlns:w16="http://schemas.microsoft.com/office/word/2018/wordml" xmlns:w16sdtdh="http://schemas.microsoft.com/office/word/2020/wordml/sdtdatahash" xmlns:w16se="http://schemas.microsoft.com/office/word/2015/wordml/symex" xmlns:wpg="http://schemas.microsoft.com/office/word/2010/wordprocessingGroup" xmlns:wpi="http://schemas.microsoft.com/office/word/2010/wordprocessingInk" xmlns:wne="http://schemas.microsoft.com/office/word/2006/wordml" xmlns:wps="http://schemas.microsoft.com/office/word/2010/wordprocessingShape" mc:Ignorable="w14 w15 w16se w16cid w16 w16cex w16sdtdh wp14">
+<w:footnotes xmlns:ve="http://schemas.openxmlformats.org/markup-compatibility/2006" xmlns:o="urn:schemas-microsoft-com:office:office" xmlns:r="http://schemas.openxmlformats.org/officeDocument/2006/relationships" xmlns:m="http://schemas.openxmlformats.org/officeDocument/2006/math" xmlns:v="urn:schemas-microsoft-com:vml" xmlns:wp="http://schemas.openxmlformats.org/drawingml/2006/wordprocessingDrawing" xmlns:w10="urn:schemas-microsoft-com:office:word" xmlns:w="http://schemas.openxmlformats.org/wordprocessingml/2006/main" xmlns:wne="http://schemas.microsoft.com/office/word/2006/wordml">
   <w:footnote w:type="separator" w:id="-1">
     <w:p>
       <w:r>
@@ -14756,8 +14951,8 @@
 </file>
 
 <file path=word/numbering.xml><?xml version="1.0" encoding="utf-8"?>
-<w:numbering xmlns:wpc="http://schemas.microsoft.com/office/word/2010/wordprocessingCanvas" xmlns:cx="http://schemas.microsoft.com/office/drawing/2014/chartex" xmlns:cx1="http://schemas.microsoft.com/office/drawing/2015/9/8/chartex" xmlns:cx2="http://schemas.microsoft.com/office/drawing/2015/10/21/chartex" xmlns:cx3="http://schemas.microsoft.com/office/drawing/2016/5/9/chartex" xmlns:cx4="http://schemas.microsoft.com/office/drawing/2016/5/10/chartex" xmlns:cx5="http://schemas.microsoft.com/office/drawing/2016/5/11/chartex" xmlns:cx6="http://schemas.microsoft.com/office/drawing/2016/5/12/chartex" xmlns:cx7="http://schemas.microsoft.com/office/drawing/2016/5/13/chartex" xmlns:cx8="http://schemas.microsoft.com/office/drawing/2016/5/14/chartex" xmlns:mc="http://schemas.openxmlformats.org/markup-compatibility/2006" xmlns:aink="http://schemas.microsoft.com/office/drawing/2016/ink" xmlns:am3d="http://schemas.microsoft.com/office/drawing/2017/model3d" xmlns:o="urn:schemas-microsoft-com:office:office" xmlns:r="http://schemas.openxmlformats.org/officeDocument/2006/relationships" xmlns:m="http://schemas.openxmlformats.org/officeDocument/2006/math" xmlns:v="urn:schemas-microsoft-com:vml" xmlns:wp14="http://schemas.microsoft.com/office/word/2010/wordprocessingDrawing" xmlns:wp="http://schemas.openxmlformats.org/drawingml/2006/wordprocessingDrawing" xmlns:w10="urn:schemas-microsoft-com:office:word" xmlns:w="http://schemas.openxmlformats.org/wordprocessingml/2006/main" xmlns:w14="http://schemas.microsoft.com/office/word/2010/wordml" xmlns:w15="http://schemas.microsoft.com/office/word/2012/wordml" xmlns:w16cex="http://schemas.microsoft.com/office/word/2018/wordml/cex" xmlns:w16cid="http://schemas.microsoft.com/office/word/2016/wordml/cid" xmlns:w16="http://schemas.microsoft.com/office/word/2018/wordml" xmlns:w16sdtdh="http://schemas.microsoft.com/office/word/2020/wordml/sdtdatahash" xmlns:w16se="http://schemas.microsoft.com/office/word/2015/wordml/symex" xmlns:wpg="http://schemas.microsoft.com/office/word/2010/wordprocessingGroup" xmlns:wpi="http://schemas.microsoft.com/office/word/2010/wordprocessingInk" xmlns:wne="http://schemas.microsoft.com/office/word/2006/wordml" xmlns:wps="http://schemas.microsoft.com/office/word/2010/wordprocessingShape" mc:Ignorable="w14 w15 w16se w16cid w16 w16cex w16sdtdh wp14">
-  <w:abstractNum w:abstractNumId="0" w15:restartNumberingAfterBreak="0">
+<w:numbering xmlns:ve="http://schemas.openxmlformats.org/markup-compatibility/2006" xmlns:o="urn:schemas-microsoft-com:office:office" xmlns:r="http://schemas.openxmlformats.org/officeDocument/2006/relationships" xmlns:m="http://schemas.openxmlformats.org/officeDocument/2006/math" xmlns:v="urn:schemas-microsoft-com:vml" xmlns:wp="http://schemas.openxmlformats.org/drawingml/2006/wordprocessingDrawing" xmlns:w10="urn:schemas-microsoft-com:office:word" xmlns:w="http://schemas.openxmlformats.org/wordprocessingml/2006/main" xmlns:wne="http://schemas.microsoft.com/office/word/2006/wordml">
+  <w:abstractNum w:abstractNumId="0">
     <w:nsid w:val="01217D03"/>
     <w:multiLevelType w:val="multilevel"/>
     <w:tmpl w:val="4B44D4BC"/>
@@ -14870,7 +15065,7 @@
       </w:rPr>
     </w:lvl>
   </w:abstractNum>
-  <w:abstractNum w:abstractNumId="1" w15:restartNumberingAfterBreak="0">
+  <w:abstractNum w:abstractNumId="1">
     <w:nsid w:val="024F43BC"/>
     <w:multiLevelType w:val="multilevel"/>
     <w:tmpl w:val="AC2CBCAE"/>
@@ -14983,7 +15178,7 @@
       </w:rPr>
     </w:lvl>
   </w:abstractNum>
-  <w:abstractNum w:abstractNumId="2" w15:restartNumberingAfterBreak="0">
+  <w:abstractNum w:abstractNumId="2">
     <w:nsid w:val="03A44A6C"/>
     <w:multiLevelType w:val="multilevel"/>
     <w:tmpl w:val="9CE0D5AA"/>
@@ -15096,7 +15291,7 @@
       </w:rPr>
     </w:lvl>
   </w:abstractNum>
-  <w:abstractNum w:abstractNumId="3" w15:restartNumberingAfterBreak="0">
+  <w:abstractNum w:abstractNumId="3">
     <w:nsid w:val="05106389"/>
     <w:multiLevelType w:val="multilevel"/>
     <w:tmpl w:val="9270650A"/>
@@ -15209,7 +15404,7 @@
       </w:rPr>
     </w:lvl>
   </w:abstractNum>
-  <w:abstractNum w:abstractNumId="4" w15:restartNumberingAfterBreak="0">
+  <w:abstractNum w:abstractNumId="4">
     <w:nsid w:val="061333BE"/>
     <w:multiLevelType w:val="multilevel"/>
     <w:tmpl w:val="76B21EFC"/>
@@ -15322,7 +15517,7 @@
       </w:rPr>
     </w:lvl>
   </w:abstractNum>
-  <w:abstractNum w:abstractNumId="5" w15:restartNumberingAfterBreak="0">
+  <w:abstractNum w:abstractNumId="5">
     <w:nsid w:val="10497D60"/>
     <w:multiLevelType w:val="multilevel"/>
     <w:tmpl w:val="2C4E239C"/>
@@ -15471,7 +15666,7 @@
       </w:rPr>
     </w:lvl>
   </w:abstractNum>
-  <w:abstractNum w:abstractNumId="6" w15:restartNumberingAfterBreak="0">
+  <w:abstractNum w:abstractNumId="6">
     <w:nsid w:val="10F954A6"/>
     <w:multiLevelType w:val="multilevel"/>
     <w:tmpl w:val="44CA6B5C"/>
@@ -15584,7 +15779,7 @@
       </w:pPr>
     </w:lvl>
   </w:abstractNum>
-  <w:abstractNum w:abstractNumId="7" w15:restartNumberingAfterBreak="0">
+  <w:abstractNum w:abstractNumId="7">
     <w:nsid w:val="1432009F"/>
     <w:multiLevelType w:val="multilevel"/>
     <w:tmpl w:val="F92CA878"/>
@@ -15697,7 +15892,7 @@
       </w:pPr>
     </w:lvl>
   </w:abstractNum>
-  <w:abstractNum w:abstractNumId="8" w15:restartNumberingAfterBreak="0">
+  <w:abstractNum w:abstractNumId="8">
     <w:nsid w:val="14DF5616"/>
     <w:multiLevelType w:val="multilevel"/>
     <w:tmpl w:val="7E668DD6"/>
@@ -15846,7 +16041,7 @@
       </w:rPr>
     </w:lvl>
   </w:abstractNum>
-  <w:abstractNum w:abstractNumId="9" w15:restartNumberingAfterBreak="0">
+  <w:abstractNum w:abstractNumId="9">
     <w:nsid w:val="174B3EF3"/>
     <w:multiLevelType w:val="multilevel"/>
     <w:tmpl w:val="61962016"/>
@@ -15959,7 +16154,7 @@
       </w:rPr>
     </w:lvl>
   </w:abstractNum>
-  <w:abstractNum w:abstractNumId="10" w15:restartNumberingAfterBreak="0">
+  <w:abstractNum w:abstractNumId="10">
     <w:nsid w:val="1A363E43"/>
     <w:multiLevelType w:val="hybridMultilevel"/>
     <w:tmpl w:val="A9C6C592"/>
@@ -16072,7 +16267,7 @@
       </w:pPr>
     </w:lvl>
   </w:abstractNum>
-  <w:abstractNum w:abstractNumId="11" w15:restartNumberingAfterBreak="0">
+  <w:abstractNum w:abstractNumId="11">
     <w:nsid w:val="27911F10"/>
     <w:multiLevelType w:val="multilevel"/>
     <w:tmpl w:val="CD0CF61A"/>
@@ -16185,7 +16380,7 @@
       </w:rPr>
     </w:lvl>
   </w:abstractNum>
-  <w:abstractNum w:abstractNumId="12" w15:restartNumberingAfterBreak="0">
+  <w:abstractNum w:abstractNumId="12">
     <w:nsid w:val="303C2CCF"/>
     <w:multiLevelType w:val="multilevel"/>
     <w:tmpl w:val="2C542240"/>
@@ -16298,7 +16493,7 @@
       </w:pPr>
     </w:lvl>
   </w:abstractNum>
-  <w:abstractNum w:abstractNumId="13" w15:restartNumberingAfterBreak="0">
+  <w:abstractNum w:abstractNumId="13">
     <w:nsid w:val="35B647C7"/>
     <w:multiLevelType w:val="multilevel"/>
     <w:tmpl w:val="BBC4CA92"/>
@@ -16411,7 +16606,7 @@
       </w:rPr>
     </w:lvl>
   </w:abstractNum>
-  <w:abstractNum w:abstractNumId="14" w15:restartNumberingAfterBreak="0">
+  <w:abstractNum w:abstractNumId="14">
     <w:nsid w:val="41E70685"/>
     <w:multiLevelType w:val="multilevel"/>
     <w:tmpl w:val="88AA5BA8"/>
@@ -16560,7 +16755,7 @@
       </w:rPr>
     </w:lvl>
   </w:abstractNum>
-  <w:abstractNum w:abstractNumId="15" w15:restartNumberingAfterBreak="0">
+  <w:abstractNum w:abstractNumId="15">
     <w:nsid w:val="435C6C5B"/>
     <w:multiLevelType w:val="multilevel"/>
     <w:tmpl w:val="66680892"/>
@@ -16673,7 +16868,7 @@
       </w:rPr>
     </w:lvl>
   </w:abstractNum>
-  <w:abstractNum w:abstractNumId="16" w15:restartNumberingAfterBreak="0">
+  <w:abstractNum w:abstractNumId="16">
     <w:nsid w:val="44F47B51"/>
     <w:multiLevelType w:val="multilevel"/>
     <w:tmpl w:val="2C542240"/>
@@ -16713,7 +16908,7 @@
         <w:ind w:left="2160" w:hanging="360"/>
       </w:pPr>
     </w:lvl>
-    <w:lvl w:ilvl="3" w:tentative="1">
+    <w:lvl w:ilvl="3">
       <w:start w:val="1"/>
       <w:numFmt w:val="decimal"/>
       <w:lvlText w:val="%4."/>
@@ -16786,7 +16981,7 @@
       </w:pPr>
     </w:lvl>
   </w:abstractNum>
-  <w:abstractNum w:abstractNumId="17" w15:restartNumberingAfterBreak="0">
+  <w:abstractNum w:abstractNumId="17">
     <w:nsid w:val="47CB7FEF"/>
     <w:multiLevelType w:val="multilevel"/>
     <w:tmpl w:val="940CFDC4"/>
@@ -16899,7 +17094,7 @@
       </w:rPr>
     </w:lvl>
   </w:abstractNum>
-  <w:abstractNum w:abstractNumId="18" w15:restartNumberingAfterBreak="0">
+  <w:abstractNum w:abstractNumId="18">
     <w:nsid w:val="47CE6220"/>
     <w:multiLevelType w:val="multilevel"/>
     <w:tmpl w:val="86FC09FA"/>
@@ -17012,7 +17207,7 @@
       </w:pPr>
     </w:lvl>
   </w:abstractNum>
-  <w:abstractNum w:abstractNumId="19" w15:restartNumberingAfterBreak="0">
+  <w:abstractNum w:abstractNumId="19">
     <w:nsid w:val="48DD0677"/>
     <w:multiLevelType w:val="multilevel"/>
     <w:tmpl w:val="792C25F6"/>
@@ -17125,7 +17320,7 @@
       </w:rPr>
     </w:lvl>
   </w:abstractNum>
-  <w:abstractNum w:abstractNumId="20" w15:restartNumberingAfterBreak="0">
+  <w:abstractNum w:abstractNumId="20">
     <w:nsid w:val="519A4991"/>
     <w:multiLevelType w:val="multilevel"/>
     <w:tmpl w:val="0FE2B68C"/>
@@ -17274,7 +17469,7 @@
       </w:rPr>
     </w:lvl>
   </w:abstractNum>
-  <w:abstractNum w:abstractNumId="21" w15:restartNumberingAfterBreak="0">
+  <w:abstractNum w:abstractNumId="21">
     <w:nsid w:val="51E33703"/>
     <w:multiLevelType w:val="multilevel"/>
     <w:tmpl w:val="47AACC16"/>
@@ -17387,7 +17582,7 @@
       </w:rPr>
     </w:lvl>
   </w:abstractNum>
-  <w:abstractNum w:abstractNumId="22" w15:restartNumberingAfterBreak="0">
+  <w:abstractNum w:abstractNumId="22">
     <w:nsid w:val="58766D2A"/>
     <w:multiLevelType w:val="multilevel"/>
     <w:tmpl w:val="7F5205FC"/>
@@ -17499,7 +17694,7 @@
       </w:pPr>
     </w:lvl>
   </w:abstractNum>
-  <w:abstractNum w:abstractNumId="23" w15:restartNumberingAfterBreak="0">
+  <w:abstractNum w:abstractNumId="23">
     <w:nsid w:val="58766E23"/>
     <w:multiLevelType w:val="multilevel"/>
     <w:tmpl w:val="FE9EAC70"/>
@@ -17612,7 +17807,7 @@
       </w:pPr>
     </w:lvl>
   </w:abstractNum>
-  <w:abstractNum w:abstractNumId="24" w15:restartNumberingAfterBreak="0">
+  <w:abstractNum w:abstractNumId="24">
     <w:nsid w:val="5FC319D6"/>
     <w:multiLevelType w:val="multilevel"/>
     <w:tmpl w:val="A274CD32"/>
@@ -17725,7 +17920,7 @@
       </w:rPr>
     </w:lvl>
   </w:abstractNum>
-  <w:abstractNum w:abstractNumId="25" w15:restartNumberingAfterBreak="0">
+  <w:abstractNum w:abstractNumId="25">
     <w:nsid w:val="637C58C6"/>
     <w:multiLevelType w:val="multilevel"/>
     <w:tmpl w:val="DA74245C"/>
@@ -17838,7 +18033,7 @@
       </w:rPr>
     </w:lvl>
   </w:abstractNum>
-  <w:abstractNum w:abstractNumId="26" w15:restartNumberingAfterBreak="0">
+  <w:abstractNum w:abstractNumId="26">
     <w:nsid w:val="655E0462"/>
     <w:multiLevelType w:val="multilevel"/>
     <w:tmpl w:val="AC30301C"/>
@@ -17987,7 +18182,7 @@
       </w:rPr>
     </w:lvl>
   </w:abstractNum>
-  <w:abstractNum w:abstractNumId="27" w15:restartNumberingAfterBreak="0">
+  <w:abstractNum w:abstractNumId="27">
     <w:nsid w:val="6B417290"/>
     <w:multiLevelType w:val="multilevel"/>
     <w:tmpl w:val="99BE9982"/>
@@ -18100,7 +18295,7 @@
       </w:rPr>
     </w:lvl>
   </w:abstractNum>
-  <w:abstractNum w:abstractNumId="28" w15:restartNumberingAfterBreak="0">
+  <w:abstractNum w:abstractNumId="28">
     <w:nsid w:val="73AC5E8D"/>
     <w:multiLevelType w:val="multilevel"/>
     <w:tmpl w:val="11A40EE4"/>
@@ -18213,7 +18408,7 @@
       </w:rPr>
     </w:lvl>
   </w:abstractNum>
-  <w:abstractNum w:abstractNumId="29" w15:restartNumberingAfterBreak="0">
+  <w:abstractNum w:abstractNumId="29">
     <w:nsid w:val="774D2407"/>
     <w:multiLevelType w:val="multilevel"/>
     <w:tmpl w:val="A6FE027C"/>
@@ -18326,7 +18521,7 @@
       </w:rPr>
     </w:lvl>
   </w:abstractNum>
-  <w:abstractNum w:abstractNumId="30" w15:restartNumberingAfterBreak="0">
+  <w:abstractNum w:abstractNumId="30">
     <w:nsid w:val="77A84633"/>
     <w:multiLevelType w:val="multilevel"/>
     <w:tmpl w:val="9096428A"/>
@@ -18783,7 +18978,7 @@
 </file>
 
 <file path=word/styles.xml><?xml version="1.0" encoding="utf-8"?>
-<w:styles xmlns:mc="http://schemas.openxmlformats.org/markup-compatibility/2006" xmlns:r="http://schemas.openxmlformats.org/officeDocument/2006/relationships" xmlns:w="http://schemas.openxmlformats.org/wordprocessingml/2006/main" xmlns:w14="http://schemas.microsoft.com/office/word/2010/wordml" xmlns:w15="http://schemas.microsoft.com/office/word/2012/wordml" xmlns:w16cex="http://schemas.microsoft.com/office/word/2018/wordml/cex" xmlns:w16cid="http://schemas.microsoft.com/office/word/2016/wordml/cid" xmlns:w16="http://schemas.microsoft.com/office/word/2018/wordml" xmlns:w16sdtdh="http://schemas.microsoft.com/office/word/2020/wordml/sdtdatahash" xmlns:w16se="http://schemas.microsoft.com/office/word/2015/wordml/symex" mc:Ignorable="w14 w15 w16se w16cid w16 w16cex w16sdtdh">
+<w:styles xmlns:r="http://schemas.openxmlformats.org/officeDocument/2006/relationships" xmlns:w="http://schemas.openxmlformats.org/wordprocessingml/2006/main">
   <w:docDefaults>
     <w:rPrDefault>
       <w:rPr>
@@ -18795,387 +18990,149 @@
     </w:rPrDefault>
     <w:pPrDefault/>
   </w:docDefaults>
-  <w:latentStyles w:defLockedState="0" w:defUIPriority="99" w:defSemiHidden="0" w:defUnhideWhenUsed="0" w:defQFormat="0" w:count="376">
-    <w:lsdException w:name="Normal" w:uiPriority="0" w:qFormat="1"/>
-    <w:lsdException w:name="heading 1" w:uiPriority="9" w:qFormat="1"/>
-    <w:lsdException w:name="heading 2" w:semiHidden="1" w:uiPriority="9" w:unhideWhenUsed="1" w:qFormat="1"/>
-    <w:lsdException w:name="heading 3" w:semiHidden="1" w:uiPriority="9" w:unhideWhenUsed="1" w:qFormat="1"/>
-    <w:lsdException w:name="heading 4" w:semiHidden="1" w:uiPriority="9" w:unhideWhenUsed="1" w:qFormat="1"/>
-    <w:lsdException w:name="heading 5" w:semiHidden="1" w:uiPriority="9" w:unhideWhenUsed="1" w:qFormat="1"/>
-    <w:lsdException w:name="heading 6" w:semiHidden="1" w:uiPriority="9" w:unhideWhenUsed="1" w:qFormat="1"/>
-    <w:lsdException w:name="heading 7" w:semiHidden="1" w:uiPriority="9" w:unhideWhenUsed="1" w:qFormat="1"/>
-    <w:lsdException w:name="heading 8" w:semiHidden="1" w:uiPriority="9" w:unhideWhenUsed="1" w:qFormat="1"/>
-    <w:lsdException w:name="heading 9" w:semiHidden="1" w:uiPriority="9" w:unhideWhenUsed="1" w:qFormat="1"/>
-    <w:lsdException w:name="index 1" w:semiHidden="1" w:unhideWhenUsed="1"/>
-    <w:lsdException w:name="index 2" w:semiHidden="1" w:unhideWhenUsed="1"/>
-    <w:lsdException w:name="index 3" w:semiHidden="1" w:unhideWhenUsed="1"/>
-    <w:lsdException w:name="index 4" w:semiHidden="1" w:unhideWhenUsed="1"/>
-    <w:lsdException w:name="index 5" w:semiHidden="1" w:unhideWhenUsed="1"/>
-    <w:lsdException w:name="index 6" w:semiHidden="1" w:unhideWhenUsed="1"/>
-    <w:lsdException w:name="index 7" w:semiHidden="1" w:unhideWhenUsed="1"/>
-    <w:lsdException w:name="index 8" w:semiHidden="1" w:unhideWhenUsed="1"/>
-    <w:lsdException w:name="index 9" w:semiHidden="1" w:unhideWhenUsed="1"/>
-    <w:lsdException w:name="toc 1" w:semiHidden="1" w:uiPriority="39" w:unhideWhenUsed="1"/>
-    <w:lsdException w:name="toc 2" w:semiHidden="1" w:uiPriority="39" w:unhideWhenUsed="1"/>
-    <w:lsdException w:name="toc 3" w:semiHidden="1" w:uiPriority="39" w:unhideWhenUsed="1"/>
-    <w:lsdException w:name="toc 4" w:semiHidden="1" w:uiPriority="39" w:unhideWhenUsed="1"/>
-    <w:lsdException w:name="toc 5" w:semiHidden="1" w:uiPriority="39" w:unhideWhenUsed="1"/>
-    <w:lsdException w:name="toc 6" w:semiHidden="1" w:uiPriority="39" w:unhideWhenUsed="1"/>
-    <w:lsdException w:name="toc 7" w:semiHidden="1" w:uiPriority="39" w:unhideWhenUsed="1"/>
-    <w:lsdException w:name="toc 8" w:semiHidden="1" w:uiPriority="39" w:unhideWhenUsed="1"/>
-    <w:lsdException w:name="toc 9" w:semiHidden="1" w:uiPriority="39" w:unhideWhenUsed="1"/>
-    <w:lsdException w:name="Normal Indent" w:semiHidden="1" w:unhideWhenUsed="1"/>
-    <w:lsdException w:name="footnote text" w:semiHidden="1" w:unhideWhenUsed="1"/>
-    <w:lsdException w:name="annotation text" w:semiHidden="1" w:unhideWhenUsed="1"/>
-    <w:lsdException w:name="header" w:semiHidden="1" w:unhideWhenUsed="1"/>
-    <w:lsdException w:name="footer" w:semiHidden="1" w:unhideWhenUsed="1"/>
-    <w:lsdException w:name="index heading" w:semiHidden="1" w:unhideWhenUsed="1"/>
-    <w:lsdException w:name="caption" w:semiHidden="1" w:uiPriority="35" w:unhideWhenUsed="1" w:qFormat="1"/>
-    <w:lsdException w:name="table of figures" w:semiHidden="1" w:unhideWhenUsed="1"/>
-    <w:lsdException w:name="envelope address" w:semiHidden="1" w:unhideWhenUsed="1"/>
-    <w:lsdException w:name="envelope return" w:semiHidden="1" w:unhideWhenUsed="1"/>
-    <w:lsdException w:name="footnote reference" w:semiHidden="1" w:unhideWhenUsed="1"/>
-    <w:lsdException w:name="annotation reference" w:semiHidden="1" w:unhideWhenUsed="1"/>
-    <w:lsdException w:name="line number" w:semiHidden="1" w:unhideWhenUsed="1"/>
-    <w:lsdException w:name="page number" w:semiHidden="1" w:unhideWhenUsed="1"/>
-    <w:lsdException w:name="endnote reference" w:semiHidden="1" w:unhideWhenUsed="1"/>
-    <w:lsdException w:name="endnote text" w:semiHidden="1" w:unhideWhenUsed="1"/>
-    <w:lsdException w:name="table of authorities" w:semiHidden="1" w:unhideWhenUsed="1"/>
-    <w:lsdException w:name="macro" w:semiHidden="1" w:unhideWhenUsed="1"/>
-    <w:lsdException w:name="toa heading" w:semiHidden="1" w:unhideWhenUsed="1"/>
-    <w:lsdException w:name="List" w:semiHidden="1" w:unhideWhenUsed="1"/>
-    <w:lsdException w:name="List Bullet" w:semiHidden="1" w:unhideWhenUsed="1"/>
-    <w:lsdException w:name="List Number" w:semiHidden="1" w:unhideWhenUsed="1"/>
-    <w:lsdException w:name="List 2" w:semiHidden="1" w:unhideWhenUsed="1"/>
-    <w:lsdException w:name="List 3" w:semiHidden="1" w:unhideWhenUsed="1"/>
-    <w:lsdException w:name="List 4" w:semiHidden="1" w:unhideWhenUsed="1"/>
-    <w:lsdException w:name="List 5" w:semiHidden="1" w:unhideWhenUsed="1"/>
-    <w:lsdException w:name="List Bullet 2" w:semiHidden="1" w:unhideWhenUsed="1"/>
-    <w:lsdException w:name="List Bullet 3" w:semiHidden="1" w:unhideWhenUsed="1"/>
-    <w:lsdException w:name="List Bullet 4" w:semiHidden="1" w:unhideWhenUsed="1"/>
-    <w:lsdException w:name="List Bullet 5" w:semiHidden="1" w:unhideWhenUsed="1"/>
-    <w:lsdException w:name="List Number 2" w:semiHidden="1" w:unhideWhenUsed="1"/>
-    <w:lsdException w:name="List Number 3" w:semiHidden="1" w:unhideWhenUsed="1"/>
-    <w:lsdException w:name="List Number 4" w:semiHidden="1" w:unhideWhenUsed="1"/>
-    <w:lsdException w:name="List Number 5" w:semiHidden="1" w:unhideWhenUsed="1"/>
-    <w:lsdException w:name="Title" w:uiPriority="10" w:qFormat="1"/>
-    <w:lsdException w:name="Closing" w:semiHidden="1" w:unhideWhenUsed="1"/>
-    <w:lsdException w:name="Signature" w:semiHidden="1" w:unhideWhenUsed="1"/>
-    <w:lsdException w:name="Default Paragraph Font" w:semiHidden="1" w:uiPriority="1" w:unhideWhenUsed="1"/>
-    <w:lsdException w:name="Body Text" w:semiHidden="1" w:unhideWhenUsed="1"/>
-    <w:lsdException w:name="Body Text Indent" w:semiHidden="1" w:unhideWhenUsed="1"/>
-    <w:lsdException w:name="List Continue" w:semiHidden="1" w:unhideWhenUsed="1"/>
-    <w:lsdException w:name="List Continue 2" w:semiHidden="1" w:unhideWhenUsed="1"/>
-    <w:lsdException w:name="List Continue 3" w:semiHidden="1" w:unhideWhenUsed="1"/>
-    <w:lsdException w:name="List Continue 4" w:semiHidden="1" w:unhideWhenUsed="1"/>
-    <w:lsdException w:name="List Continue 5" w:semiHidden="1" w:unhideWhenUsed="1"/>
-    <w:lsdException w:name="Message Header" w:semiHidden="1" w:unhideWhenUsed="1"/>
-    <w:lsdException w:name="Subtitle" w:uiPriority="11" w:qFormat="1"/>
-    <w:lsdException w:name="Salutation" w:semiHidden="1" w:unhideWhenUsed="1"/>
-    <w:lsdException w:name="Date" w:semiHidden="1" w:unhideWhenUsed="1"/>
-    <w:lsdException w:name="Body Text First Indent" w:semiHidden="1" w:unhideWhenUsed="1"/>
-    <w:lsdException w:name="Body Text First Indent 2" w:semiHidden="1" w:unhideWhenUsed="1"/>
-    <w:lsdException w:name="Note Heading" w:semiHidden="1" w:unhideWhenUsed="1"/>
-    <w:lsdException w:name="Body Text 2" w:semiHidden="1" w:unhideWhenUsed="1"/>
-    <w:lsdException w:name="Body Text 3" w:semiHidden="1" w:unhideWhenUsed="1"/>
-    <w:lsdException w:name="Body Text Indent 2" w:semiHidden="1" w:unhideWhenUsed="1"/>
-    <w:lsdException w:name="Body Text Indent 3" w:semiHidden="1" w:unhideWhenUsed="1"/>
-    <w:lsdException w:name="Block Text" w:semiHidden="1" w:unhideWhenUsed="1"/>
-    <w:lsdException w:name="Hyperlink" w:semiHidden="1" w:unhideWhenUsed="1"/>
-    <w:lsdException w:name="FollowedHyperlink" w:semiHidden="1" w:unhideWhenUsed="1"/>
-    <w:lsdException w:name="Strong" w:uiPriority="22" w:qFormat="1"/>
-    <w:lsdException w:name="Emphasis" w:uiPriority="20" w:qFormat="1"/>
-    <w:lsdException w:name="Document Map" w:semiHidden="1" w:unhideWhenUsed="1"/>
-    <w:lsdException w:name="Plain Text" w:semiHidden="1" w:unhideWhenUsed="1"/>
-    <w:lsdException w:name="E-mail Signature" w:semiHidden="1" w:unhideWhenUsed="1"/>
-    <w:lsdException w:name="HTML Top of Form" w:semiHidden="1" w:unhideWhenUsed="1"/>
-    <w:lsdException w:name="HTML Bottom of Form" w:semiHidden="1" w:unhideWhenUsed="1"/>
-    <w:lsdException w:name="Normal (Web)" w:semiHidden="1" w:unhideWhenUsed="1"/>
-    <w:lsdException w:name="HTML Acronym" w:semiHidden="1" w:unhideWhenUsed="1"/>
-    <w:lsdException w:name="HTML Address" w:semiHidden="1" w:unhideWhenUsed="1"/>
-    <w:lsdException w:name="HTML Cite" w:semiHidden="1" w:unhideWhenUsed="1"/>
-    <w:lsdException w:name="HTML Code" w:semiHidden="1" w:unhideWhenUsed="1"/>
-    <w:lsdException w:name="HTML Definition" w:semiHidden="1" w:unhideWhenUsed="1"/>
-    <w:lsdException w:name="HTML Keyboard" w:semiHidden="1" w:unhideWhenUsed="1"/>
-    <w:lsdException w:name="HTML Preformatted" w:semiHidden="1" w:unhideWhenUsed="1"/>
-    <w:lsdException w:name="HTML Sample" w:semiHidden="1" w:unhideWhenUsed="1"/>
-    <w:lsdException w:name="HTML Typewriter" w:semiHidden="1" w:unhideWhenUsed="1"/>
-    <w:lsdException w:name="HTML Variable" w:semiHidden="1" w:unhideWhenUsed="1"/>
-    <w:lsdException w:name="Normal Table" w:semiHidden="1" w:unhideWhenUsed="1"/>
-    <w:lsdException w:name="annotation subject" w:semiHidden="1" w:unhideWhenUsed="1"/>
-    <w:lsdException w:name="No List" w:semiHidden="1" w:unhideWhenUsed="1"/>
-    <w:lsdException w:name="Outline List 1" w:semiHidden="1" w:unhideWhenUsed="1"/>
-    <w:lsdException w:name="Outline List 2" w:semiHidden="1" w:unhideWhenUsed="1"/>
-    <w:lsdException w:name="Outline List 3" w:semiHidden="1" w:unhideWhenUsed="1"/>
-    <w:lsdException w:name="Table Simple 1" w:semiHidden="1" w:unhideWhenUsed="1"/>
-    <w:lsdException w:name="Table Simple 2" w:semiHidden="1" w:unhideWhenUsed="1"/>
-    <w:lsdException w:name="Table Simple 3" w:semiHidden="1" w:unhideWhenUsed="1"/>
-    <w:lsdException w:name="Table Classic 1" w:semiHidden="1" w:unhideWhenUsed="1"/>
-    <w:lsdException w:name="Table Classic 2" w:semiHidden="1" w:unhideWhenUsed="1"/>
-    <w:lsdException w:name="Table Classic 3" w:semiHidden="1" w:unhideWhenUsed="1"/>
-    <w:lsdException w:name="Table Classic 4" w:semiHidden="1" w:unhideWhenUsed="1"/>
-    <w:lsdException w:name="Table Colorful 1" w:semiHidden="1" w:unhideWhenUsed="1"/>
-    <w:lsdException w:name="Table Colorful 2" w:semiHidden="1" w:unhideWhenUsed="1"/>
-    <w:lsdException w:name="Table Colorful 3" w:semiHidden="1" w:unhideWhenUsed="1"/>
-    <w:lsdException w:name="Table Columns 1" w:semiHidden="1" w:unhideWhenUsed="1"/>
-    <w:lsdException w:name="Table Columns 2" w:semiHidden="1" w:unhideWhenUsed="1"/>
-    <w:lsdException w:name="Table Columns 3" w:semiHidden="1" w:unhideWhenUsed="1"/>
-    <w:lsdException w:name="Table Columns 4" w:semiHidden="1" w:unhideWhenUsed="1"/>
-    <w:lsdException w:name="Table Columns 5" w:semiHidden="1" w:unhideWhenUsed="1"/>
-    <w:lsdException w:name="Table Grid 1" w:semiHidden="1" w:unhideWhenUsed="1"/>
-    <w:lsdException w:name="Table Grid 2" w:semiHidden="1" w:unhideWhenUsed="1"/>
-    <w:lsdException w:name="Table Grid 3" w:semiHidden="1" w:unhideWhenUsed="1"/>
-    <w:lsdException w:name="Table Grid 4" w:semiHidden="1" w:unhideWhenUsed="1"/>
-    <w:lsdException w:name="Table Grid 5" w:semiHidden="1" w:unhideWhenUsed="1"/>
-    <w:lsdException w:name="Table Grid 6" w:semiHidden="1" w:unhideWhenUsed="1"/>
-    <w:lsdException w:name="Table Grid 7" w:semiHidden="1" w:unhideWhenUsed="1"/>
-    <w:lsdException w:name="Table Grid 8" w:semiHidden="1" w:unhideWhenUsed="1"/>
-    <w:lsdException w:name="Table List 1" w:semiHidden="1" w:unhideWhenUsed="1"/>
-    <w:lsdException w:name="Table List 2" w:semiHidden="1" w:unhideWhenUsed="1"/>
-    <w:lsdException w:name="Table List 3" w:semiHidden="1" w:unhideWhenUsed="1"/>
-    <w:lsdException w:name="Table List 4" w:semiHidden="1" w:unhideWhenUsed="1"/>
-    <w:lsdException w:name="Table List 5" w:semiHidden="1" w:unhideWhenUsed="1"/>
-    <w:lsdException w:name="Table List 6" w:semiHidden="1" w:unhideWhenUsed="1"/>
-    <w:lsdException w:name="Table List 7" w:semiHidden="1" w:unhideWhenUsed="1"/>
-    <w:lsdException w:name="Table List 8" w:semiHidden="1" w:unhideWhenUsed="1"/>
-    <w:lsdException w:name="Table 3D effects 1" w:semiHidden="1" w:unhideWhenUsed="1"/>
-    <w:lsdException w:name="Table 3D effects 2" w:semiHidden="1" w:unhideWhenUsed="1"/>
-    <w:lsdException w:name="Table 3D effects 3" w:semiHidden="1" w:unhideWhenUsed="1"/>
-    <w:lsdException w:name="Table Contemporary" w:semiHidden="1" w:unhideWhenUsed="1"/>
-    <w:lsdException w:name="Table Elegant" w:semiHidden="1" w:unhideWhenUsed="1"/>
-    <w:lsdException w:name="Table Professional" w:semiHidden="1" w:unhideWhenUsed="1"/>
-    <w:lsdException w:name="Table Subtle 1" w:semiHidden="1" w:unhideWhenUsed="1"/>
-    <w:lsdException w:name="Table Subtle 2" w:semiHidden="1" w:unhideWhenUsed="1"/>
-    <w:lsdException w:name="Table Web 1" w:semiHidden="1" w:unhideWhenUsed="1"/>
-    <w:lsdException w:name="Table Web 2" w:semiHidden="1" w:unhideWhenUsed="1"/>
-    <w:lsdException w:name="Table Web 3" w:semiHidden="1" w:unhideWhenUsed="1"/>
-    <w:lsdException w:name="Balloon Text" w:semiHidden="1" w:unhideWhenUsed="1"/>
-    <w:lsdException w:name="Table Grid" w:uiPriority="39"/>
-    <w:lsdException w:name="Table Theme" w:semiHidden="1" w:unhideWhenUsed="1"/>
-    <w:lsdException w:name="Placeholder Text" w:semiHidden="1"/>
-    <w:lsdException w:name="No Spacing" w:uiPriority="1" w:qFormat="1"/>
-    <w:lsdException w:name="Light Shading" w:uiPriority="60"/>
-    <w:lsdException w:name="Light List" w:uiPriority="61"/>
-    <w:lsdException w:name="Light Grid" w:uiPriority="62"/>
-    <w:lsdException w:name="Medium Shading 1" w:uiPriority="63"/>
-    <w:lsdException w:name="Medium Shading 2" w:uiPriority="64"/>
-    <w:lsdException w:name="Medium List 1" w:uiPriority="65"/>
-    <w:lsdException w:name="Medium List 2" w:uiPriority="66"/>
-    <w:lsdException w:name="Medium Grid 1" w:uiPriority="67"/>
-    <w:lsdException w:name="Medium Grid 2" w:uiPriority="68"/>
-    <w:lsdException w:name="Medium Grid 3" w:uiPriority="69"/>
-    <w:lsdException w:name="Dark List" w:uiPriority="70"/>
-    <w:lsdException w:name="Colorful Shading" w:uiPriority="71"/>
-    <w:lsdException w:name="Colorful List" w:uiPriority="72"/>
-    <w:lsdException w:name="Colorful Grid" w:uiPriority="73"/>
-    <w:lsdException w:name="Light Shading Accent 1" w:uiPriority="60"/>
-    <w:lsdException w:name="Light List Accent 1" w:uiPriority="61"/>
-    <w:lsdException w:name="Light Grid Accent 1" w:uiPriority="62"/>
-    <w:lsdException w:name="Medium Shading 1 Accent 1" w:uiPriority="63"/>
-    <w:lsdException w:name="Medium Shading 2 Accent 1" w:uiPriority="64"/>
-    <w:lsdException w:name="Medium List 1 Accent 1" w:uiPriority="65"/>
-    <w:lsdException w:name="Revision" w:semiHidden="1"/>
-    <w:lsdException w:name="List Paragraph" w:uiPriority="34" w:qFormat="1"/>
-    <w:lsdException w:name="Quote" w:uiPriority="29" w:qFormat="1"/>
-    <w:lsdException w:name="Intense Quote" w:uiPriority="30" w:qFormat="1"/>
-    <w:lsdException w:name="Medium List 2 Accent 1" w:uiPriority="66"/>
-    <w:lsdException w:name="Medium Grid 1 Accent 1" w:uiPriority="67"/>
-    <w:lsdException w:name="Medium Grid 2 Accent 1" w:uiPriority="68"/>
-    <w:lsdException w:name="Medium Grid 3 Accent 1" w:uiPriority="69"/>
-    <w:lsdException w:name="Dark List Accent 1" w:uiPriority="70"/>
-    <w:lsdException w:name="Colorful Shading Accent 1" w:uiPriority="71"/>
-    <w:lsdException w:name="Colorful List Accent 1" w:uiPriority="72"/>
-    <w:lsdException w:name="Colorful Grid Accent 1" w:uiPriority="73"/>
-    <w:lsdException w:name="Light Shading Accent 2" w:uiPriority="60"/>
-    <w:lsdException w:name="Light List Accent 2" w:uiPriority="61"/>
-    <w:lsdException w:name="Light Grid Accent 2" w:uiPriority="62"/>
-    <w:lsdException w:name="Medium Shading 1 Accent 2" w:uiPriority="63"/>
-    <w:lsdException w:name="Medium Shading 2 Accent 2" w:uiPriority="64"/>
-    <w:lsdException w:name="Medium List 1 Accent 2" w:uiPriority="65"/>
-    <w:lsdException w:name="Medium List 2 Accent 2" w:uiPriority="66"/>
-    <w:lsdException w:name="Medium Grid 1 Accent 2" w:uiPriority="67"/>
-    <w:lsdException w:name="Medium Grid 2 Accent 2" w:uiPriority="68"/>
-    <w:lsdException w:name="Medium Grid 3 Accent 2" w:uiPriority="69"/>
-    <w:lsdException w:name="Dark List Accent 2" w:uiPriority="70"/>
-    <w:lsdException w:name="Colorful Shading Accent 2" w:uiPriority="71"/>
-    <w:lsdException w:name="Colorful List Accent 2" w:uiPriority="72"/>
-    <w:lsdException w:name="Colorful Grid Accent 2" w:uiPriority="73"/>
-    <w:lsdException w:name="Light Shading Accent 3" w:uiPriority="60"/>
-    <w:lsdException w:name="Light List Accent 3" w:uiPriority="61"/>
-    <w:lsdException w:name="Light Grid Accent 3" w:uiPriority="62"/>
-    <w:lsdException w:name="Medium Shading 1 Accent 3" w:uiPriority="63"/>
-    <w:lsdException w:name="Medium Shading 2 Accent 3" w:uiPriority="64"/>
-    <w:lsdException w:name="Medium List 1 Accent 3" w:uiPriority="65"/>
-    <w:lsdException w:name="Medium List 2 Accent 3" w:uiPriority="66"/>
-    <w:lsdException w:name="Medium Grid 1 Accent 3" w:uiPriority="67"/>
-    <w:lsdException w:name="Medium Grid 2 Accent 3" w:uiPriority="68"/>
-    <w:lsdException w:name="Medium Grid 3 Accent 3" w:uiPriority="69"/>
-    <w:lsdException w:name="Dark List Accent 3" w:uiPriority="70"/>
-    <w:lsdException w:name="Colorful Shading Accent 3" w:uiPriority="71"/>
-    <w:lsdException w:name="Colorful List Accent 3" w:uiPriority="72"/>
-    <w:lsdException w:name="Colorful Grid Accent 3" w:uiPriority="73"/>
-    <w:lsdException w:name="Light Shading Accent 4" w:uiPriority="60"/>
-    <w:lsdException w:name="Light List Accent 4" w:uiPriority="61"/>
-    <w:lsdException w:name="Light Grid Accent 4" w:uiPriority="62"/>
-    <w:lsdException w:name="Medium Shading 1 Accent 4" w:uiPriority="63"/>
-    <w:lsdException w:name="Medium Shading 2 Accent 4" w:uiPriority="64"/>
-    <w:lsdException w:name="Medium List 1 Accent 4" w:uiPriority="65"/>
-    <w:lsdException w:name="Medium List 2 Accent 4" w:uiPriority="66"/>
-    <w:lsdException w:name="Medium Grid 1 Accent 4" w:uiPriority="67"/>
-    <w:lsdException w:name="Medium Grid 2 Accent 4" w:uiPriority="68"/>
-    <w:lsdException w:name="Medium Grid 3 Accent 4" w:uiPriority="69"/>
-    <w:lsdException w:name="Dark List Accent 4" w:uiPriority="70"/>
-    <w:lsdException w:name="Colorful Shading Accent 4" w:uiPriority="71"/>
-    <w:lsdException w:name="Colorful List Accent 4" w:uiPriority="72"/>
-    <w:lsdException w:name="Colorful Grid Accent 4" w:uiPriority="73"/>
-    <w:lsdException w:name="Light Shading Accent 5" w:uiPriority="60"/>
-    <w:lsdException w:name="Light List Accent 5" w:uiPriority="61"/>
-    <w:lsdException w:name="Light Grid Accent 5" w:uiPriority="62"/>
-    <w:lsdException w:name="Medium Shading 1 Accent 5" w:uiPriority="63"/>
-    <w:lsdException w:name="Medium Shading 2 Accent 5" w:uiPriority="64"/>
-    <w:lsdException w:name="Medium List 1 Accent 5" w:uiPriority="65"/>
-    <w:lsdException w:name="Medium List 2 Accent 5" w:uiPriority="66"/>
-    <w:lsdException w:name="Medium Grid 1 Accent 5" w:uiPriority="67"/>
-    <w:lsdException w:name="Medium Grid 2 Accent 5" w:uiPriority="68"/>
-    <w:lsdException w:name="Medium Grid 3 Accent 5" w:uiPriority="69"/>
-    <w:lsdException w:name="Dark List Accent 5" w:uiPriority="70"/>
-    <w:lsdException w:name="Colorful Shading Accent 5" w:uiPriority="71"/>
-    <w:lsdException w:name="Colorful List Accent 5" w:uiPriority="72"/>
-    <w:lsdException w:name="Colorful Grid Accent 5" w:uiPriority="73"/>
-    <w:lsdException w:name="Light Shading Accent 6" w:uiPriority="60"/>
-    <w:lsdException w:name="Light List Accent 6" w:uiPriority="61"/>
-    <w:lsdException w:name="Light Grid Accent 6" w:uiPriority="62"/>
-    <w:lsdException w:name="Medium Shading 1 Accent 6" w:uiPriority="63"/>
-    <w:lsdException w:name="Medium Shading 2 Accent 6" w:uiPriority="64"/>
-    <w:lsdException w:name="Medium List 1 Accent 6" w:uiPriority="65"/>
-    <w:lsdException w:name="Medium List 2 Accent 6" w:uiPriority="66"/>
-    <w:lsdException w:name="Medium Grid 1 Accent 6" w:uiPriority="67"/>
-    <w:lsdException w:name="Medium Grid 2 Accent 6" w:uiPriority="68"/>
-    <w:lsdException w:name="Medium Grid 3 Accent 6" w:uiPriority="69"/>
-    <w:lsdException w:name="Dark List Accent 6" w:uiPriority="70"/>
-    <w:lsdException w:name="Colorful Shading Accent 6" w:uiPriority="71"/>
-    <w:lsdException w:name="Colorful List Accent 6" w:uiPriority="72"/>
-    <w:lsdException w:name="Colorful Grid Accent 6" w:uiPriority="73"/>
-    <w:lsdException w:name="Subtle Emphasis" w:uiPriority="19" w:qFormat="1"/>
-    <w:lsdException w:name="Intense Emphasis" w:uiPriority="21" w:qFormat="1"/>
-    <w:lsdException w:name="Subtle Reference" w:uiPriority="31" w:qFormat="1"/>
-    <w:lsdException w:name="Intense Reference" w:uiPriority="32" w:qFormat="1"/>
-    <w:lsdException w:name="Book Title" w:uiPriority="33" w:qFormat="1"/>
-    <w:lsdException w:name="Bibliography" w:semiHidden="1" w:uiPriority="37" w:unhideWhenUsed="1"/>
-    <w:lsdException w:name="TOC Heading" w:semiHidden="1" w:uiPriority="39" w:unhideWhenUsed="1" w:qFormat="1"/>
-    <w:lsdException w:name="Plain Table 1" w:uiPriority="41"/>
-    <w:lsdException w:name="Plain Table 2" w:uiPriority="42"/>
-    <w:lsdException w:name="Plain Table 3" w:uiPriority="43"/>
-    <w:lsdException w:name="Plain Table 4" w:uiPriority="44"/>
-    <w:lsdException w:name="Plain Table 5" w:uiPriority="45"/>
-    <w:lsdException w:name="Grid Table Light" w:uiPriority="40"/>
-    <w:lsdException w:name="Grid Table 1 Light" w:uiPriority="46"/>
-    <w:lsdException w:name="Grid Table 2" w:uiPriority="47"/>
-    <w:lsdException w:name="Grid Table 3" w:uiPriority="48"/>
-    <w:lsdException w:name="Grid Table 4" w:uiPriority="49"/>
-    <w:lsdException w:name="Grid Table 5 Dark" w:uiPriority="50"/>
-    <w:lsdException w:name="Grid Table 6 Colorful" w:uiPriority="51"/>
-    <w:lsdException w:name="Grid Table 7 Colorful" w:uiPriority="52"/>
-    <w:lsdException w:name="Grid Table 1 Light Accent 1" w:uiPriority="46"/>
-    <w:lsdException w:name="Grid Table 2 Accent 1" w:uiPriority="47"/>
-    <w:lsdException w:name="Grid Table 3 Accent 1" w:uiPriority="48"/>
-    <w:lsdException w:name="Grid Table 4 Accent 1" w:uiPriority="49"/>
-    <w:lsdException w:name="Grid Table 5 Dark Accent 1" w:uiPriority="50"/>
-    <w:lsdException w:name="Grid Table 6 Colorful Accent 1" w:uiPriority="51"/>
-    <w:lsdException w:name="Grid Table 7 Colorful Accent 1" w:uiPriority="52"/>
-    <w:lsdException w:name="Grid Table 1 Light Accent 2" w:uiPriority="46"/>
-    <w:lsdException w:name="Grid Table 2 Accent 2" w:uiPriority="47"/>
-    <w:lsdException w:name="Grid Table 3 Accent 2" w:uiPriority="48"/>
-    <w:lsdException w:name="Grid Table 4 Accent 2" w:uiPriority="49"/>
-    <w:lsdException w:name="Grid Table 5 Dark Accent 2" w:uiPriority="50"/>
-    <w:lsdException w:name="Grid Table 6 Colorful Accent 2" w:uiPriority="51"/>
-    <w:lsdException w:name="Grid Table 7 Colorful Accent 2" w:uiPriority="52"/>
-    <w:lsdException w:name="Grid Table 1 Light Accent 3" w:uiPriority="46"/>
-    <w:lsdException w:name="Grid Table 2 Accent 3" w:uiPriority="47"/>
-    <w:lsdException w:name="Grid Table 3 Accent 3" w:uiPriority="48"/>
-    <w:lsdException w:name="Grid Table 4 Accent 3" w:uiPriority="49"/>
-    <w:lsdException w:name="Grid Table 5 Dark Accent 3" w:uiPriority="50"/>
-    <w:lsdException w:name="Grid Table 6 Colorful Accent 3" w:uiPriority="51"/>
-    <w:lsdException w:name="Grid Table 7 Colorful Accent 3" w:uiPriority="52"/>
-    <w:lsdException w:name="Grid Table 1 Light Accent 4" w:uiPriority="46"/>
-    <w:lsdException w:name="Grid Table 2 Accent 4" w:uiPriority="47"/>
-    <w:lsdException w:name="Grid Table 3 Accent 4" w:uiPriority="48"/>
-    <w:lsdException w:name="Grid Table 4 Accent 4" w:uiPriority="49"/>
-    <w:lsdException w:name="Grid Table 5 Dark Accent 4" w:uiPriority="50"/>
-    <w:lsdException w:name="Grid Table 6 Colorful Accent 4" w:uiPriority="51"/>
-    <w:lsdException w:name="Grid Table 7 Colorful Accent 4" w:uiPriority="52"/>
-    <w:lsdException w:name="Grid Table 1 Light Accent 5" w:uiPriority="46"/>
-    <w:lsdException w:name="Grid Table 2 Accent 5" w:uiPriority="47"/>
-    <w:lsdException w:name="Grid Table 3 Accent 5" w:uiPriority="48"/>
-    <w:lsdException w:name="Grid Table 4 Accent 5" w:uiPriority="49"/>
-    <w:lsdException w:name="Grid Table 5 Dark Accent 5" w:uiPriority="50"/>
-    <w:lsdException w:name="Grid Table 6 Colorful Accent 5" w:uiPriority="51"/>
-    <w:lsdException w:name="Grid Table 7 Colorful Accent 5" w:uiPriority="52"/>
-    <w:lsdException w:name="Grid Table 1 Light Accent 6" w:uiPriority="46"/>
-    <w:lsdException w:name="Grid Table 2 Accent 6" w:uiPriority="47"/>
-    <w:lsdException w:name="Grid Table 3 Accent 6" w:uiPriority="48"/>
-    <w:lsdException w:name="Grid Table 4 Accent 6" w:uiPriority="49"/>
-    <w:lsdException w:name="Grid Table 5 Dark Accent 6" w:uiPriority="50"/>
-    <w:lsdException w:name="Grid Table 6 Colorful Accent 6" w:uiPriority="51"/>
-    <w:lsdException w:name="Grid Table 7 Colorful Accent 6" w:uiPriority="52"/>
-    <w:lsdException w:name="List Table 1 Light" w:uiPriority="46"/>
-    <w:lsdException w:name="List Table 2" w:uiPriority="47"/>
-    <w:lsdException w:name="List Table 3" w:uiPriority="48"/>
-    <w:lsdException w:name="List Table 4" w:uiPriority="49"/>
-    <w:lsdException w:name="List Table 5 Dark" w:uiPriority="50"/>
-    <w:lsdException w:name="List Table 6 Colorful" w:uiPriority="51"/>
-    <w:lsdException w:name="List Table 7 Colorful" w:uiPriority="52"/>
-    <w:lsdException w:name="List Table 1 Light Accent 1" w:uiPriority="46"/>
-    <w:lsdException w:name="List Table 2 Accent 1" w:uiPriority="47"/>
-    <w:lsdException w:name="List Table 3 Accent 1" w:uiPriority="48"/>
-    <w:lsdException w:name="List Table 4 Accent 1" w:uiPriority="49"/>
-    <w:lsdException w:name="List Table 5 Dark Accent 1" w:uiPriority="50"/>
-    <w:lsdException w:name="List Table 6 Colorful Accent 1" w:uiPriority="51"/>
-    <w:lsdException w:name="List Table 7 Colorful Accent 1" w:uiPriority="52"/>
-    <w:lsdException w:name="List Table 1 Light Accent 2" w:uiPriority="46"/>
-    <w:lsdException w:name="List Table 2 Accent 2" w:uiPriority="47"/>
-    <w:lsdException w:name="List Table 3 Accent 2" w:uiPriority="48"/>
-    <w:lsdException w:name="List Table 4 Accent 2" w:uiPriority="49"/>
-    <w:lsdException w:name="List Table 5 Dark Accent 2" w:uiPriority="50"/>
-    <w:lsdException w:name="List Table 6 Colorful Accent 2" w:uiPriority="51"/>
-    <w:lsdException w:name="List Table 7 Colorful Accent 2" w:uiPriority="52"/>
-    <w:lsdException w:name="List Table 1 Light Accent 3" w:uiPriority="46"/>
-    <w:lsdException w:name="List Table 2 Accent 3" w:uiPriority="47"/>
-    <w:lsdException w:name="List Table 3 Accent 3" w:uiPriority="48"/>
-    <w:lsdException w:name="List Table 4 Accent 3" w:uiPriority="49"/>
-    <w:lsdException w:name="List Table 5 Dark Accent 3" w:uiPriority="50"/>
-    <w:lsdException w:name="List Table 6 Colorful Accent 3" w:uiPriority="51"/>
-    <w:lsdException w:name="List Table 7 Colorful Accent 3" w:uiPriority="52"/>
-    <w:lsdException w:name="List Table 1 Light Accent 4" w:uiPriority="46"/>
-    <w:lsdException w:name="List Table 2 Accent 4" w:uiPriority="47"/>
-    <w:lsdException w:name="List Table 3 Accent 4" w:uiPriority="48"/>
-    <w:lsdException w:name="List Table 4 Accent 4" w:uiPriority="49"/>
-    <w:lsdException w:name="List Table 5 Dark Accent 4" w:uiPriority="50"/>
-    <w:lsdException w:name="List Table 6 Colorful Accent 4" w:uiPriority="51"/>
-    <w:lsdException w:name="List Table 7 Colorful Accent 4" w:uiPriority="52"/>
-    <w:lsdException w:name="List Table 1 Light Accent 5" w:uiPriority="46"/>
-    <w:lsdException w:name="List Table 2 Accent 5" w:uiPriority="47"/>
-    <w:lsdException w:name="List Table 3 Accent 5" w:uiPriority="48"/>
-    <w:lsdException w:name="List Table 4 Accent 5" w:uiPriority="49"/>
-    <w:lsdException w:name="List Table 5 Dark Accent 5" w:uiPriority="50"/>
-    <w:lsdException w:name="List Table 6 Colorful Accent 5" w:uiPriority="51"/>
-    <w:lsdException w:name="List Table 7 Colorful Accent 5" w:uiPriority="52"/>
-    <w:lsdException w:name="List Table 1 Light Accent 6" w:uiPriority="46"/>
-    <w:lsdException w:name="List Table 2 Accent 6" w:uiPriority="47"/>
-    <w:lsdException w:name="List Table 3 Accent 6" w:uiPriority="48"/>
-    <w:lsdException w:name="List Table 4 Accent 6" w:uiPriority="49"/>
-    <w:lsdException w:name="List Table 5 Dark Accent 6" w:uiPriority="50"/>
-    <w:lsdException w:name="List Table 6 Colorful Accent 6" w:uiPriority="51"/>
-    <w:lsdException w:name="List Table 7 Colorful Accent 6" w:uiPriority="52"/>
-    <w:lsdException w:name="Mention" w:semiHidden="1" w:unhideWhenUsed="1"/>
-    <w:lsdException w:name="Smart Hyperlink" w:semiHidden="1" w:unhideWhenUsed="1"/>
-    <w:lsdException w:name="Hashtag" w:semiHidden="1" w:unhideWhenUsed="1"/>
-    <w:lsdException w:name="Unresolved Mention" w:semiHidden="1" w:unhideWhenUsed="1"/>
-    <w:lsdException w:name="Smart Link" w:semiHidden="1" w:unhideWhenUsed="1"/>
+  <w:latentStyles w:defLockedState="0" w:defUIPriority="99" w:defSemiHidden="1" w:defUnhideWhenUsed="1" w:defQFormat="0" w:count="267">
+    <w:lsdException w:name="Normal" w:semiHidden="0" w:uiPriority="0" w:unhideWhenUsed="0" w:qFormat="1"/>
+    <w:lsdException w:name="heading 1" w:semiHidden="0" w:uiPriority="9" w:unhideWhenUsed="0" w:qFormat="1"/>
+    <w:lsdException w:name="heading 2" w:uiPriority="9" w:qFormat="1"/>
+    <w:lsdException w:name="heading 3" w:uiPriority="9" w:qFormat="1"/>
+    <w:lsdException w:name="heading 4" w:uiPriority="9" w:qFormat="1"/>
+    <w:lsdException w:name="heading 5" w:uiPriority="9" w:qFormat="1"/>
+    <w:lsdException w:name="heading 6" w:uiPriority="9" w:qFormat="1"/>
+    <w:lsdException w:name="heading 7" w:uiPriority="9" w:qFormat="1"/>
+    <w:lsdException w:name="heading 8" w:uiPriority="9" w:qFormat="1"/>
+    <w:lsdException w:name="heading 9" w:uiPriority="9" w:qFormat="1"/>
+    <w:lsdException w:name="toc 1" w:uiPriority="39"/>
+    <w:lsdException w:name="toc 2" w:uiPriority="39"/>
+    <w:lsdException w:name="toc 3" w:uiPriority="39"/>
+    <w:lsdException w:name="toc 4" w:uiPriority="39"/>
+    <w:lsdException w:name="toc 5" w:uiPriority="39"/>
+    <w:lsdException w:name="toc 6" w:uiPriority="39"/>
+    <w:lsdException w:name="toc 7" w:uiPriority="39"/>
+    <w:lsdException w:name="toc 8" w:uiPriority="39"/>
+    <w:lsdException w:name="toc 9" w:uiPriority="39"/>
+    <w:lsdException w:name="caption" w:uiPriority="35" w:qFormat="1"/>
+    <w:lsdException w:name="Title" w:semiHidden="0" w:uiPriority="10" w:unhideWhenUsed="0" w:qFormat="1"/>
+    <w:lsdException w:name="Default Paragraph Font" w:uiPriority="1"/>
+    <w:lsdException w:name="Subtitle" w:semiHidden="0" w:uiPriority="11" w:unhideWhenUsed="0" w:qFormat="1"/>
+    <w:lsdException w:name="Strong" w:semiHidden="0" w:uiPriority="22" w:unhideWhenUsed="0" w:qFormat="1"/>
+    <w:lsdException w:name="Emphasis" w:semiHidden="0" w:uiPriority="20" w:unhideWhenUsed="0" w:qFormat="1"/>
+    <w:lsdException w:name="Table Grid" w:semiHidden="0" w:uiPriority="39" w:unhideWhenUsed="0"/>
+    <w:lsdException w:name="Placeholder Text" w:unhideWhenUsed="0"/>
+    <w:lsdException w:name="No Spacing" w:semiHidden="0" w:uiPriority="1" w:unhideWhenUsed="0" w:qFormat="1"/>
+    <w:lsdException w:name="Light Shading" w:semiHidden="0" w:uiPriority="60" w:unhideWhenUsed="0"/>
+    <w:lsdException w:name="Light List" w:semiHidden="0" w:uiPriority="61" w:unhideWhenUsed="0"/>
+    <w:lsdException w:name="Light Grid" w:semiHidden="0" w:uiPriority="62" w:unhideWhenUsed="0"/>
+    <w:lsdException w:name="Medium Shading 1" w:semiHidden="0" w:uiPriority="63" w:unhideWhenUsed="0"/>
+    <w:lsdException w:name="Medium Shading 2" w:semiHidden="0" w:uiPriority="64" w:unhideWhenUsed="0"/>
+    <w:lsdException w:name="Medium List 1" w:semiHidden="0" w:uiPriority="65" w:unhideWhenUsed="0"/>
+    <w:lsdException w:name="Medium List 2" w:semiHidden="0" w:uiPriority="66" w:unhideWhenUsed="0"/>
+    <w:lsdException w:name="Medium Grid 1" w:semiHidden="0" w:uiPriority="67" w:unhideWhenUsed="0"/>
+    <w:lsdException w:name="Medium Grid 2" w:semiHidden="0" w:uiPriority="68" w:unhideWhenUsed="0"/>
+    <w:lsdException w:name="Medium Grid 3" w:semiHidden="0" w:uiPriority="69" w:unhideWhenUsed="0"/>
+    <w:lsdException w:name="Dark List" w:semiHidden="0" w:uiPriority="70" w:unhideWhenUsed="0"/>
+    <w:lsdException w:name="Colorful Shading" w:semiHidden="0" w:uiPriority="71" w:unhideWhenUsed="0"/>
+    <w:lsdException w:name="Colorful List" w:semiHidden="0" w:uiPriority="72" w:unhideWhenUsed="0"/>
+    <w:lsdException w:name="Colorful Grid" w:semiHidden="0" w:uiPriority="73" w:unhideWhenUsed="0"/>
+    <w:lsdException w:name="Light Shading Accent 1" w:semiHidden="0" w:uiPriority="60" w:unhideWhenUsed="0"/>
+    <w:lsdException w:name="Light List Accent 1" w:semiHidden="0" w:uiPriority="61" w:unhideWhenUsed="0"/>
+    <w:lsdException w:name="Light Grid Accent 1" w:semiHidden="0" w:uiPriority="62" w:unhideWhenUsed="0"/>
+    <w:lsdException w:name="Medium Shading 1 Accent 1" w:semiHidden="0" w:uiPriority="63" w:unhideWhenUsed="0"/>
+    <w:lsdException w:name="Medium Shading 2 Accent 1" w:semiHidden="0" w:uiPriority="64" w:unhideWhenUsed="0"/>
+    <w:lsdException w:name="Medium List 1 Accent 1" w:semiHidden="0" w:uiPriority="65" w:unhideWhenUsed="0"/>
+    <w:lsdException w:name="Revision" w:unhideWhenUsed="0"/>
+    <w:lsdException w:name="List Paragraph" w:semiHidden="0" w:uiPriority="34" w:unhideWhenUsed="0" w:qFormat="1"/>
+    <w:lsdException w:name="Quote" w:semiHidden="0" w:uiPriority="29" w:unhideWhenUsed="0" w:qFormat="1"/>
+    <w:lsdException w:name="Intense Quote" w:semiHidden="0" w:uiPriority="30" w:unhideWhenUsed="0" w:qFormat="1"/>
+    <w:lsdException w:name="Medium List 2 Accent 1" w:semiHidden="0" w:uiPriority="66" w:unhideWhenUsed="0"/>
+    <w:lsdException w:name="Medium Grid 1 Accent 1" w:semiHidden="0" w:uiPriority="67" w:unhideWhenUsed="0"/>
+    <w:lsdException w:name="Medium Grid 2 Accent 1" w:semiHidden="0" w:uiPriority="68" w:unhideWhenUsed="0"/>
+    <w:lsdException w:name="Medium Grid 3 Accent 1" w:semiHidden="0" w:uiPriority="69" w:unhideWhenUsed="0"/>
+    <w:lsdException w:name="Dark List Accent 1" w:semiHidden="0" w:uiPriority="70" w:unhideWhenUsed="0"/>
+    <w:lsdException w:name="Colorful Shading Accent 1" w:semiHidden="0" w:uiPriority="71" w:unhideWhenUsed="0"/>
+    <w:lsdException w:name="Colorful List Accent 1" w:semiHidden="0" w:uiPriority="72" w:unhideWhenUsed="0"/>
+    <w:lsdException w:name="Colorful Grid Accent 1" w:semiHidden="0" w:uiPriority="73" w:unhideWhenUsed="0"/>
+    <w:lsdException w:name="Light Shading Accent 2" w:semiHidden="0" w:uiPriority="60" w:unhideWhenUsed="0"/>
+    <w:lsdException w:name="Light List Accent 2" w:semiHidden="0" w:uiPriority="61" w:unhideWhenUsed="0"/>
+    <w:lsdException w:name="Light Grid Accent 2" w:semiHidden="0" w:uiPriority="62" w:unhideWhenUsed="0"/>
+    <w:lsdException w:name="Medium Shading 1 Accent 2" w:semiHidden="0" w:uiPriority="63" w:unhideWhenUsed="0"/>
+    <w:lsdException w:name="Medium Shading 2 Accent 2" w:semiHidden="0" w:uiPriority="64" w:unhideWhenUsed="0"/>
+    <w:lsdException w:name="Medium List 1 Accent 2" w:semiHidden="0" w:uiPriority="65" w:unhideWhenUsed="0"/>
+    <w:lsdException w:name="Medium List 2 Accent 2" w:semiHidden="0" w:uiPriority="66" w:unhideWhenUsed="0"/>
+    <w:lsdException w:name="Medium Grid 1 Accent 2" w:semiHidden="0" w:uiPriority="67" w:unhideWhenUsed="0"/>
+    <w:lsdException w:name="Medium Grid 2 Accent 2" w:semiHidden="0" w:uiPriority="68" w:unhideWhenUsed="0"/>
+    <w:lsdException w:name="Medium Grid 3 Accent 2" w:semiHidden="0" w:uiPriority="69" w:unhideWhenUsed="0"/>
+    <w:lsdException w:name="Dark List Accent 2" w:semiHidden="0" w:uiPriority="70" w:unhideWhenUsed="0"/>
+    <w:lsdException w:name="Colorful Shading Accent 2" w:semiHidden="0" w:uiPriority="71" w:unhideWhenUsed="0"/>
+    <w:lsdException w:name="Colorful List Accent 2" w:semiHidden="0" w:uiPriority="72" w:unhideWhenUsed="0"/>
+    <w:lsdException w:name="Colorful Grid Accent 2" w:semiHidden="0" w:uiPriority="73" w:unhideWhenUsed="0"/>
+    <w:lsdException w:name="Light Shading Accent 3" w:semiHidden="0" w:uiPriority="60" w:unhideWhenUsed="0"/>
+    <w:lsdException w:name="Light List Accent 3" w:semiHidden="0" w:uiPriority="61" w:unhideWhenUsed="0"/>
+    <w:lsdException w:name="Light Grid Accent 3" w:semiHidden="0" w:uiPriority="62" w:unhideWhenUsed="0"/>
+    <w:lsdException w:name="Medium Shading 1 Accent 3" w:semiHidden="0" w:uiPriority="63" w:unhideWhenUsed="0"/>
+    <w:lsdException w:name="Medium Shading 2 Accent 3" w:semiHidden="0" w:uiPriority="64" w:unhideWhenUsed="0"/>
+    <w:lsdException w:name="Medium List 1 Accent 3" w:semiHidden="0" w:uiPriority="65" w:unhideWhenUsed="0"/>
+    <w:lsdException w:name="Medium List 2 Accent 3" w:semiHidden="0" w:uiPriority="66" w:unhideWhenUsed="0"/>
+    <w:lsdException w:name="Medium Grid 1 Accent 3" w:semiHidden="0" w:uiPriority="67" w:unhideWhenUsed="0"/>
+    <w:lsdException w:name="Medium Grid 2 Accent 3" w:semiHidden="0" w:uiPriority="68" w:unhideWhenUsed="0"/>
+    <w:lsdException w:name="Medium Grid 3 Accent 3" w:semiHidden="0" w:uiPriority="69" w:unhideWhenUsed="0"/>
+    <w:lsdException w:name="Dark List Accent 3" w:semiHidden="0" w:uiPriority="70" w:unhideWhenUsed="0"/>
+    <w:lsdException w:name="Colorful Shading Accent 3" w:semiHidden="0" w:uiPriority="71" w:unhideWhenUsed="0"/>
+    <w:lsdException w:name="Colorful List Accent 3" w:semiHidden="0" w:uiPriority="72" w:unhideWhenUsed="0"/>
+    <w:lsdException w:name="Colorful Grid Accent 3" w:semiHidden="0" w:uiPriority="73" w:unhideWhenUsed="0"/>
+    <w:lsdException w:name="Light Shading Accent 4" w:semiHidden="0" w:uiPriority="60" w:unhideWhenUsed="0"/>
+    <w:lsdException w:name="Light List Accent 4" w:semiHidden="0" w:uiPriority="61" w:unhideWhenUsed="0"/>
+    <w:lsdException w:name="Light Grid Accent 4" w:semiHidden="0" w:uiPriority="62" w:unhideWhenUsed="0"/>
+    <w:lsdException w:name="Medium Shading 1 Accent 4" w:semiHidden="0" w:uiPriority="63" w:unhideWhenUsed="0"/>
+    <w:lsdException w:name="Medium Shading 2 Accent 4" w:semiHidden="0" w:uiPriority="64" w:unhideWhenUsed="0"/>
+    <w:lsdException w:name="Medium List 1 Accent 4" w:semiHidden="0" w:uiPriority="65" w:unhideWhenUsed="0"/>
+    <w:lsdException w:name="Medium List 2 Accent 4" w:semiHidden="0" w:uiPriority="66" w:unhideWhenUsed="0"/>
+    <w:lsdException w:name="Medium Grid 1 Accent 4" w:semiHidden="0" w:uiPriority="67" w:unhideWhenUsed="0"/>
+    <w:lsdException w:name="Medium Grid 2 Accent 4" w:semiHidden="0" w:uiPriority="68" w:unhideWhenUsed="0"/>
+    <w:lsdException w:name="Medium Grid 3 Accent 4" w:semiHidden="0" w:uiPriority="69" w:unhideWhenUsed="0"/>
+    <w:lsdException w:name="Dark List Accent 4" w:semiHidden="0" w:uiPriority="70" w:unhideWhenUsed="0"/>
+    <w:lsdException w:name="Colorful Shading Accent 4" w:semiHidden="0" w:uiPriority="71" w:unhideWhenUsed="0"/>
+    <w:lsdException w:name="Colorful List Accent 4" w:semiHidden="0" w:uiPriority="72" w:unhideWhenUsed="0"/>
+    <w:lsdException w:name="Colorful Grid Accent 4" w:semiHidden="0" w:uiPriority="73" w:unhideWhenUsed="0"/>
+    <w:lsdException w:name="Light Shading Accent 5" w:semiHidden="0" w:uiPriority="60" w:unhideWhenUsed="0"/>
+    <w:lsdException w:name="Light List Accent 5" w:semiHidden="0" w:uiPriority="61" w:unhideWhenUsed="0"/>
+    <w:lsdException w:name="Light Grid Accent 5" w:semiHidden="0" w:uiPriority="62" w:unhideWhenUsed="0"/>
+    <w:lsdException w:name="Medium Shading 1 Accent 5" w:semiHidden="0" w:uiPriority="63" w:unhideWhenUsed="0"/>
+    <w:lsdException w:name="Medium Shading 2 Accent 5" w:semiHidden="0" w:uiPriority="64" w:unhideWhenUsed="0"/>
+    <w:lsdException w:name="Medium List 1 Accent 5" w:semiHidden="0" w:uiPriority="65" w:unhideWhenUsed="0"/>
+    <w:lsdException w:name="Medium List 2 Accent 5" w:semiHidden="0" w:uiPriority="66" w:unhideWhenUsed="0"/>
+    <w:lsdException w:name="Medium Grid 1 Accent 5" w:semiHidden="0" w:uiPriority="67" w:unhideWhenUsed="0"/>
+    <w:lsdException w:name="Medium Grid 2 Accent 5" w:semiHidden="0" w:uiPriority="68" w:unhideWhenUsed="0"/>
+    <w:lsdException w:name="Medium Grid 3 Accent 5" w:semiHidden="0" w:uiPriority="69" w:unhideWhenUsed="0"/>
+    <w:lsdException w:name="Dark List Accent 5" w:semiHidden="0" w:uiPriority="70" w:unhideWhenUsed="0"/>
+    <w:lsdException w:name="Colorful Shading Accent 5" w:semiHidden="0" w:uiPriority="71" w:unhideWhenUsed="0"/>
+    <w:lsdException w:name="Colorful List Accent 5" w:semiHidden="0" w:uiPriority="72" w:unhideWhenUsed="0"/>
+    <w:lsdException w:name="Colorful Grid Accent 5" w:semiHidden="0" w:uiPriority="73" w:unhideWhenUsed="0"/>
+    <w:lsdException w:name="Light Shading Accent 6" w:semiHidden="0" w:uiPriority="60" w:unhideWhenUsed="0"/>
+    <w:lsdException w:name="Light List Accent 6" w:semiHidden="0" w:uiPriority="61" w:unhideWhenUsed="0"/>
+    <w:lsdException w:name="Light Grid Accent 6" w:semiHidden="0" w:uiPriority="62" w:unhideWhenUsed="0"/>
+    <w:lsdException w:name="Medium Shading 1 Accent 6" w:semiHidden="0" w:uiPriority="63" w:unhideWhenUsed="0"/>
+    <w:lsdException w:name="Medium Shading 2 Accent 6" w:semiHidden="0" w:uiPriority="64" w:unhideWhenUsed="0"/>
+    <w:lsdException w:name="Medium List 1 Accent 6" w:semiHidden="0" w:uiPriority="65" w:unhideWhenUsed="0"/>
+    <w:lsdException w:name="Medium List 2 Accent 6" w:semiHidden="0" w:uiPriority="66" w:unhideWhenUsed="0"/>
+    <w:lsdException w:name="Medium Grid 1 Accent 6" w:semiHidden="0" w:uiPriority="67" w:unhideWhenUsed="0"/>
+    <w:lsdException w:name="Medium Grid 2 Accent 6" w:semiHidden="0" w:uiPriority="68" w:unhideWhenUsed="0"/>
+    <w:lsdException w:name="Medium Grid 3 Accent 6" w:semiHidden="0" w:uiPriority="69" w:unhideWhenUsed="0"/>
+    <w:lsdException w:name="Dark List Accent 6" w:semiHidden="0" w:uiPriority="70" w:unhideWhenUsed="0"/>
+    <w:lsdException w:name="Colorful Shading Accent 6" w:semiHidden="0" w:uiPriority="71" w:unhideWhenUsed="0"/>
+    <w:lsdException w:name="Colorful List Accent 6" w:semiHidden="0" w:uiPriority="72" w:unhideWhenUsed="0"/>
+    <w:lsdException w:name="Colorful Grid Accent 6" w:semiHidden="0" w:uiPriority="73" w:unhideWhenUsed="0"/>
+    <w:lsdException w:name="Subtle Emphasis" w:semiHidden="0" w:uiPriority="19" w:unhideWhenUsed="0" w:qFormat="1"/>
+    <w:lsdException w:name="Intense Emphasis" w:semiHidden="0" w:uiPriority="21" w:unhideWhenUsed="0" w:qFormat="1"/>
+    <w:lsdException w:name="Subtle Reference" w:semiHidden="0" w:uiPriority="31" w:unhideWhenUsed="0" w:qFormat="1"/>
+    <w:lsdException w:name="Intense Reference" w:semiHidden="0" w:uiPriority="32" w:unhideWhenUsed="0" w:qFormat="1"/>
+    <w:lsdException w:name="Book Title" w:semiHidden="0" w:uiPriority="33" w:unhideWhenUsed="0" w:qFormat="1"/>
+    <w:lsdException w:name="Bibliography" w:uiPriority="37"/>
+    <w:lsdException w:name="TOC Heading" w:uiPriority="39" w:qFormat="1"/>
   </w:latentStyles>
   <w:style w:type="paragraph" w:default="1" w:styleId="Normal">
     <w:name w:val="Normal"/>
     <w:qFormat/>
+    <w:rsid w:val="0019768D"/>
   </w:style>
   <w:style w:type="paragraph" w:styleId="Heading1">
     <w:name w:val="heading 1"/>
@@ -19196,7 +19153,7 @@
       <w:b/>
       <w:sz w:val="48"/>
       <w:szCs w:val="48"/>
-      <w:lang w:val="en"/>
+      <w:lang/>
     </w:rPr>
   </w:style>
   <w:style w:type="paragraph" w:styleId="Heading2">
@@ -19219,7 +19176,7 @@
       <w:b/>
       <w:sz w:val="36"/>
       <w:szCs w:val="36"/>
-      <w:lang w:val="en"/>
+      <w:lang/>
     </w:rPr>
   </w:style>
   <w:style w:type="character" w:default="1" w:styleId="DefaultParagraphFont">
@@ -19233,6 +19190,7 @@
     <w:uiPriority w:val="99"/>
     <w:semiHidden/>
     <w:unhideWhenUsed/>
+    <w:qFormat/>
     <w:tblPr>
       <w:tblInd w:w="0" w:type="dxa"/>
       <w:tblCellMar>
@@ -19285,7 +19243,7 @@
       <w:b/>
       <w:sz w:val="48"/>
       <w:szCs w:val="48"/>
-      <w:lang w:val="en"/>
+      <w:lang/>
     </w:rPr>
   </w:style>
   <w:style w:type="character" w:customStyle="1" w:styleId="Heading2Char">
@@ -19299,7 +19257,34 @@
       <w:b/>
       <w:sz w:val="36"/>
       <w:szCs w:val="36"/>
-      <w:lang w:val="en"/>
+      <w:lang/>
+    </w:rPr>
+  </w:style>
+  <w:style w:type="paragraph" w:styleId="BalloonText">
+    <w:name w:val="Balloon Text"/>
+    <w:basedOn w:val="Normal"/>
+    <w:link w:val="BalloonTextChar"/>
+    <w:uiPriority w:val="99"/>
+    <w:semiHidden/>
+    <w:unhideWhenUsed/>
+    <w:rsid w:val="00F16DBD"/>
+    <w:rPr>
+      <w:rFonts w:ascii="Tahoma" w:hAnsi="Tahoma" w:cs="Tahoma"/>
+      <w:sz w:val="16"/>
+      <w:szCs w:val="16"/>
+    </w:rPr>
+  </w:style>
+  <w:style w:type="character" w:customStyle="1" w:styleId="BalloonTextChar">
+    <w:name w:val="Balloon Text Char"/>
+    <w:basedOn w:val="DefaultParagraphFont"/>
+    <w:link w:val="BalloonText"/>
+    <w:uiPriority w:val="99"/>
+    <w:semiHidden/>
+    <w:rsid w:val="00F16DBD"/>
+    <w:rPr>
+      <w:rFonts w:ascii="Tahoma" w:hAnsi="Tahoma" w:cs="Tahoma"/>
+      <w:sz w:val="16"/>
+      <w:szCs w:val="16"/>
     </w:rPr>
   </w:style>
 </w:styles>
@@ -19348,7 +19333,7 @@
     </a:clrScheme>
     <a:fontScheme name="Office">
       <a:majorFont>
-        <a:latin typeface="Calibri Light" panose="020F0302020204030204"/>
+        <a:latin typeface="Calibri Light"/>
         <a:ea typeface=""/>
         <a:cs typeface=""/>
         <a:font script="Jpan" typeface="游ゴシック Light"/>
@@ -19400,7 +19385,7 @@
         <a:font script="Tfng" typeface="Ebrima"/>
       </a:majorFont>
       <a:minorFont>
-        <a:latin typeface="Calibri" panose="020F0502020204030204"/>
+        <a:latin typeface="Calibri"/>
         <a:ea typeface=""/>
         <a:cs typeface=""/>
         <a:font script="Jpan" typeface="游明朝"/>
@@ -19594,7 +19579,7 @@
   <a:extraClrSchemeLst/>
   <a:extLst>
     <a:ext uri="{05A4C25C-085E-4340-85A3-A5531E510DB2}">
-      <thm15:themeFamily xmlns:thm15="http://schemas.microsoft.com/office/thememl/2012/main" name="Office Theme" id="{62F939B6-93AF-4DB8-9C6B-D6C7DFDC589F}" vid="{4A3C46E8-61CC-4603-A589-7422A47A8E4A}"/>
+      <thm15:themeFamily xmlns:thm15="http://schemas.microsoft.com/office/thememl/2012/main" xmlns="" name="Office Theme" id="{62F939B6-93AF-4DB8-9C6B-D6C7DFDC589F}" vid="{4A3C46E8-61CC-4603-A589-7422A47A8E4A}"/>
     </a:ext>
   </a:extLst>
 </a:theme>

</xml_diff>